<commit_message>
funciones para limpiar datos 7/10/24
</commit_message>
<xml_diff>
--- a/documentos/apuntes de estudio.docx
+++ b/documentos/apuntes de estudio.docx
@@ -42411,8 +42411,1518 @@
       <w:pPr>
         <w:pStyle w:val="NormalWeb"/>
       </w:pPr>
-      <w:r>
-        <w:t>Con esta clase, has aprendido las diferencias clave entre los esquemas en estrella y copo de nieve, cuándo usarlos, y las ventajas y desventajas de cada uno.</w:t>
+    </w:p>
+    <w:p>
+      <w:pPr>
+        <w:pStyle w:val="NormalWeb"/>
+      </w:pPr>
+      <w:r>
+        <w:t>### Clase 36: **Comando SELECT en SQL**</w:t>
+      </w:r>
+    </w:p>
+    <w:p>
+      <w:pPr>
+        <w:pStyle w:val="NormalWeb"/>
+      </w:pPr>
+    </w:p>
+    <w:p>
+      <w:pPr>
+        <w:pStyle w:val="NormalWeb"/>
+      </w:pPr>
+      <w:r>
+        <w:t>El comando **`SELECT`** es uno de los más importantes en SQL, ya que se utiliza para realizar consultas y recuperar datos de una base de datos. Permite seleccionar columnas específicas de una o varias tablas, filtrarlas y ordenarlas según sea necesario.</w:t>
+      </w:r>
+    </w:p>
+    <w:p>
+      <w:pPr>
+        <w:pStyle w:val="NormalWeb"/>
+      </w:pPr>
+    </w:p>
+    <w:p>
+      <w:pPr>
+        <w:pStyle w:val="NormalWeb"/>
+      </w:pPr>
+      <w:r>
+        <w:t>#### **Sintaxis básica de SELECT**:</w:t>
+      </w:r>
+    </w:p>
+    <w:p>
+      <w:pPr>
+        <w:pStyle w:val="NormalWeb"/>
+      </w:pPr>
+      <w:r>
+        <w:t>```</w:t>
+      </w:r>
+      <w:proofErr w:type="spellStart"/>
+      <w:r>
+        <w:t>sql</w:t>
+      </w:r>
+      <w:proofErr w:type="spellEnd"/>
+    </w:p>
+    <w:p>
+      <w:pPr>
+        <w:pStyle w:val="NormalWeb"/>
+      </w:pPr>
+      <w:r>
+        <w:t>SELECT columna1, columna2, ...</w:t>
+      </w:r>
+    </w:p>
+    <w:p>
+      <w:pPr>
+        <w:pStyle w:val="NormalWeb"/>
+      </w:pPr>
+      <w:r>
+        <w:t>FROM tabla</w:t>
+      </w:r>
+    </w:p>
+    <w:p>
+      <w:pPr>
+        <w:pStyle w:val="NormalWeb"/>
+      </w:pPr>
+      <w:r>
+        <w:t>[WHERE condición]</w:t>
+      </w:r>
+    </w:p>
+    <w:p>
+      <w:pPr>
+        <w:pStyle w:val="NormalWeb"/>
+      </w:pPr>
+      <w:r>
+        <w:t>[GROUP BY columna]</w:t>
+      </w:r>
+    </w:p>
+    <w:p>
+      <w:pPr>
+        <w:pStyle w:val="NormalWeb"/>
+      </w:pPr>
+      <w:r>
+        <w:t>[HAVING condición]</w:t>
+      </w:r>
+    </w:p>
+    <w:p>
+      <w:pPr>
+        <w:pStyle w:val="NormalWeb"/>
+      </w:pPr>
+      <w:r>
+        <w:t>[ORDER BY columna];</w:t>
+      </w:r>
+    </w:p>
+    <w:p>
+      <w:pPr>
+        <w:pStyle w:val="NormalWeb"/>
+      </w:pPr>
+      <w:r>
+        <w:t>```</w:t>
+      </w:r>
+    </w:p>
+    <w:p>
+      <w:pPr>
+        <w:pStyle w:val="NormalWeb"/>
+      </w:pPr>
+    </w:p>
+    <w:p>
+      <w:pPr>
+        <w:pStyle w:val="NormalWeb"/>
+      </w:pPr>
+      <w:r>
+        <w:t>#### **Componentes del comando SELECT**:</w:t>
+      </w:r>
+    </w:p>
+    <w:p>
+      <w:pPr>
+        <w:pStyle w:val="NormalWeb"/>
+      </w:pPr>
+    </w:p>
+    <w:p>
+      <w:pPr>
+        <w:pStyle w:val="NormalWeb"/>
+      </w:pPr>
+      <w:r>
+        <w:t>1. **`SELECT`**: Es la palabra clave que indica que se va a realizar una consulta.</w:t>
+      </w:r>
+    </w:p>
+    <w:p>
+      <w:pPr>
+        <w:pStyle w:val="NormalWeb"/>
+      </w:pPr>
+      <w:r>
+        <w:lastRenderedPageBreak/>
+        <w:t>2. **Columnas**: Se especifican las columnas que se quieren recuperar de la tabla.</w:t>
+      </w:r>
+    </w:p>
+    <w:p>
+      <w:pPr>
+        <w:pStyle w:val="NormalWeb"/>
+      </w:pPr>
+      <w:r>
+        <w:t>3. **`FROM`**: Indica de qué tabla o tablas se obtendrán los datos.</w:t>
+      </w:r>
+    </w:p>
+    <w:p>
+      <w:pPr>
+        <w:pStyle w:val="NormalWeb"/>
+      </w:pPr>
+      <w:r>
+        <w:t>4. **`WHERE`** (opcional): Permite filtrar los resultados según una condición específica.</w:t>
+      </w:r>
+    </w:p>
+    <w:p>
+      <w:pPr>
+        <w:pStyle w:val="NormalWeb"/>
+      </w:pPr>
+      <w:r>
+        <w:t>5. **`GROUP BY`** (opcional): Agrupa filas que tienen los mismos valores en columnas específicas.</w:t>
+      </w:r>
+    </w:p>
+    <w:p>
+      <w:pPr>
+        <w:pStyle w:val="NormalWeb"/>
+      </w:pPr>
+      <w:r>
+        <w:t>6. **`HAVING`** (opcional): Filtra los grupos creados por el `GROUP BY`.</w:t>
+      </w:r>
+    </w:p>
+    <w:p>
+      <w:pPr>
+        <w:pStyle w:val="NormalWeb"/>
+      </w:pPr>
+      <w:r>
+        <w:t>7. **`ORDER BY`** (opcional): Ordena los resultados según una columna o varias.</w:t>
+      </w:r>
+    </w:p>
+    <w:p>
+      <w:pPr>
+        <w:pStyle w:val="NormalWeb"/>
+      </w:pPr>
+    </w:p>
+    <w:p>
+      <w:pPr>
+        <w:pStyle w:val="NormalWeb"/>
+      </w:pPr>
+      <w:r>
+        <w:t>### Ejemplos de uso:</w:t>
+      </w:r>
+    </w:p>
+    <w:p>
+      <w:pPr>
+        <w:pStyle w:val="NormalWeb"/>
+      </w:pPr>
+    </w:p>
+    <w:p>
+      <w:pPr>
+        <w:pStyle w:val="NormalWeb"/>
+      </w:pPr>
+      <w:r>
+        <w:t>1. **Consulta básica**:</w:t>
+      </w:r>
+    </w:p>
+    <w:p>
+      <w:pPr>
+        <w:pStyle w:val="NormalWeb"/>
+      </w:pPr>
+      <w:r>
+        <w:t xml:space="preserve">   ```</w:t>
+      </w:r>
+      <w:proofErr w:type="spellStart"/>
+      <w:r>
+        <w:t>sql</w:t>
+      </w:r>
+      <w:proofErr w:type="spellEnd"/>
+    </w:p>
+    <w:p>
+      <w:pPr>
+        <w:pStyle w:val="NormalWeb"/>
+      </w:pPr>
+      <w:r>
+        <w:t xml:space="preserve">   SELECT nombre, apellido</w:t>
+      </w:r>
+    </w:p>
+    <w:p>
+      <w:pPr>
+        <w:pStyle w:val="NormalWeb"/>
+      </w:pPr>
+      <w:r>
+        <w:t xml:space="preserve">   FROM empleados;</w:t>
+      </w:r>
+    </w:p>
+    <w:p>
+      <w:pPr>
+        <w:pStyle w:val="NormalWeb"/>
+      </w:pPr>
+      <w:r>
+        <w:t xml:space="preserve">   ```</w:t>
+      </w:r>
+    </w:p>
+    <w:p>
+      <w:pPr>
+        <w:pStyle w:val="NormalWeb"/>
+      </w:pPr>
+      <w:r>
+        <w:t xml:space="preserve">   Esto selecciona las columnas `nombre` y `apellido` de la tabla `empleados`.</w:t>
+      </w:r>
+    </w:p>
+    <w:p>
+      <w:pPr>
+        <w:pStyle w:val="NormalWeb"/>
+      </w:pPr>
+    </w:p>
+    <w:p>
+      <w:pPr>
+        <w:pStyle w:val="NormalWeb"/>
+      </w:pPr>
+      <w:r>
+        <w:t>2. **Filtrado con WHERE**:</w:t>
+      </w:r>
+    </w:p>
+    <w:p>
+      <w:pPr>
+        <w:pStyle w:val="NormalWeb"/>
+      </w:pPr>
+      <w:r>
+        <w:t xml:space="preserve">   ```</w:t>
+      </w:r>
+      <w:proofErr w:type="spellStart"/>
+      <w:r>
+        <w:t>sql</w:t>
+      </w:r>
+      <w:proofErr w:type="spellEnd"/>
+    </w:p>
+    <w:p>
+      <w:pPr>
+        <w:pStyle w:val="NormalWeb"/>
+      </w:pPr>
+      <w:r>
+        <w:t xml:space="preserve">   SELECT nombre, salario</w:t>
+      </w:r>
+    </w:p>
+    <w:p>
+      <w:pPr>
+        <w:pStyle w:val="NormalWeb"/>
+      </w:pPr>
+      <w:r>
+        <w:t xml:space="preserve">   FROM empleados</w:t>
+      </w:r>
+    </w:p>
+    <w:p>
+      <w:pPr>
+        <w:pStyle w:val="NormalWeb"/>
+      </w:pPr>
+      <w:r>
+        <w:t xml:space="preserve">   WHERE salario &gt; 3000;</w:t>
+      </w:r>
+    </w:p>
+    <w:p>
+      <w:pPr>
+        <w:pStyle w:val="NormalWeb"/>
+      </w:pPr>
+      <w:r>
+        <w:t xml:space="preserve">   ```</w:t>
+      </w:r>
+    </w:p>
+    <w:p>
+      <w:pPr>
+        <w:pStyle w:val="NormalWeb"/>
+      </w:pPr>
+      <w:r>
+        <w:t xml:space="preserve">   Esta consulta muestra el nombre y salario de los empleados cuyo salario es mayor a 3000.</w:t>
+      </w:r>
+    </w:p>
+    <w:p>
+      <w:pPr>
+        <w:pStyle w:val="NormalWeb"/>
+      </w:pPr>
+    </w:p>
+    <w:p>
+      <w:pPr>
+        <w:pStyle w:val="NormalWeb"/>
+      </w:pPr>
+      <w:r>
+        <w:t>3. **Ordenación con ORDER BY**:</w:t>
+      </w:r>
+    </w:p>
+    <w:p>
+      <w:pPr>
+        <w:pStyle w:val="NormalWeb"/>
+      </w:pPr>
+      <w:r>
+        <w:t xml:space="preserve">   ```</w:t>
+      </w:r>
+      <w:proofErr w:type="spellStart"/>
+      <w:r>
+        <w:t>sql</w:t>
+      </w:r>
+      <w:proofErr w:type="spellEnd"/>
+    </w:p>
+    <w:p>
+      <w:pPr>
+        <w:pStyle w:val="NormalWeb"/>
+      </w:pPr>
+      <w:r>
+        <w:t xml:space="preserve">   SELECT nombre, salario</w:t>
+      </w:r>
+    </w:p>
+    <w:p>
+      <w:pPr>
+        <w:pStyle w:val="NormalWeb"/>
+      </w:pPr>
+      <w:r>
+        <w:t xml:space="preserve">   FROM empleados</w:t>
+      </w:r>
+    </w:p>
+    <w:p>
+      <w:pPr>
+        <w:pStyle w:val="NormalWeb"/>
+      </w:pPr>
+      <w:r>
+        <w:t xml:space="preserve">   ORDER BY salario DESC;</w:t>
+      </w:r>
+    </w:p>
+    <w:p>
+      <w:pPr>
+        <w:pStyle w:val="NormalWeb"/>
+      </w:pPr>
+      <w:r>
+        <w:t xml:space="preserve">   ```</w:t>
+      </w:r>
+    </w:p>
+    <w:p>
+      <w:pPr>
+        <w:pStyle w:val="NormalWeb"/>
+      </w:pPr>
+      <w:r>
+        <w:t xml:space="preserve">   Aquí se ordenan los empleados según su salario, de mayor a menor.</w:t>
+      </w:r>
+    </w:p>
+    <w:p>
+      <w:pPr>
+        <w:pStyle w:val="NormalWeb"/>
+      </w:pPr>
+    </w:p>
+    <w:p>
+      <w:pPr>
+        <w:pStyle w:val="NormalWeb"/>
+      </w:pPr>
+      <w:r>
+        <w:t>4. **Agrupación con GROUP BY**:</w:t>
+      </w:r>
+    </w:p>
+    <w:p>
+      <w:pPr>
+        <w:pStyle w:val="NormalWeb"/>
+      </w:pPr>
+      <w:r>
+        <w:t xml:space="preserve">   ```</w:t>
+      </w:r>
+      <w:proofErr w:type="spellStart"/>
+      <w:r>
+        <w:t>sql</w:t>
+      </w:r>
+      <w:proofErr w:type="spellEnd"/>
+    </w:p>
+    <w:p>
+      <w:pPr>
+        <w:pStyle w:val="NormalWeb"/>
+      </w:pPr>
+      <w:r>
+        <w:t xml:space="preserve">   SELECT departamento, AVG(salario)</w:t>
+      </w:r>
+    </w:p>
+    <w:p>
+      <w:pPr>
+        <w:pStyle w:val="NormalWeb"/>
+      </w:pPr>
+      <w:r>
+        <w:t xml:space="preserve">   FROM empleados</w:t>
+      </w:r>
+    </w:p>
+    <w:p>
+      <w:pPr>
+        <w:pStyle w:val="NormalWeb"/>
+      </w:pPr>
+      <w:r>
+        <w:t xml:space="preserve">   GROUP BY departamento;</w:t>
+      </w:r>
+    </w:p>
+    <w:p>
+      <w:pPr>
+        <w:pStyle w:val="NormalWeb"/>
+      </w:pPr>
+      <w:r>
+        <w:t xml:space="preserve">   ```</w:t>
+      </w:r>
+    </w:p>
+    <w:p>
+      <w:pPr>
+        <w:pStyle w:val="NormalWeb"/>
+      </w:pPr>
+      <w:r>
+        <w:t xml:space="preserve">   Agrupa a los empleados por departamento y calcula el salario promedio en cada grupo.</w:t>
+      </w:r>
+    </w:p>
+    <w:p>
+      <w:pPr>
+        <w:pStyle w:val="NormalWeb"/>
+      </w:pPr>
+    </w:p>
+    <w:p>
+      <w:pPr>
+        <w:pStyle w:val="NormalWeb"/>
+      </w:pPr>
+      <w:r>
+        <w:t>5. **Uso de HAVING**:</w:t>
+      </w:r>
+    </w:p>
+    <w:p>
+      <w:pPr>
+        <w:pStyle w:val="NormalWeb"/>
+      </w:pPr>
+      <w:r>
+        <w:t xml:space="preserve">   ```</w:t>
+      </w:r>
+      <w:proofErr w:type="spellStart"/>
+      <w:r>
+        <w:t>sql</w:t>
+      </w:r>
+      <w:proofErr w:type="spellEnd"/>
+    </w:p>
+    <w:p>
+      <w:pPr>
+        <w:pStyle w:val="NormalWeb"/>
+      </w:pPr>
+      <w:r>
+        <w:t xml:space="preserve">   SELECT departamento, </w:t>
+      </w:r>
+      <w:proofErr w:type="gramStart"/>
+      <w:r>
+        <w:t>COUNT(</w:t>
+      </w:r>
+      <w:proofErr w:type="gramEnd"/>
+      <w:r>
+        <w:t>*)</w:t>
+      </w:r>
+    </w:p>
+    <w:p>
+      <w:pPr>
+        <w:pStyle w:val="NormalWeb"/>
+      </w:pPr>
+      <w:r>
+        <w:t xml:space="preserve">   FROM empleados</w:t>
+      </w:r>
+    </w:p>
+    <w:p>
+      <w:pPr>
+        <w:pStyle w:val="NormalWeb"/>
+      </w:pPr>
+      <w:r>
+        <w:t xml:space="preserve">   GROUP BY departamento</w:t>
+      </w:r>
+    </w:p>
+    <w:p>
+      <w:pPr>
+        <w:pStyle w:val="NormalWeb"/>
+      </w:pPr>
+      <w:r>
+        <w:t xml:space="preserve">   HAVING </w:t>
+      </w:r>
+      <w:proofErr w:type="gramStart"/>
+      <w:r>
+        <w:t>COUNT(</w:t>
+      </w:r>
+      <w:proofErr w:type="gramEnd"/>
+      <w:r>
+        <w:t>*) &gt; 5;</w:t>
+      </w:r>
+    </w:p>
+    <w:p>
+      <w:pPr>
+        <w:pStyle w:val="NormalWeb"/>
+      </w:pPr>
+      <w:r>
+        <w:lastRenderedPageBreak/>
+        <w:t xml:space="preserve">   ```</w:t>
+      </w:r>
+    </w:p>
+    <w:p>
+      <w:pPr>
+        <w:pStyle w:val="NormalWeb"/>
+      </w:pPr>
+      <w:r>
+        <w:t xml:space="preserve">   Esta consulta muestra los departamentos que tienen más de 5 empleados.</w:t>
+      </w:r>
+    </w:p>
+    <w:p>
+      <w:pPr>
+        <w:pStyle w:val="NormalWeb"/>
+      </w:pPr>
+    </w:p>
+    <w:p>
+      <w:pPr>
+        <w:pStyle w:val="NormalWeb"/>
+      </w:pPr>
+      <w:r>
+        <w:t>### **Consultas con múltiples tablas**:</w:t>
+      </w:r>
+    </w:p>
+    <w:p>
+      <w:pPr>
+        <w:pStyle w:val="NormalWeb"/>
+      </w:pPr>
+      <w:r>
+        <w:t>El comando `SELECT` también se usa en combinación con otros operadores como `JOIN` para recuperar datos de múltiples tablas:</w:t>
+      </w:r>
+    </w:p>
+    <w:p>
+      <w:pPr>
+        <w:pStyle w:val="NormalWeb"/>
+      </w:pPr>
+    </w:p>
+    <w:p>
+      <w:pPr>
+        <w:pStyle w:val="NormalWeb"/>
+      </w:pPr>
+      <w:r>
+        <w:t>```</w:t>
+      </w:r>
+      <w:proofErr w:type="spellStart"/>
+      <w:r>
+        <w:t>sql</w:t>
+      </w:r>
+      <w:proofErr w:type="spellEnd"/>
+    </w:p>
+    <w:p>
+      <w:pPr>
+        <w:pStyle w:val="NormalWeb"/>
+      </w:pPr>
+      <w:r>
+        <w:t xml:space="preserve">SELECT </w:t>
+      </w:r>
+      <w:proofErr w:type="spellStart"/>
+      <w:proofErr w:type="gramStart"/>
+      <w:r>
+        <w:t>empleados.nombre</w:t>
+      </w:r>
+      <w:proofErr w:type="spellEnd"/>
+      <w:proofErr w:type="gramEnd"/>
+      <w:r>
+        <w:t xml:space="preserve">, </w:t>
+      </w:r>
+      <w:proofErr w:type="spellStart"/>
+      <w:r>
+        <w:t>departamentos.nombre</w:t>
+      </w:r>
+      <w:proofErr w:type="spellEnd"/>
+    </w:p>
+    <w:p>
+      <w:pPr>
+        <w:pStyle w:val="NormalWeb"/>
+      </w:pPr>
+      <w:r>
+        <w:t>FROM empleados</w:t>
+      </w:r>
+    </w:p>
+    <w:p>
+      <w:pPr>
+        <w:pStyle w:val="NormalWeb"/>
+      </w:pPr>
+      <w:r>
+        <w:t xml:space="preserve">JOIN departamentos ON </w:t>
+      </w:r>
+      <w:proofErr w:type="spellStart"/>
+      <w:proofErr w:type="gramStart"/>
+      <w:r>
+        <w:t>empleados.departamento</w:t>
+      </w:r>
+      <w:proofErr w:type="gramEnd"/>
+      <w:r>
+        <w:t>_id</w:t>
+      </w:r>
+      <w:proofErr w:type="spellEnd"/>
+      <w:r>
+        <w:t xml:space="preserve"> = departamentos.id;</w:t>
+      </w:r>
+    </w:p>
+    <w:p>
+      <w:pPr>
+        <w:pStyle w:val="NormalWeb"/>
+      </w:pPr>
+      <w:r>
+        <w:t>```</w:t>
+      </w:r>
+    </w:p>
+    <w:p>
+      <w:pPr>
+        <w:pStyle w:val="NormalWeb"/>
+      </w:pPr>
+      <w:r>
+        <w:t>Esto une las tablas `empleados` y `departamentos` para mostrar el nombre del empleado y el nombre de su departamento.</w:t>
+      </w:r>
+    </w:p>
+    <w:p>
+      <w:pPr>
+        <w:pStyle w:val="NormalWeb"/>
+      </w:pPr>
+    </w:p>
+    <w:p>
+      <w:pPr>
+        <w:pStyle w:val="NormalWeb"/>
+      </w:pPr>
+      <w:r>
+        <w:t>### Ventajas del comando SELECT:</w:t>
+      </w:r>
+    </w:p>
+    <w:p>
+      <w:pPr>
+        <w:pStyle w:val="NormalWeb"/>
+      </w:pPr>
+      <w:r>
+        <w:t>- **Flexibilidad**: Permite realizar consultas sencillas o complejas con facilidad.</w:t>
+      </w:r>
+    </w:p>
+    <w:p>
+      <w:pPr>
+        <w:pStyle w:val="NormalWeb"/>
+      </w:pPr>
+      <w:r>
+        <w:t>- **Filtrado y agrupación**: Posibilita obtener solo los datos relevantes mediante condiciones y agrupaciones.</w:t>
+      </w:r>
+    </w:p>
+    <w:p>
+      <w:pPr>
+        <w:pStyle w:val="NormalWeb"/>
+      </w:pPr>
+      <w:r>
+        <w:t>- **Ordenación**: Facilita ordenar los resultados según criterios específicos.</w:t>
+      </w:r>
+    </w:p>
+    <w:p>
+      <w:pPr>
+        <w:pStyle w:val="NormalWeb"/>
+      </w:pPr>
+    </w:p>
+    <w:p>
+      <w:pPr>
+        <w:pStyle w:val="NormalWeb"/>
+      </w:pPr>
+      <w:r>
+        <w:t>### Buenas prácticas:</w:t>
+      </w:r>
+    </w:p>
+    <w:p>
+      <w:pPr>
+        <w:pStyle w:val="NormalWeb"/>
+      </w:pPr>
+      <w:r>
+        <w:t>- Usar solo las columnas necesarias en el `SELECT` para optimizar el rendimiento.</w:t>
+      </w:r>
+    </w:p>
+    <w:p>
+      <w:pPr>
+        <w:pStyle w:val="NormalWeb"/>
+      </w:pPr>
+      <w:r>
+        <w:t>- Filtrar los resultados con `WHERE` para reducir la cantidad de datos procesados.</w:t>
+      </w:r>
+    </w:p>
+    <w:p>
+      <w:pPr>
+        <w:pStyle w:val="NormalWeb"/>
+      </w:pPr>
+      <w:r>
+        <w:lastRenderedPageBreak/>
+        <w:t>- Usar índices en las columnas que se filtran frecuentemente para mejorar la velocidad de las consultas.</w:t>
+      </w:r>
+    </w:p>
+    <w:p>
+      <w:pPr>
+        <w:pStyle w:val="NormalWeb"/>
+      </w:pPr>
+    </w:p>
+    <w:p>
+      <w:pPr>
+        <w:pStyle w:val="NormalWeb"/>
+      </w:pPr>
+      <w:r>
+        <w:t>---</w:t>
+      </w:r>
+    </w:p>
+    <w:p>
+      <w:pPr>
+        <w:pStyle w:val="NormalWeb"/>
+      </w:pPr>
+    </w:p>
+    <w:p>
+      <w:pPr>
+        <w:pStyle w:val="NormalWeb"/>
+      </w:pPr>
+      <w:r>
+        <w:t>### 5 Preguntas de retroalimentación:</w:t>
+      </w:r>
+    </w:p>
+    <w:p>
+      <w:pPr>
+        <w:pStyle w:val="NormalWeb"/>
+      </w:pPr>
+    </w:p>
+    <w:p>
+      <w:pPr>
+        <w:pStyle w:val="NormalWeb"/>
+      </w:pPr>
+      <w:r>
+        <w:t xml:space="preserve">1. **¿Cuál es la función del comando `SELECT` en </w:t>
+      </w:r>
+      <w:proofErr w:type="gramStart"/>
+      <w:r>
+        <w:t>SQL?*</w:t>
+      </w:r>
+      <w:proofErr w:type="gramEnd"/>
+      <w:r>
+        <w:t>*</w:t>
+      </w:r>
+    </w:p>
+    <w:p>
+      <w:pPr>
+        <w:pStyle w:val="NormalWeb"/>
+      </w:pPr>
+      <w:r>
+        <w:t xml:space="preserve">2. **¿Qué rol juega la cláusula `WHERE` en una consulta </w:t>
+      </w:r>
+      <w:proofErr w:type="gramStart"/>
+      <w:r>
+        <w:t>SQL?*</w:t>
+      </w:r>
+      <w:proofErr w:type="gramEnd"/>
+      <w:r>
+        <w:t>*</w:t>
+      </w:r>
+    </w:p>
+    <w:p>
+      <w:pPr>
+        <w:pStyle w:val="NormalWeb"/>
+      </w:pPr>
+      <w:r>
+        <w:t xml:space="preserve">3. **¿Cómo se utiliza la cláusula `ORDER BY` en una consulta, y qué opciones de ordenación </w:t>
+      </w:r>
+      <w:proofErr w:type="gramStart"/>
+      <w:r>
+        <w:t>ofrece?*</w:t>
+      </w:r>
+      <w:proofErr w:type="gramEnd"/>
+      <w:r>
+        <w:t>*</w:t>
+      </w:r>
+    </w:p>
+    <w:p>
+      <w:pPr>
+        <w:pStyle w:val="NormalWeb"/>
+      </w:pPr>
+      <w:r>
+        <w:t xml:space="preserve">4. **¿Qué diferencia hay entre `GROUP BY` y `HAVING`, y en qué casos se usa cada </w:t>
+      </w:r>
+      <w:proofErr w:type="gramStart"/>
+      <w:r>
+        <w:t>una?*</w:t>
+      </w:r>
+      <w:proofErr w:type="gramEnd"/>
+      <w:r>
+        <w:t>*</w:t>
+      </w:r>
+    </w:p>
+    <w:p>
+      <w:pPr>
+        <w:pStyle w:val="NormalWeb"/>
+      </w:pPr>
+      <w:r>
+        <w:t xml:space="preserve">5. **¿Cómo se realiza una consulta que une dos tablas y qué es necesario para hacer esta </w:t>
+      </w:r>
+      <w:proofErr w:type="gramStart"/>
+      <w:r>
+        <w:t>operación?*</w:t>
+      </w:r>
+      <w:proofErr w:type="gramEnd"/>
+      <w:r>
+        <w:t>*</w:t>
+      </w:r>
+    </w:p>
+    <w:p>
+      <w:pPr>
+        <w:pStyle w:val="NormalWeb"/>
+      </w:pPr>
+    </w:p>
+    <w:p>
+      <w:pPr>
+        <w:pStyle w:val="NormalWeb"/>
+      </w:pPr>
+      <w:r>
+        <w:t>Con esta clase, tienes una visión profunda de cómo funciona el comando **`SELECT`** en SQL y cómo se puede aprovechar para realizar consultas eficientes. ¡No dudes en practicar estas consultas!</w:t>
+      </w:r>
+    </w:p>
+    <w:p>
+      <w:pPr>
+        <w:pStyle w:val="NormalWeb"/>
+      </w:pPr>
+      <w:r>
+        <w:t xml:space="preserve">Respuestas 1. se usa para seleccionar los campos que queremos visualizar en la consulta 2. juega el rol de filtrar por la condición que usemos sobre el campo consultado 3. se utiliza después del </w:t>
+      </w:r>
+      <w:proofErr w:type="spellStart"/>
+      <w:r>
+        <w:t>from</w:t>
+      </w:r>
+      <w:proofErr w:type="spellEnd"/>
+      <w:r>
+        <w:t xml:space="preserve"> y trata de ordenar el campo en la manera que le indiquemos, ya sea </w:t>
+      </w:r>
+      <w:proofErr w:type="spellStart"/>
+      <w:r>
+        <w:t>desendente</w:t>
+      </w:r>
+      <w:proofErr w:type="spellEnd"/>
+      <w:r>
+        <w:t xml:space="preserve"> o </w:t>
+      </w:r>
+      <w:proofErr w:type="spellStart"/>
+      <w:r>
+        <w:t>asendente</w:t>
+      </w:r>
+      <w:proofErr w:type="spellEnd"/>
+      <w:r>
+        <w:t xml:space="preserve"> 4. la diferencia es: </w:t>
+      </w:r>
+      <w:proofErr w:type="spellStart"/>
+      <w:r>
+        <w:t>group</w:t>
+      </w:r>
+      <w:proofErr w:type="spellEnd"/>
+      <w:r>
+        <w:t xml:space="preserve"> </w:t>
+      </w:r>
+      <w:proofErr w:type="spellStart"/>
+      <w:r>
+        <w:t>by</w:t>
+      </w:r>
+      <w:proofErr w:type="spellEnd"/>
+      <w:r>
+        <w:t xml:space="preserve"> agrupa los registros por alguna </w:t>
+      </w:r>
+      <w:proofErr w:type="spellStart"/>
+      <w:r>
+        <w:t>cohicidencia</w:t>
+      </w:r>
+      <w:proofErr w:type="spellEnd"/>
+      <w:r>
+        <w:t xml:space="preserve"> y </w:t>
+      </w:r>
+      <w:proofErr w:type="spellStart"/>
+      <w:r>
+        <w:t>having</w:t>
+      </w:r>
+      <w:proofErr w:type="spellEnd"/>
+      <w:r>
+        <w:t xml:space="preserve"> los filtra, </w:t>
+      </w:r>
+      <w:proofErr w:type="spellStart"/>
+      <w:r>
+        <w:t>having</w:t>
+      </w:r>
+      <w:proofErr w:type="spellEnd"/>
+      <w:r>
+        <w:t xml:space="preserve"> solo se usa con la consulta </w:t>
+      </w:r>
+      <w:proofErr w:type="spellStart"/>
+      <w:r>
+        <w:t>group</w:t>
+      </w:r>
+      <w:proofErr w:type="spellEnd"/>
+      <w:r>
+        <w:t xml:space="preserve"> </w:t>
+      </w:r>
+      <w:proofErr w:type="spellStart"/>
+      <w:r>
+        <w:t>by</w:t>
+      </w:r>
+      <w:proofErr w:type="spellEnd"/>
+      <w:r>
+        <w:t xml:space="preserve"> 5. una consulta para unir dos tablas se realiza con la </w:t>
+      </w:r>
+      <w:proofErr w:type="spellStart"/>
+      <w:r>
+        <w:t>clausula</w:t>
+      </w:r>
+      <w:proofErr w:type="spellEnd"/>
+      <w:r>
+        <w:t xml:space="preserve"> </w:t>
+      </w:r>
+      <w:proofErr w:type="spellStart"/>
+      <w:r>
+        <w:t>join</w:t>
+      </w:r>
+      <w:proofErr w:type="spellEnd"/>
+      <w:r>
+        <w:t>, y es estrictamente necesario tener campos en común entre las tablas que queremos consultar juntas</w:t>
+      </w:r>
+    </w:p>
+    <w:p>
+      <w:pPr>
+        <w:pStyle w:val="NormalWeb"/>
+        <w:jc w:val="center"/>
+        <w:rPr>
+          <w:b/>
+          <w:sz w:val="44"/>
+        </w:rPr>
+      </w:pPr>
+      <w:r>
+        <w:rPr>
+          <w:b/>
+          <w:sz w:val="44"/>
+        </w:rPr>
+        <w:t>Clase 37: **`INSERT INTO` en SQL**</w:t>
+      </w:r>
+    </w:p>
+    <w:p>
+      <w:pPr>
+        <w:pStyle w:val="NormalWeb"/>
+      </w:pPr>
+    </w:p>
+    <w:p>
+      <w:pPr>
+        <w:pStyle w:val="NormalWeb"/>
+      </w:pPr>
+      <w:r>
+        <w:t xml:space="preserve">En esta clase, aprenderemos a fondo sobre el comando `INSERT INTO` en SQL, que se utiliza para añadir nuevos registros (filas) a una tabla. Es uno de los comandos más básicos </w:t>
+      </w:r>
+      <w:r>
+        <w:lastRenderedPageBreak/>
+        <w:t xml:space="preserve">y comunes en SQL y forma parte de los comandos **DML (Data </w:t>
+      </w:r>
+      <w:proofErr w:type="spellStart"/>
+      <w:r>
+        <w:t>Manipulation</w:t>
+      </w:r>
+      <w:proofErr w:type="spellEnd"/>
+      <w:r>
+        <w:t xml:space="preserve"> </w:t>
+      </w:r>
+      <w:proofErr w:type="spellStart"/>
+      <w:proofErr w:type="gramStart"/>
+      <w:r>
+        <w:t>Language</w:t>
+      </w:r>
+      <w:proofErr w:type="spellEnd"/>
+      <w:r>
+        <w:t>)*</w:t>
+      </w:r>
+      <w:proofErr w:type="gramEnd"/>
+      <w:r>
+        <w:t>*.</w:t>
+      </w:r>
+    </w:p>
+    <w:p>
+      <w:pPr>
+        <w:pStyle w:val="NormalWeb"/>
+      </w:pPr>
+    </w:p>
+    <w:p>
+      <w:pPr>
+        <w:pStyle w:val="NormalWeb"/>
+      </w:pPr>
+      <w:r>
+        <w:t>#### 1. **Sintaxis básica de `INSERT INTO`**:</w:t>
+      </w:r>
+    </w:p>
+    <w:p>
+      <w:pPr>
+        <w:pStyle w:val="NormalWeb"/>
+      </w:pPr>
+      <w:r>
+        <w:t>La sintaxis básica para insertar datos en una tabla es:</w:t>
+      </w:r>
+    </w:p>
+    <w:p>
+      <w:pPr>
+        <w:pStyle w:val="NormalWeb"/>
+      </w:pPr>
+    </w:p>
+    <w:p>
+      <w:pPr>
+        <w:pStyle w:val="NormalWeb"/>
+      </w:pPr>
+      <w:r>
+        <w:t>```</w:t>
+      </w:r>
+      <w:proofErr w:type="spellStart"/>
+      <w:r>
+        <w:t>sql</w:t>
+      </w:r>
+      <w:proofErr w:type="spellEnd"/>
+    </w:p>
+    <w:p>
+      <w:pPr>
+        <w:pStyle w:val="NormalWeb"/>
+      </w:pPr>
+      <w:r>
+        <w:t xml:space="preserve">INSERT INTO </w:t>
+      </w:r>
+      <w:proofErr w:type="spellStart"/>
+      <w:r>
+        <w:t>nombre_de_la_tabla</w:t>
+      </w:r>
+      <w:proofErr w:type="spellEnd"/>
+      <w:r>
+        <w:t xml:space="preserve"> (columna1, columna2, columna3, ...)</w:t>
+      </w:r>
+    </w:p>
+    <w:p>
+      <w:pPr>
+        <w:pStyle w:val="NormalWeb"/>
+      </w:pPr>
+      <w:r>
+        <w:t>VALUES (valor1, valor2, valor3, ...);</w:t>
+      </w:r>
+    </w:p>
+    <w:p>
+      <w:pPr>
+        <w:pStyle w:val="NormalWeb"/>
+      </w:pPr>
+      <w:r>
+        <w:t>```</w:t>
+      </w:r>
+    </w:p>
+    <w:p>
+      <w:pPr>
+        <w:pStyle w:val="NormalWeb"/>
+      </w:pPr>
+    </w:p>
+    <w:p>
+      <w:pPr>
+        <w:pStyle w:val="NormalWeb"/>
+      </w:pPr>
+      <w:r>
+        <w:t>**Ejemplo**:</w:t>
+      </w:r>
+    </w:p>
+    <w:p>
+      <w:pPr>
+        <w:pStyle w:val="NormalWeb"/>
+      </w:pPr>
+      <w:r>
+        <w:t>Supongamos que tienes una tabla llamada `clientes` con las columnas `nombre`, `edad` y `email`. Para insertar un nuevo cliente, harías lo siguiente:</w:t>
+      </w:r>
+    </w:p>
+    <w:p>
+      <w:pPr>
+        <w:pStyle w:val="NormalWeb"/>
+      </w:pPr>
+    </w:p>
+    <w:p>
+      <w:pPr>
+        <w:pStyle w:val="NormalWeb"/>
+      </w:pPr>
+      <w:r>
+        <w:t>```</w:t>
+      </w:r>
+      <w:proofErr w:type="spellStart"/>
+      <w:r>
+        <w:t>sql</w:t>
+      </w:r>
+      <w:proofErr w:type="spellEnd"/>
+    </w:p>
+    <w:p>
+      <w:pPr>
+        <w:pStyle w:val="NormalWeb"/>
+      </w:pPr>
+      <w:r>
+        <w:t>INSERT INTO clientes (nombre, edad, email)</w:t>
+      </w:r>
+    </w:p>
+    <w:p>
+      <w:pPr>
+        <w:pStyle w:val="NormalWeb"/>
+      </w:pPr>
+      <w:r>
+        <w:t>VALUES ('Carlos', 30, 'carlos@email.com');</w:t>
+      </w:r>
+    </w:p>
+    <w:p>
+      <w:pPr>
+        <w:pStyle w:val="NormalWeb"/>
+      </w:pPr>
+      <w:r>
+        <w:t>```</w:t>
+      </w:r>
+    </w:p>
+    <w:p>
+      <w:pPr>
+        <w:pStyle w:val="NormalWeb"/>
+      </w:pPr>
+    </w:p>
+    <w:p>
+      <w:pPr>
+        <w:pStyle w:val="NormalWeb"/>
+      </w:pPr>
+      <w:r>
+        <w:t>Esto añadirá una nueva fila con los valores proporcionados en cada columna.</w:t>
+      </w:r>
+    </w:p>
+    <w:p>
+      <w:pPr>
+        <w:pStyle w:val="NormalWeb"/>
+      </w:pPr>
+    </w:p>
+    <w:p>
+      <w:pPr>
+        <w:pStyle w:val="NormalWeb"/>
+      </w:pPr>
+      <w:r>
+        <w:t>#### 2. **Insertar múltiples registros**:</w:t>
+      </w:r>
+    </w:p>
+    <w:p>
+      <w:pPr>
+        <w:pStyle w:val="NormalWeb"/>
+      </w:pPr>
+      <w:r>
+        <w:t>SQL también permite insertar varias filas en una sola consulta `INSERT INTO`. Esto es eficiente si necesitas agregar múltiples datos de una vez.</w:t>
+      </w:r>
+    </w:p>
+    <w:p>
+      <w:pPr>
+        <w:pStyle w:val="NormalWeb"/>
+      </w:pPr>
+    </w:p>
+    <w:p>
+      <w:pPr>
+        <w:pStyle w:val="NormalWeb"/>
+      </w:pPr>
+      <w:r>
+        <w:t>```</w:t>
+      </w:r>
+      <w:proofErr w:type="spellStart"/>
+      <w:r>
+        <w:t>sql</w:t>
+      </w:r>
+      <w:proofErr w:type="spellEnd"/>
+    </w:p>
+    <w:p>
+      <w:pPr>
+        <w:pStyle w:val="NormalWeb"/>
+      </w:pPr>
+      <w:r>
+        <w:t>INSERT INTO clientes (nombre, edad, email)</w:t>
+      </w:r>
+    </w:p>
+    <w:p>
+      <w:pPr>
+        <w:pStyle w:val="NormalWeb"/>
+      </w:pPr>
+      <w:r>
+        <w:t>VALUES</w:t>
+      </w:r>
+    </w:p>
+    <w:p>
+      <w:pPr>
+        <w:pStyle w:val="NormalWeb"/>
+      </w:pPr>
+      <w:r>
+        <w:t>('Ana', 25, 'ana@email.com'),</w:t>
+      </w:r>
+    </w:p>
+    <w:p>
+      <w:pPr>
+        <w:pStyle w:val="NormalWeb"/>
+      </w:pPr>
+      <w:r>
+        <w:t>('Luis', 32, 'luis@email.com'),</w:t>
+      </w:r>
+    </w:p>
+    <w:p>
+      <w:pPr>
+        <w:pStyle w:val="NormalWeb"/>
+      </w:pPr>
+      <w:r>
+        <w:t>('Marta', 28, 'marta@email.com');</w:t>
+      </w:r>
+    </w:p>
+    <w:p>
+      <w:pPr>
+        <w:pStyle w:val="NormalWeb"/>
+      </w:pPr>
+      <w:r>
+        <w:t>```</w:t>
+      </w:r>
+    </w:p>
+    <w:p>
+      <w:pPr>
+        <w:pStyle w:val="NormalWeb"/>
+      </w:pPr>
+    </w:p>
+    <w:p>
+      <w:pPr>
+        <w:pStyle w:val="NormalWeb"/>
+      </w:pPr>
+      <w:r>
+        <w:t>#### 3. **Insertar datos en todas las columnas**:</w:t>
+      </w:r>
+    </w:p>
+    <w:p>
+      <w:pPr>
+        <w:pStyle w:val="NormalWeb"/>
+      </w:pPr>
+      <w:r>
+        <w:t>Si deseas insertar datos en todas las columnas de una tabla, puedes omitir la lista de columnas en la consulta. Sin embargo, los valores proporcionados deben coincidir con el orden de las columnas en la tabla.</w:t>
+      </w:r>
+    </w:p>
+    <w:p>
+      <w:pPr>
+        <w:pStyle w:val="NormalWeb"/>
+      </w:pPr>
+    </w:p>
+    <w:p>
+      <w:pPr>
+        <w:pStyle w:val="NormalWeb"/>
+      </w:pPr>
+      <w:r>
+        <w:t>```</w:t>
+      </w:r>
+      <w:proofErr w:type="spellStart"/>
+      <w:r>
+        <w:t>sql</w:t>
+      </w:r>
+      <w:proofErr w:type="spellEnd"/>
+    </w:p>
+    <w:p>
+      <w:pPr>
+        <w:pStyle w:val="NormalWeb"/>
+      </w:pPr>
+      <w:r>
+        <w:t>INSERT INTO clientes</w:t>
+      </w:r>
+    </w:p>
+    <w:p>
+      <w:pPr>
+        <w:pStyle w:val="NormalWeb"/>
+      </w:pPr>
+      <w:r>
+        <w:t>VALUES ('Pedro', 35, 'pedro@email.com');</w:t>
+      </w:r>
+    </w:p>
+    <w:p>
+      <w:pPr>
+        <w:pStyle w:val="NormalWeb"/>
+      </w:pPr>
+      <w:r>
+        <w:t>```</w:t>
+      </w:r>
+    </w:p>
+    <w:p>
+      <w:pPr>
+        <w:pStyle w:val="NormalWeb"/>
+      </w:pPr>
+    </w:p>
+    <w:p>
+      <w:pPr>
+        <w:pStyle w:val="NormalWeb"/>
+      </w:pPr>
+      <w:r>
+        <w:t>Este formato funciona solo si estás proporcionando un valor para cada columna, en el mismo orden en que las columnas fueron creadas.</w:t>
+      </w:r>
+    </w:p>
+    <w:p>
+      <w:pPr>
+        <w:pStyle w:val="NormalWeb"/>
+      </w:pPr>
+    </w:p>
+    <w:p>
+      <w:pPr>
+        <w:pStyle w:val="NormalWeb"/>
+      </w:pPr>
+      <w:r>
+        <w:t>#### 4. **Insertar datos seleccionados de otra tabla**:</w:t>
+      </w:r>
+    </w:p>
+    <w:p>
+      <w:pPr>
+        <w:pStyle w:val="NormalWeb"/>
+      </w:pPr>
+      <w:r>
+        <w:t>También es posible insertar registros desde una tabla a otra, utilizando una consulta `SELECT`. Esta técnica es útil cuando quieres mover o duplicar datos entre tablas.</w:t>
+      </w:r>
+    </w:p>
+    <w:p>
+      <w:pPr>
+        <w:pStyle w:val="NormalWeb"/>
+      </w:pPr>
+    </w:p>
+    <w:p>
+      <w:pPr>
+        <w:pStyle w:val="NormalWeb"/>
+      </w:pPr>
+      <w:r>
+        <w:t>```</w:t>
+      </w:r>
+      <w:proofErr w:type="spellStart"/>
+      <w:r>
+        <w:t>sql</w:t>
+      </w:r>
+      <w:proofErr w:type="spellEnd"/>
+    </w:p>
+    <w:p>
+      <w:pPr>
+        <w:pStyle w:val="NormalWeb"/>
+      </w:pPr>
+      <w:r>
+        <w:t xml:space="preserve">INSERT INTO </w:t>
+      </w:r>
+      <w:proofErr w:type="spellStart"/>
+      <w:r>
+        <w:t>clientes_backup</w:t>
+      </w:r>
+      <w:proofErr w:type="spellEnd"/>
+      <w:r>
+        <w:t xml:space="preserve"> (nombre, edad, email)</w:t>
+      </w:r>
+    </w:p>
+    <w:p>
+      <w:pPr>
+        <w:pStyle w:val="NormalWeb"/>
+      </w:pPr>
+      <w:r>
+        <w:t>SELECT nombre, edad, email</w:t>
+      </w:r>
+    </w:p>
+    <w:p>
+      <w:pPr>
+        <w:pStyle w:val="NormalWeb"/>
+      </w:pPr>
+      <w:r>
+        <w:t>FROM clientes</w:t>
+      </w:r>
+    </w:p>
+    <w:p>
+      <w:pPr>
+        <w:pStyle w:val="NormalWeb"/>
+      </w:pPr>
+      <w:r>
+        <w:t>WHERE edad &gt; 30;</w:t>
+      </w:r>
+    </w:p>
+    <w:p>
+      <w:pPr>
+        <w:pStyle w:val="NormalWeb"/>
+      </w:pPr>
+      <w:r>
+        <w:t>```</w:t>
+      </w:r>
+    </w:p>
+    <w:p>
+      <w:pPr>
+        <w:pStyle w:val="NormalWeb"/>
+      </w:pPr>
+    </w:p>
+    <w:p>
+      <w:pPr>
+        <w:pStyle w:val="NormalWeb"/>
+      </w:pPr>
+      <w:r>
+        <w:t>Esto insertará en la tabla `</w:t>
+      </w:r>
+      <w:proofErr w:type="spellStart"/>
+      <w:r>
+        <w:t>clientes_backup</w:t>
+      </w:r>
+      <w:proofErr w:type="spellEnd"/>
+      <w:r>
+        <w:t>` los registros de la tabla `clientes` donde la edad sea mayor a 30.</w:t>
+      </w:r>
+    </w:p>
+    <w:p>
+      <w:pPr>
+        <w:pStyle w:val="NormalWeb"/>
+      </w:pPr>
+    </w:p>
+    <w:p>
+      <w:pPr>
+        <w:pStyle w:val="NormalWeb"/>
+      </w:pPr>
+      <w:r>
+        <w:t>#### 5. **Consejos y mejores prácticas**:</w:t>
+      </w:r>
+    </w:p>
+    <w:p>
+      <w:pPr>
+        <w:pStyle w:val="NormalWeb"/>
+      </w:pPr>
+      <w:r>
+        <w:t>- **Especificar columnas**: Siempre es recomendable especificar las columnas en las que vas a insertar datos para evitar problemas si la estructura de la tabla cambia en el futuro.</w:t>
+      </w:r>
+    </w:p>
+    <w:p>
+      <w:pPr>
+        <w:pStyle w:val="NormalWeb"/>
+      </w:pPr>
+      <w:r>
+        <w:t>- **Validación de datos**: Antes de hacer una inserción, asegúrate de que los tipos de datos de los valores coincidan con los tipos de datos de las columnas.</w:t>
+      </w:r>
+    </w:p>
+    <w:p>
+      <w:pPr>
+        <w:pStyle w:val="NormalWeb"/>
+      </w:pPr>
+      <w:r>
+        <w:t>- **Respaldo de datos**: Si realizas una inserción masiva, es importante hacer un respa</w:t>
+      </w:r>
+      <w:r>
+        <w:t>ldo de los datos existentes.</w:t>
+      </w:r>
+    </w:p>
+    <w:p>
+      <w:pPr>
+        <w:pStyle w:val="NormalWeb"/>
+      </w:pPr>
+      <w:r>
+        <w:t>###</w:t>
+      </w:r>
+      <w:r>
+        <w:t xml:space="preserve"> Preguntas de retroalimentación</w:t>
+      </w:r>
+    </w:p>
+    <w:p>
+      <w:pPr>
+        <w:pStyle w:val="NormalWeb"/>
+      </w:pPr>
+      <w:r>
+        <w:t>1. ¿Cuál es la diferencia entre insertar un solo registro y múltiples registros con el comando `INSERT INTO`?</w:t>
+      </w:r>
+    </w:p>
+    <w:p>
+      <w:pPr>
+        <w:pStyle w:val="NormalWeb"/>
+      </w:pPr>
+      <w:r>
+        <w:t>2. ¿Por qué es recomendable especificar las columnas en las que se van a insertar los datos al usar `INSERT INTO`?</w:t>
+      </w:r>
+    </w:p>
+    <w:p>
+      <w:pPr>
+        <w:pStyle w:val="NormalWeb"/>
+      </w:pPr>
+      <w:r>
+        <w:t>3. ¿Cómo se podría utilizar una consulta `SELECT` dentro de un `INSERT INTO` para copiar registros de una tabla a otra?</w:t>
+      </w:r>
+    </w:p>
+    <w:p>
+      <w:pPr>
+        <w:pStyle w:val="NormalWeb"/>
+      </w:pPr>
+      <w:r>
+        <w:t>4. ¿Qué sucede si los tipos de datos de los valores a insertar no coinciden con los tipos de las columnas de la tabla?</w:t>
+      </w:r>
+    </w:p>
+    <w:p>
+      <w:pPr>
+        <w:pStyle w:val="NormalWeb"/>
+      </w:pPr>
+      <w:r>
+        <w:lastRenderedPageBreak/>
+        <w:t>5. ¿Es posible omitir la lista de columnas al usar `INSERT INTO`? ¿En qué casos se recomienda hacerlo?</w:t>
       </w:r>
     </w:p>
     <w:p>
@@ -42428,100 +43938,61 @@
         <w:pStyle w:val="NormalWeb"/>
       </w:pPr>
       <w:r>
-        <w:t xml:space="preserve">1. es la tabla central en un </w:t>
-      </w:r>
-      <w:proofErr w:type="spellStart"/>
-      <w:r>
-        <w:t>almacen</w:t>
-      </w:r>
-      <w:proofErr w:type="spellEnd"/>
-      <w:r>
-        <w:t xml:space="preserve"> de datos y almacena las métricas que serán consultadas</w:t>
-      </w:r>
-    </w:p>
-    <w:p>
-      <w:pPr>
-        <w:pStyle w:val="NormalWeb"/>
-      </w:pPr>
-      <w:r>
-        <w:t>2. la simplicidad para entender el esquema y la velocidad de ejecución en sus consultas</w:t>
-      </w:r>
-    </w:p>
-    <w:p>
-      <w:pPr>
-        <w:pStyle w:val="NormalWeb"/>
-      </w:pPr>
-      <w:r>
-        <w:t xml:space="preserve">3. porque es </w:t>
-      </w:r>
-      <w:proofErr w:type="spellStart"/>
-      <w:r>
-        <w:t>mas</w:t>
-      </w:r>
-      <w:proofErr w:type="spellEnd"/>
-      <w:r>
-        <w:t xml:space="preserve"> normalizado y al ser </w:t>
-      </w:r>
-      <w:proofErr w:type="spellStart"/>
-      <w:r>
-        <w:t>mas</w:t>
-      </w:r>
-      <w:proofErr w:type="spellEnd"/>
-      <w:r>
-        <w:t xml:space="preserve"> normalizado sus consultas necesitan </w:t>
-      </w:r>
-      <w:proofErr w:type="spellStart"/>
-      <w:r>
-        <w:t>mas</w:t>
-      </w:r>
-      <w:proofErr w:type="spellEnd"/>
-      <w:r>
-        <w:t xml:space="preserve"> </w:t>
-      </w:r>
-      <w:proofErr w:type="spellStart"/>
-      <w:r>
-        <w:t>joins</w:t>
-      </w:r>
-      <w:proofErr w:type="spellEnd"/>
-      <w:r>
-        <w:t xml:space="preserve">, lo cual las hace </w:t>
-      </w:r>
-      <w:proofErr w:type="spellStart"/>
-      <w:r>
-        <w:t>mas</w:t>
-      </w:r>
-      <w:proofErr w:type="spellEnd"/>
-      <w:r>
-        <w:t xml:space="preserve"> complejas y pesadas</w:t>
-      </w:r>
-    </w:p>
-    <w:p>
-      <w:pPr>
-        <w:pStyle w:val="NormalWeb"/>
-      </w:pPr>
-      <w:r>
-        <w:t xml:space="preserve">4. </w:t>
-      </w:r>
-      <w:r>
-        <w:t xml:space="preserve">en caso de necesitar optimizar el espacio de disco y tener que normalizar </w:t>
-      </w:r>
-      <w:proofErr w:type="spellStart"/>
-      <w:r>
-        <w:t>mas</w:t>
-      </w:r>
-      <w:proofErr w:type="spellEnd"/>
-      <w:r>
-        <w:t xml:space="preserve"> los datos</w:t>
-      </w:r>
-      <w:bookmarkStart w:id="0" w:name="_GoBack"/>
-      <w:bookmarkEnd w:id="0"/>
-    </w:p>
-    <w:p>
-      <w:pPr>
-        <w:pStyle w:val="NormalWeb"/>
-      </w:pPr>
-      <w:r>
-        <w:t>5. la creación de índices, vistas materializadas y usando particionamiento</w:t>
+        <w:t xml:space="preserve">1. </w:t>
+      </w:r>
+      <w:r>
+        <w:t xml:space="preserve">la diferencia es la diligencia al ingresar </w:t>
+      </w:r>
+      <w:proofErr w:type="gramStart"/>
+      <w:r>
+        <w:t>la cantidades</w:t>
+      </w:r>
+      <w:proofErr w:type="gramEnd"/>
+      <w:r>
+        <w:t xml:space="preserve"> de datos</w:t>
+      </w:r>
+    </w:p>
+    <w:p>
+      <w:pPr>
+        <w:pStyle w:val="NormalWeb"/>
+      </w:pPr>
+      <w:r>
+        <w:t xml:space="preserve">2. </w:t>
+      </w:r>
+      <w:r>
+        <w:t>para tener una mejor claridad en los datos que vamos a ingresar en cada sentencia</w:t>
+      </w:r>
+    </w:p>
+    <w:p>
+      <w:pPr>
+        <w:pStyle w:val="NormalWeb"/>
+      </w:pPr>
+      <w:r>
+        <w:t xml:space="preserve">3. se usa </w:t>
+      </w:r>
+      <w:proofErr w:type="spellStart"/>
+      <w:r>
+        <w:t>especificanco</w:t>
+      </w:r>
+      <w:proofErr w:type="spellEnd"/>
+      <w:r>
+        <w:t xml:space="preserve"> los campos que queremos pasar de la tabla a otra</w:t>
+      </w:r>
+    </w:p>
+    <w:p>
+      <w:pPr>
+        <w:pStyle w:val="NormalWeb"/>
+      </w:pPr>
+      <w:r>
+        <w:t>4. genera un error al ejecutar la consulta</w:t>
+      </w:r>
+    </w:p>
+    <w:p>
+      <w:pPr>
+        <w:pStyle w:val="NormalWeb"/>
+      </w:pPr>
+      <w:r>
+        <w:t>5. si es posible y se recomienda en el caso de tener total claridad de los campos a ingresar</w:t>
       </w:r>
     </w:p>
     <w:p>
@@ -42543,34 +44014,52 @@
           <w:b/>
           <w:sz w:val="48"/>
         </w:rPr>
-        <w:t>Clase 36: **Comando SELECT en SQL**</w:t>
-      </w:r>
-    </w:p>
-    <w:p>
-      <w:pPr>
-        <w:pStyle w:val="NormalWeb"/>
-      </w:pPr>
-    </w:p>
-    <w:p>
-      <w:pPr>
-        <w:pStyle w:val="NormalWeb"/>
-      </w:pPr>
-      <w:r>
-        <w:t>El comando **`SELECT`** es uno de los más importantes en SQL, ya que se utiliza para realizar consultas y recuperar datos de una base de datos. Permite seleccionar columnas específicas de una o varias tablas, filtrarlas y ordenarlas según sea necesario.</w:t>
-      </w:r>
-    </w:p>
-    <w:p>
-      <w:pPr>
-        <w:pStyle w:val="NormalWeb"/>
-      </w:pPr>
-    </w:p>
-    <w:p>
-      <w:pPr>
-        <w:pStyle w:val="NormalWeb"/>
-      </w:pPr>
-      <w:r>
-        <w:t>#### **Sintaxis básica de SELECT**:</w:t>
-      </w:r>
+        <w:t>Clase 38: **UPDATE en SQL**</w:t>
+      </w:r>
+    </w:p>
+    <w:p>
+      <w:pPr>
+        <w:pStyle w:val="NormalWeb"/>
+      </w:pPr>
+    </w:p>
+    <w:p>
+      <w:pPr>
+        <w:pStyle w:val="NormalWeb"/>
+      </w:pPr>
+      <w:r>
+        <w:t>El comando `UPDATE` es una de las operaciones más importantes en SQL, ya que permite modificar datos en las filas de una tabla. A diferencia de los comandos `INSERT` (que añade datos) y `DELETE` (que elimina datos), `UPDATE` modifica los datos existentes. A continuación, se explicará cómo funciona este comando, sus componentes principales y las buenas prácticas para evitar errores o modificaciones no deseadas.</w:t>
+      </w:r>
+    </w:p>
+    <w:p>
+      <w:pPr>
+        <w:pStyle w:val="NormalWeb"/>
+      </w:pPr>
+    </w:p>
+    <w:p>
+      <w:pPr>
+        <w:pStyle w:val="NormalWeb"/>
+      </w:pPr>
+      <w:r>
+        <w:t>#### 1. **Sintaxis del comando `UPDATE`**</w:t>
+      </w:r>
+    </w:p>
+    <w:p>
+      <w:pPr>
+        <w:pStyle w:val="NormalWeb"/>
+      </w:pPr>
+    </w:p>
+    <w:p>
+      <w:pPr>
+        <w:pStyle w:val="NormalWeb"/>
+      </w:pPr>
+      <w:r>
+        <w:t>La sintaxis básica para el comando `UPDATE` es la siguiente:</w:t>
+      </w:r>
+    </w:p>
+    <w:p>
+      <w:pPr>
+        <w:pStyle w:val="NormalWeb"/>
+      </w:pPr>
     </w:p>
     <w:p>
       <w:pPr>
@@ -42590,15 +44079,28 @@
         <w:pStyle w:val="NormalWeb"/>
       </w:pPr>
       <w:r>
-        <w:t>SELECT columna1, columna2, ...</w:t>
-      </w:r>
-    </w:p>
-    <w:p>
-      <w:pPr>
-        <w:pStyle w:val="NormalWeb"/>
-      </w:pPr>
-      <w:r>
-        <w:t>FROM tabla</w:t>
+        <w:t xml:space="preserve">UPDATE </w:t>
+      </w:r>
+      <w:proofErr w:type="spellStart"/>
+      <w:r>
+        <w:t>nombre_tabla</w:t>
+      </w:r>
+      <w:proofErr w:type="spellEnd"/>
+    </w:p>
+    <w:p>
+      <w:pPr>
+        <w:pStyle w:val="NormalWeb"/>
+      </w:pPr>
+      <w:r>
+        <w:t>SET columna1 = valor1, columna2 = valor2, ...</w:t>
+      </w:r>
+    </w:p>
+    <w:p>
+      <w:pPr>
+        <w:pStyle w:val="NormalWeb"/>
+      </w:pPr>
+      <w:r>
+        <w:t>WHERE condición;</w:t>
       </w:r>
     </w:p>
     <w:p>
@@ -42607,38 +44109,6 @@
       </w:pPr>
       <w:r>
         <w:lastRenderedPageBreak/>
-        <w:t>[WHERE condición]</w:t>
-      </w:r>
-    </w:p>
-    <w:p>
-      <w:pPr>
-        <w:pStyle w:val="NormalWeb"/>
-      </w:pPr>
-      <w:r>
-        <w:t>[GROUP BY columna]</w:t>
-      </w:r>
-    </w:p>
-    <w:p>
-      <w:pPr>
-        <w:pStyle w:val="NormalWeb"/>
-      </w:pPr>
-      <w:r>
-        <w:t>[HAVING condición]</w:t>
-      </w:r>
-    </w:p>
-    <w:p>
-      <w:pPr>
-        <w:pStyle w:val="NormalWeb"/>
-      </w:pPr>
-      <w:r>
-        <w:t>[ORDER BY columna];</w:t>
-      </w:r>
-    </w:p>
-    <w:p>
-      <w:pPr>
-        <w:pStyle w:val="NormalWeb"/>
-      </w:pPr>
-      <w:r>
         <w:t>```</w:t>
       </w:r>
     </w:p>
@@ -42652,102 +44122,70 @@
         <w:pStyle w:val="NormalWeb"/>
       </w:pPr>
       <w:r>
-        <w:t>#### **Componentes del comando SELECT**:</w:t>
-      </w:r>
-    </w:p>
-    <w:p>
-      <w:pPr>
-        <w:pStyle w:val="NormalWeb"/>
-      </w:pPr>
-    </w:p>
-    <w:p>
-      <w:pPr>
-        <w:pStyle w:val="NormalWeb"/>
-      </w:pPr>
-      <w:r>
-        <w:t>1. **`SELECT`**: Es la palabra clave que indica que se va a realizar una consulta.</w:t>
-      </w:r>
-    </w:p>
-    <w:p>
-      <w:pPr>
-        <w:pStyle w:val="NormalWeb"/>
-      </w:pPr>
-      <w:r>
-        <w:t>2. **Columnas**: Se especifican las columnas que se quieren recuperar de la tabla.</w:t>
-      </w:r>
-    </w:p>
-    <w:p>
-      <w:pPr>
-        <w:pStyle w:val="NormalWeb"/>
-      </w:pPr>
-      <w:r>
-        <w:t>3. **`FROM`**: Indica de qué tabla o tablas se obtendrán los datos.</w:t>
-      </w:r>
-    </w:p>
-    <w:p>
-      <w:pPr>
-        <w:pStyle w:val="NormalWeb"/>
-      </w:pPr>
-      <w:r>
-        <w:t>4. **`WHERE`** (opcional): Permite filtrar los resultados según una condición específica.</w:t>
-      </w:r>
-    </w:p>
-    <w:p>
-      <w:pPr>
-        <w:pStyle w:val="NormalWeb"/>
-      </w:pPr>
-      <w:r>
-        <w:t>5. **`GROUP BY`** (opcional): Agrupa filas que tienen los mismos valores en columnas específicas.</w:t>
-      </w:r>
-    </w:p>
-    <w:p>
-      <w:pPr>
-        <w:pStyle w:val="NormalWeb"/>
-      </w:pPr>
-      <w:r>
-        <w:t>6. **`HAVING`** (opcional): Filtra los grupos creados por el `GROUP BY`.</w:t>
-      </w:r>
-    </w:p>
-    <w:p>
-      <w:pPr>
-        <w:pStyle w:val="NormalWeb"/>
-      </w:pPr>
-      <w:r>
-        <w:t>7. **`ORDER BY`** (opcional): Ordena los resultados según una columna o varias.</w:t>
-      </w:r>
-    </w:p>
-    <w:p>
-      <w:pPr>
-        <w:pStyle w:val="NormalWeb"/>
-      </w:pPr>
-    </w:p>
-    <w:p>
-      <w:pPr>
-        <w:pStyle w:val="NormalWeb"/>
-      </w:pPr>
-      <w:r>
-        <w:t>### Ejemplos de uso:</w:t>
-      </w:r>
-    </w:p>
-    <w:p>
-      <w:pPr>
-        <w:pStyle w:val="NormalWeb"/>
-      </w:pPr>
-    </w:p>
-    <w:p>
-      <w:pPr>
-        <w:pStyle w:val="NormalWeb"/>
-      </w:pPr>
-      <w:r>
-        <w:t>1. **Consulta básica**:</w:t>
-      </w:r>
-    </w:p>
-    <w:p>
-      <w:pPr>
-        <w:pStyle w:val="NormalWeb"/>
-      </w:pPr>
-      <w:r>
-        <w:t xml:space="preserve">   ```</w:t>
+        <w:t>- `</w:t>
+      </w:r>
+      <w:proofErr w:type="spellStart"/>
+      <w:r>
+        <w:t>nombre_tabla</w:t>
+      </w:r>
+      <w:proofErr w:type="spellEnd"/>
+      <w:r>
+        <w:t>`: Es la tabla en la que se quiere realizar la actualización.</w:t>
+      </w:r>
+    </w:p>
+    <w:p>
+      <w:pPr>
+        <w:pStyle w:val="NormalWeb"/>
+      </w:pPr>
+      <w:r>
+        <w:t>- `SET`: Define las columnas que deseas modificar junto con los nuevos valores.</w:t>
+      </w:r>
+    </w:p>
+    <w:p>
+      <w:pPr>
+        <w:pStyle w:val="NormalWeb"/>
+      </w:pPr>
+      <w:r>
+        <w:t>- `WHERE`: Especifica las filas que serán afectadas por el comando. Si no incluyes una cláusula `WHERE`, todas las filas de la tabla serán actualizadas (¡ten cuidado con esto!).</w:t>
+      </w:r>
+    </w:p>
+    <w:p>
+      <w:pPr>
+        <w:pStyle w:val="NormalWeb"/>
+      </w:pPr>
+    </w:p>
+    <w:p>
+      <w:pPr>
+        <w:pStyle w:val="NormalWeb"/>
+      </w:pPr>
+      <w:r>
+        <w:t>#### 2. **Ejemplo simple de `UPDATE`**</w:t>
+      </w:r>
+    </w:p>
+    <w:p>
+      <w:pPr>
+        <w:pStyle w:val="NormalWeb"/>
+      </w:pPr>
+    </w:p>
+    <w:p>
+      <w:pPr>
+        <w:pStyle w:val="NormalWeb"/>
+      </w:pPr>
+      <w:r>
+        <w:t>Imagina que tienes una tabla llamada `empleados` con las columnas `id`, `nombre`, y `salario`. Si deseas aumentar el salario de un empleado con `id = 101`, el comando sería:</w:t>
+      </w:r>
+    </w:p>
+    <w:p>
+      <w:pPr>
+        <w:pStyle w:val="NormalWeb"/>
+      </w:pPr>
+    </w:p>
+    <w:p>
+      <w:pPr>
+        <w:pStyle w:val="NormalWeb"/>
+      </w:pPr>
+      <w:r>
+        <w:t>```</w:t>
       </w:r>
       <w:proofErr w:type="spellStart"/>
       <w:r>
@@ -42760,23 +44198,257 @@
         <w:pStyle w:val="NormalWeb"/>
       </w:pPr>
       <w:r>
-        <w:t xml:space="preserve">   SELECT nombre, apellido</w:t>
-      </w:r>
-    </w:p>
-    <w:p>
-      <w:pPr>
-        <w:pStyle w:val="NormalWeb"/>
-      </w:pPr>
-      <w:r>
-        <w:t xml:space="preserve">   FROM empleados;</w:t>
-      </w:r>
-    </w:p>
-    <w:p>
-      <w:pPr>
-        <w:pStyle w:val="NormalWeb"/>
-      </w:pPr>
-      <w:r>
-        <w:t xml:space="preserve">   ```</w:t>
+        <w:t>UPDATE empleados</w:t>
+      </w:r>
+    </w:p>
+    <w:p>
+      <w:pPr>
+        <w:pStyle w:val="NormalWeb"/>
+      </w:pPr>
+      <w:r>
+        <w:t>SET salario = salario + 50000</w:t>
+      </w:r>
+    </w:p>
+    <w:p>
+      <w:pPr>
+        <w:pStyle w:val="NormalWeb"/>
+      </w:pPr>
+      <w:r>
+        <w:t>WHERE id = 101;</w:t>
+      </w:r>
+    </w:p>
+    <w:p>
+      <w:pPr>
+        <w:pStyle w:val="NormalWeb"/>
+      </w:pPr>
+      <w:r>
+        <w:t>```</w:t>
+      </w:r>
+    </w:p>
+    <w:p>
+      <w:pPr>
+        <w:pStyle w:val="NormalWeb"/>
+      </w:pPr>
+    </w:p>
+    <w:p>
+      <w:pPr>
+        <w:pStyle w:val="NormalWeb"/>
+      </w:pPr>
+      <w:r>
+        <w:t>Este comando selecciona la fila en la que `id = 101` y aumenta el salario en 50,000 unidades.</w:t>
+      </w:r>
+    </w:p>
+    <w:p>
+      <w:pPr>
+        <w:pStyle w:val="NormalWeb"/>
+      </w:pPr>
+    </w:p>
+    <w:p>
+      <w:pPr>
+        <w:pStyle w:val="NormalWeb"/>
+      </w:pPr>
+      <w:r>
+        <w:t>#### 3. **Actualizaciones masivas**</w:t>
+      </w:r>
+    </w:p>
+    <w:p>
+      <w:pPr>
+        <w:pStyle w:val="NormalWeb"/>
+      </w:pPr>
+    </w:p>
+    <w:p>
+      <w:pPr>
+        <w:pStyle w:val="NormalWeb"/>
+      </w:pPr>
+      <w:r>
+        <w:t>El comando `UPDATE` también se puede usar para realizar cambios en múltiples filas simultáneamente. Si se quiere actualizar el salario de todos los empleados de un departamento específico, la consulta sería:</w:t>
+      </w:r>
+    </w:p>
+    <w:p>
+      <w:pPr>
+        <w:pStyle w:val="NormalWeb"/>
+      </w:pPr>
+    </w:p>
+    <w:p>
+      <w:pPr>
+        <w:pStyle w:val="NormalWeb"/>
+      </w:pPr>
+      <w:r>
+        <w:t>```</w:t>
+      </w:r>
+      <w:proofErr w:type="spellStart"/>
+      <w:r>
+        <w:t>sql</w:t>
+      </w:r>
+      <w:proofErr w:type="spellEnd"/>
+    </w:p>
+    <w:p>
+      <w:pPr>
+        <w:pStyle w:val="NormalWeb"/>
+      </w:pPr>
+      <w:r>
+        <w:t>UPDATE empleados</w:t>
+      </w:r>
+    </w:p>
+    <w:p>
+      <w:pPr>
+        <w:pStyle w:val="NormalWeb"/>
+      </w:pPr>
+      <w:r>
+        <w:t>SET salario = salario + 10000</w:t>
+      </w:r>
+    </w:p>
+    <w:p>
+      <w:pPr>
+        <w:pStyle w:val="NormalWeb"/>
+      </w:pPr>
+      <w:r>
+        <w:t>WHERE departamento = 'Ventas';</w:t>
+      </w:r>
+    </w:p>
+    <w:p>
+      <w:pPr>
+        <w:pStyle w:val="NormalWeb"/>
+      </w:pPr>
+      <w:r>
+        <w:t>```</w:t>
+      </w:r>
+    </w:p>
+    <w:p>
+      <w:pPr>
+        <w:pStyle w:val="NormalWeb"/>
+      </w:pPr>
+    </w:p>
+    <w:p>
+      <w:pPr>
+        <w:pStyle w:val="NormalWeb"/>
+      </w:pPr>
+      <w:r>
+        <w:t>En este ejemplo, todos los empleados del departamento "Ventas" recibirán un aumento de 10,000 en su salario.</w:t>
+      </w:r>
+    </w:p>
+    <w:p>
+      <w:pPr>
+        <w:pStyle w:val="NormalWeb"/>
+      </w:pPr>
+    </w:p>
+    <w:p>
+      <w:pPr>
+        <w:pStyle w:val="NormalWeb"/>
+      </w:pPr>
+      <w:r>
+        <w:t xml:space="preserve">#### 4. **Uso de </w:t>
+      </w:r>
+      <w:proofErr w:type="spellStart"/>
+      <w:r>
+        <w:t>subconsultas</w:t>
+      </w:r>
+      <w:proofErr w:type="spellEnd"/>
+      <w:r>
+        <w:t xml:space="preserve"> en `UPDATE`**</w:t>
+      </w:r>
+    </w:p>
+    <w:p>
+      <w:pPr>
+        <w:pStyle w:val="NormalWeb"/>
+      </w:pPr>
+    </w:p>
+    <w:p>
+      <w:pPr>
+        <w:pStyle w:val="NormalWeb"/>
+      </w:pPr>
+      <w:r>
+        <w:t xml:space="preserve">Es posible usar </w:t>
+      </w:r>
+      <w:proofErr w:type="spellStart"/>
+      <w:r>
+        <w:t>subconsultas</w:t>
+      </w:r>
+      <w:proofErr w:type="spellEnd"/>
+      <w:r>
+        <w:t xml:space="preserve"> dentro del comando `UPDATE` para modificar datos basados en otra tabla. Por ejemplo, si tienes una tabla llamada `departamentos` y deseas actualizar los salarios de los empleados dependiendo del presupuesto de su departamento, puedes hacerlo así:</w:t>
+      </w:r>
+    </w:p>
+    <w:p>
+      <w:pPr>
+        <w:pStyle w:val="NormalWeb"/>
+      </w:pPr>
+    </w:p>
+    <w:p>
+      <w:pPr>
+        <w:pStyle w:val="NormalWeb"/>
+      </w:pPr>
+      <w:r>
+        <w:t>```</w:t>
+      </w:r>
+      <w:proofErr w:type="spellStart"/>
+      <w:r>
+        <w:t>sql</w:t>
+      </w:r>
+      <w:proofErr w:type="spellEnd"/>
+    </w:p>
+    <w:p>
+      <w:pPr>
+        <w:pStyle w:val="NormalWeb"/>
+      </w:pPr>
+      <w:r>
+        <w:t>UPDATE empleados</w:t>
+      </w:r>
+    </w:p>
+    <w:p>
+      <w:pPr>
+        <w:pStyle w:val="NormalWeb"/>
+      </w:pPr>
+      <w:r>
+        <w:t>SET salario = salario * 1.1</w:t>
+      </w:r>
+    </w:p>
+    <w:p>
+      <w:pPr>
+        <w:pStyle w:val="NormalWeb"/>
+      </w:pPr>
+      <w:r>
+        <w:t xml:space="preserve">WHERE </w:t>
+      </w:r>
+      <w:proofErr w:type="spellStart"/>
+      <w:r>
+        <w:t>departamento_id</w:t>
+      </w:r>
+      <w:proofErr w:type="spellEnd"/>
+      <w:r>
+        <w:t xml:space="preserve"> IN (</w:t>
+      </w:r>
+    </w:p>
+    <w:p>
+      <w:pPr>
+        <w:pStyle w:val="NormalWeb"/>
+      </w:pPr>
+      <w:r>
+        <w:t xml:space="preserve">    SELECT id</w:t>
+      </w:r>
+    </w:p>
+    <w:p>
+      <w:pPr>
+        <w:pStyle w:val="NormalWeb"/>
+      </w:pPr>
+      <w:r>
+        <w:t xml:space="preserve">    FROM departamentos</w:t>
+      </w:r>
+    </w:p>
+    <w:p>
+      <w:pPr>
+        <w:pStyle w:val="NormalWeb"/>
+      </w:pPr>
+      <w:r>
+        <w:t xml:space="preserve">    WHERE presupuesto &gt; 500000</w:t>
+      </w:r>
+    </w:p>
+    <w:p>
+      <w:pPr>
+        <w:pStyle w:val="NormalWeb"/>
+      </w:pPr>
+      <w:r>
+        <w:t>);</w:t>
       </w:r>
     </w:p>
     <w:p>
@@ -42785,28 +44457,91 @@
       </w:pPr>
       <w:r>
         <w:lastRenderedPageBreak/>
-        <w:t xml:space="preserve">   Esto selecciona las columnas `nombre` y `apellido` de la tabla `empleados`.</w:t>
-      </w:r>
-    </w:p>
-    <w:p>
-      <w:pPr>
-        <w:pStyle w:val="NormalWeb"/>
-      </w:pPr>
-    </w:p>
-    <w:p>
-      <w:pPr>
-        <w:pStyle w:val="NormalWeb"/>
-      </w:pPr>
-      <w:r>
-        <w:t>2. **Filtrado con WHERE**:</w:t>
-      </w:r>
-    </w:p>
-    <w:p>
-      <w:pPr>
-        <w:pStyle w:val="NormalWeb"/>
-      </w:pPr>
-      <w:r>
-        <w:t xml:space="preserve">   ```</w:t>
+        <w:t>```</w:t>
+      </w:r>
+    </w:p>
+    <w:p>
+      <w:pPr>
+        <w:pStyle w:val="NormalWeb"/>
+      </w:pPr>
+    </w:p>
+    <w:p>
+      <w:pPr>
+        <w:pStyle w:val="NormalWeb"/>
+      </w:pPr>
+      <w:r>
+        <w:t>Este comando aumentará el salario de los empleados cuyos departamentos tengan un presupuesto superior a 500,000.</w:t>
+      </w:r>
+    </w:p>
+    <w:p>
+      <w:pPr>
+        <w:pStyle w:val="NormalWeb"/>
+      </w:pPr>
+    </w:p>
+    <w:p>
+      <w:pPr>
+        <w:pStyle w:val="NormalWeb"/>
+      </w:pPr>
+      <w:r>
+        <w:t>#### 5. **Buenas prácticas con `UPDATE`**</w:t>
+      </w:r>
+    </w:p>
+    <w:p>
+      <w:pPr>
+        <w:pStyle w:val="NormalWeb"/>
+      </w:pPr>
+    </w:p>
+    <w:p>
+      <w:pPr>
+        <w:pStyle w:val="NormalWeb"/>
+      </w:pPr>
+      <w:r>
+        <w:t>- **Siempre usa `WHERE`**: Si omites la cláusula `WHERE`, todas las filas de la tabla se actualizarán, lo que puede llevar a errores serios.</w:t>
+      </w:r>
+    </w:p>
+    <w:p>
+      <w:pPr>
+        <w:pStyle w:val="NormalWeb"/>
+      </w:pPr>
+      <w:r>
+        <w:t>- **Pruebas en entornos de desarrollo**: Antes de ejecutar un `UPDATE` en una base de datos de producción, realiza pruebas en un entorno controlado.</w:t>
+      </w:r>
+    </w:p>
+    <w:p>
+      <w:pPr>
+        <w:pStyle w:val="NormalWeb"/>
+      </w:pPr>
+      <w:r>
+        <w:t>- **Realiza respaldos**: Si se trata de actualizaciones masivas o críticas, es importante hacer un respaldo de la tabla o base de datos antes de realizar la operación.</w:t>
+      </w:r>
+    </w:p>
+    <w:p>
+      <w:pPr>
+        <w:pStyle w:val="NormalWeb"/>
+      </w:pPr>
+      <w:r>
+        <w:t xml:space="preserve">- **Usa la cláusula `RETURNING`**: En algunas bases de datos (como </w:t>
+      </w:r>
+      <w:proofErr w:type="spellStart"/>
+      <w:r>
+        <w:t>PostgreSQL</w:t>
+      </w:r>
+      <w:proofErr w:type="spellEnd"/>
+      <w:r>
+        <w:t>), puedes usar la cláusula `RETURNING` para devolver las filas modificadas. Esto es útil para verificar qué filas fueron afectadas sin hacer otra consulta:</w:t>
+      </w:r>
+    </w:p>
+    <w:p>
+      <w:pPr>
+        <w:pStyle w:val="NormalWeb"/>
+      </w:pPr>
+    </w:p>
+    <w:p>
+      <w:pPr>
+        <w:pStyle w:val="NormalWeb"/>
+      </w:pPr>
+      <w:r>
+        <w:t>```</w:t>
       </w:r>
       <w:proofErr w:type="spellStart"/>
       <w:r>
@@ -42819,60 +44554,435 @@
         <w:pStyle w:val="NormalWeb"/>
       </w:pPr>
       <w:r>
-        <w:t xml:space="preserve">   SELECT nombre, salario</w:t>
-      </w:r>
-    </w:p>
-    <w:p>
-      <w:pPr>
-        <w:pStyle w:val="NormalWeb"/>
-      </w:pPr>
-      <w:r>
-        <w:t xml:space="preserve">   FROM empleados</w:t>
-      </w:r>
-    </w:p>
-    <w:p>
-      <w:pPr>
-        <w:pStyle w:val="NormalWeb"/>
-      </w:pPr>
-      <w:r>
-        <w:t xml:space="preserve">   WHERE salario &gt; 3000;</w:t>
-      </w:r>
-    </w:p>
-    <w:p>
-      <w:pPr>
-        <w:pStyle w:val="NormalWeb"/>
-      </w:pPr>
-      <w:r>
-        <w:t xml:space="preserve">   ```</w:t>
-      </w:r>
-    </w:p>
-    <w:p>
-      <w:pPr>
-        <w:pStyle w:val="NormalWeb"/>
-      </w:pPr>
-      <w:r>
-        <w:t xml:space="preserve">   Esta consulta muestra el nombre y salario de los empleados cuyo salario es mayor a 3000.</w:t>
-      </w:r>
-    </w:p>
-    <w:p>
-      <w:pPr>
-        <w:pStyle w:val="NormalWeb"/>
-      </w:pPr>
-    </w:p>
-    <w:p>
-      <w:pPr>
-        <w:pStyle w:val="NormalWeb"/>
-      </w:pPr>
-      <w:r>
-        <w:t>3. **Ordenación con ORDER BY**:</w:t>
-      </w:r>
-    </w:p>
-    <w:p>
-      <w:pPr>
-        <w:pStyle w:val="NormalWeb"/>
-      </w:pPr>
-      <w:r>
-        <w:t xml:space="preserve">   ```</w:t>
+        <w:t>UPDATE empleados</w:t>
+      </w:r>
+    </w:p>
+    <w:p>
+      <w:pPr>
+        <w:pStyle w:val="NormalWeb"/>
+      </w:pPr>
+      <w:r>
+        <w:t>SET salario = salario + 1000</w:t>
+      </w:r>
+    </w:p>
+    <w:p>
+      <w:pPr>
+        <w:pStyle w:val="NormalWeb"/>
+      </w:pPr>
+      <w:r>
+        <w:t>WHERE departamento = 'Ventas'</w:t>
+      </w:r>
+    </w:p>
+    <w:p>
+      <w:pPr>
+        <w:pStyle w:val="NormalWeb"/>
+      </w:pPr>
+      <w:r>
+        <w:t>RETURNING *;</w:t>
+      </w:r>
+    </w:p>
+    <w:p>
+      <w:pPr>
+        <w:pStyle w:val="NormalWeb"/>
+      </w:pPr>
+      <w:r>
+        <w:t>```</w:t>
+      </w:r>
+    </w:p>
+    <w:p>
+      <w:pPr>
+        <w:pStyle w:val="NormalWeb"/>
+      </w:pPr>
+    </w:p>
+    <w:p>
+      <w:pPr>
+        <w:pStyle w:val="NormalWeb"/>
+      </w:pPr>
+      <w:r>
+        <w:t>#### 6. **Errores comunes en `UPDATE`**</w:t>
+      </w:r>
+    </w:p>
+    <w:p>
+      <w:pPr>
+        <w:pStyle w:val="NormalWeb"/>
+      </w:pPr>
+    </w:p>
+    <w:p>
+      <w:pPr>
+        <w:pStyle w:val="NormalWeb"/>
+      </w:pPr>
+      <w:r>
+        <w:lastRenderedPageBreak/>
+        <w:t>- **Actualización de todas las filas accidentalmente**: No usar la cláusula `WHERE` puede generar que se actualicen todas las filas de la tabla.</w:t>
+      </w:r>
+    </w:p>
+    <w:p>
+      <w:pPr>
+        <w:pStyle w:val="NormalWeb"/>
+      </w:pPr>
+      <w:r>
+        <w:t>- **Inconsistencia en los tipos de datos**: Es fundamental que los tipos de datos entre las columnas y los valores coincidan. Por ejemplo, intentar asignar un valor de texto a una columna numérica generará un error.</w:t>
+      </w:r>
+    </w:p>
+    <w:p>
+      <w:pPr>
+        <w:pStyle w:val="NormalWeb"/>
+      </w:pPr>
+      <w:r>
+        <w:t>- **Condiciones `WHERE` incorrectas**: Si la condición en el `WHERE` no coincide con ninguna fila, no se actualizarán registros, lo que puede ser un problema si esperabas un resultado.</w:t>
+      </w:r>
+    </w:p>
+    <w:p>
+      <w:pPr>
+        <w:pStyle w:val="NormalWeb"/>
+      </w:pPr>
+    </w:p>
+    <w:p>
+      <w:pPr>
+        <w:pStyle w:val="NormalWeb"/>
+      </w:pPr>
+      <w:r>
+        <w:t>### Preguntas de Retroalimentación</w:t>
+      </w:r>
+    </w:p>
+    <w:p>
+      <w:pPr>
+        <w:pStyle w:val="NormalWeb"/>
+      </w:pPr>
+    </w:p>
+    <w:p>
+      <w:pPr>
+        <w:pStyle w:val="NormalWeb"/>
+      </w:pPr>
+      <w:r>
+        <w:t>1. ¿Qué diferencia principal existe entre los comandos `INSERT INTO` y `UPDATE` en SQL?</w:t>
+      </w:r>
+    </w:p>
+    <w:p>
+      <w:pPr>
+        <w:pStyle w:val="NormalWeb"/>
+      </w:pPr>
+      <w:r>
+        <w:t>2. ¿Qué sucedería si no incluyes una cláusula `WHERE` en un comando `UPDATE`?</w:t>
+      </w:r>
+    </w:p>
+    <w:p>
+      <w:pPr>
+        <w:pStyle w:val="NormalWeb"/>
+      </w:pPr>
+      <w:r>
+        <w:t>3. ¿Cómo se puede usar una subconsulta en un comando `UPDATE`? Da un ejemplo práctico.</w:t>
+      </w:r>
+    </w:p>
+    <w:p>
+      <w:pPr>
+        <w:pStyle w:val="NormalWeb"/>
+      </w:pPr>
+      <w:r>
+        <w:t>4. ¿Cuáles son las buenas prácticas recomendadas antes de realizar un `UPDATE` masivo en una base de datos?</w:t>
+      </w:r>
+    </w:p>
+    <w:p>
+      <w:pPr>
+        <w:pStyle w:val="NormalWeb"/>
+      </w:pPr>
+      <w:r>
+        <w:t>5. ¿Qué problemas podrías encontrar si los tipos de datos entre las columnas y los valores no coinciden en un `UPDATE`?</w:t>
+      </w:r>
+    </w:p>
+    <w:p>
+      <w:pPr>
+        <w:pStyle w:val="NormalWeb"/>
+      </w:pPr>
+      <w:r>
+        <w:t>Respuestas</w:t>
+      </w:r>
+    </w:p>
+    <w:p>
+      <w:pPr>
+        <w:pStyle w:val="NormalWeb"/>
+      </w:pPr>
+      <w:r>
+        <w:t xml:space="preserve">1. </w:t>
+      </w:r>
+      <w:proofErr w:type="spellStart"/>
+      <w:r>
+        <w:t>insert</w:t>
+      </w:r>
+      <w:proofErr w:type="spellEnd"/>
+      <w:r>
+        <w:t xml:space="preserve"> </w:t>
+      </w:r>
+      <w:proofErr w:type="spellStart"/>
+      <w:r>
+        <w:t>into</w:t>
+      </w:r>
+      <w:proofErr w:type="spellEnd"/>
+      <w:r>
+        <w:t xml:space="preserve">, ingresa datos y </w:t>
+      </w:r>
+      <w:proofErr w:type="spellStart"/>
+      <w:r>
+        <w:t>update</w:t>
+      </w:r>
+      <w:proofErr w:type="spellEnd"/>
+      <w:r>
+        <w:t xml:space="preserve"> los actualiza</w:t>
+      </w:r>
+    </w:p>
+    <w:p>
+      <w:pPr>
+        <w:pStyle w:val="NormalWeb"/>
+      </w:pPr>
+      <w:r>
+        <w:t xml:space="preserve">2. </w:t>
+      </w:r>
+      <w:r>
+        <w:t xml:space="preserve">actualiza todas las filas, es importante poner </w:t>
+      </w:r>
+      <w:proofErr w:type="spellStart"/>
+      <w:r>
+        <w:t>where</w:t>
+      </w:r>
+      <w:proofErr w:type="spellEnd"/>
+    </w:p>
+    <w:p>
+      <w:pPr>
+        <w:pStyle w:val="NormalWeb"/>
+      </w:pPr>
+      <w:r>
+        <w:t xml:space="preserve">3. </w:t>
+      </w:r>
+      <w:proofErr w:type="spellStart"/>
+      <w:r>
+        <w:t>update</w:t>
+      </w:r>
+      <w:proofErr w:type="spellEnd"/>
+      <w:r>
+        <w:t xml:space="preserve"> productos</w:t>
+      </w:r>
+    </w:p>
+    <w:p>
+      <w:pPr>
+        <w:pStyle w:val="NormalWeb"/>
+      </w:pPr>
+      <w:r>
+        <w:tab/>
+        <w:t>Set precio = precio * 1.9</w:t>
+      </w:r>
+    </w:p>
+    <w:p>
+      <w:pPr>
+        <w:pStyle w:val="NormalWeb"/>
+      </w:pPr>
+      <w:r>
+        <w:tab/>
+      </w:r>
+      <w:proofErr w:type="spellStart"/>
+      <w:r>
+        <w:t>Where</w:t>
+      </w:r>
+      <w:proofErr w:type="spellEnd"/>
+      <w:r>
+        <w:t xml:space="preserve"> </w:t>
+      </w:r>
+      <w:proofErr w:type="spellStart"/>
+      <w:r>
+        <w:t>marca_</w:t>
+      </w:r>
+      <w:proofErr w:type="gramStart"/>
+      <w:r>
+        <w:t>id</w:t>
+      </w:r>
+      <w:proofErr w:type="spellEnd"/>
+      <w:r>
+        <w:t>(</w:t>
+      </w:r>
+      <w:proofErr w:type="gramEnd"/>
+    </w:p>
+    <w:p>
+      <w:pPr>
+        <w:pStyle w:val="NormalWeb"/>
+      </w:pPr>
+      <w:r>
+        <w:tab/>
+      </w:r>
+      <w:proofErr w:type="spellStart"/>
+      <w:r>
+        <w:t>Select</w:t>
+      </w:r>
+      <w:proofErr w:type="spellEnd"/>
+      <w:r>
+        <w:t xml:space="preserve"> nombre</w:t>
+      </w:r>
+    </w:p>
+    <w:p>
+      <w:pPr>
+        <w:pStyle w:val="NormalWeb"/>
+      </w:pPr>
+      <w:r>
+        <w:tab/>
+      </w:r>
+      <w:proofErr w:type="spellStart"/>
+      <w:r>
+        <w:t>From</w:t>
+      </w:r>
+      <w:proofErr w:type="spellEnd"/>
+      <w:r>
+        <w:t xml:space="preserve"> marca</w:t>
+      </w:r>
+    </w:p>
+    <w:p>
+      <w:pPr>
+        <w:pStyle w:val="NormalWeb"/>
+      </w:pPr>
+      <w:r>
+        <w:lastRenderedPageBreak/>
+        <w:tab/>
+      </w:r>
+      <w:proofErr w:type="spellStart"/>
+      <w:r>
+        <w:t>Where</w:t>
+      </w:r>
+      <w:proofErr w:type="spellEnd"/>
+      <w:r>
+        <w:t xml:space="preserve"> nombre = </w:t>
+      </w:r>
+      <w:proofErr w:type="spellStart"/>
+      <w:r>
+        <w:t>sony</w:t>
+      </w:r>
+      <w:proofErr w:type="spellEnd"/>
+      <w:r>
+        <w:t>);</w:t>
+      </w:r>
+    </w:p>
+    <w:p>
+      <w:pPr>
+        <w:pStyle w:val="NormalWeb"/>
+      </w:pPr>
+      <w:r>
+        <w:t xml:space="preserve">4. </w:t>
+      </w:r>
+      <w:r>
+        <w:t xml:space="preserve">siempre usar la </w:t>
+      </w:r>
+      <w:proofErr w:type="spellStart"/>
+      <w:r>
+        <w:t>clausula</w:t>
+      </w:r>
+      <w:proofErr w:type="spellEnd"/>
+      <w:r>
+        <w:t xml:space="preserve"> </w:t>
+      </w:r>
+      <w:proofErr w:type="spellStart"/>
+      <w:r>
+        <w:t>where</w:t>
+      </w:r>
+      <w:proofErr w:type="spellEnd"/>
+      <w:r>
+        <w:t>, realizar pruebas y realizar respaldos</w:t>
+      </w:r>
+    </w:p>
+    <w:p>
+      <w:pPr>
+        <w:pStyle w:val="NormalWeb"/>
+      </w:pPr>
+      <w:r>
+        <w:t>5. errores en la ejecución de la consulta</w:t>
+      </w:r>
+    </w:p>
+    <w:p>
+      <w:pPr>
+        <w:pStyle w:val="NormalWeb"/>
+      </w:pPr>
+    </w:p>
+    <w:p>
+      <w:pPr>
+        <w:pStyle w:val="NormalWeb"/>
+        <w:jc w:val="center"/>
+        <w:rPr>
+          <w:b/>
+          <w:sz w:val="48"/>
+        </w:rPr>
+      </w:pPr>
+      <w:r>
+        <w:rPr>
+          <w:b/>
+          <w:sz w:val="48"/>
+        </w:rPr>
+        <w:t>Clase 39: **DELETE en SQL**</w:t>
+      </w:r>
+    </w:p>
+    <w:p>
+      <w:pPr>
+        <w:pStyle w:val="NormalWeb"/>
+      </w:pPr>
+    </w:p>
+    <w:p>
+      <w:pPr>
+        <w:pStyle w:val="NormalWeb"/>
+      </w:pPr>
+      <w:r>
+        <w:t>**</w:t>
+      </w:r>
+      <w:proofErr w:type="gramStart"/>
+      <w:r>
+        <w:t>Introducción:*</w:t>
+      </w:r>
+      <w:proofErr w:type="gramEnd"/>
+      <w:r>
+        <w:t>*</w:t>
+      </w:r>
+    </w:p>
+    <w:p>
+      <w:pPr>
+        <w:pStyle w:val="NormalWeb"/>
+      </w:pPr>
+      <w:r>
+        <w:t>El comando `DELETE` en SQL es fundamental para eliminar filas o registros en una tabla dentro de una base de datos. A diferencia de `TRUNCATE`, que elimina todos los registros de una tabla sin condiciones, `DELETE` permite eliminar filas específicas utilizando una cláusula `WHERE`. Es importante usar este comando con cuidado para evitar eliminar accidentalmente todos los registros de una tabla.</w:t>
+      </w:r>
+    </w:p>
+    <w:p>
+      <w:pPr>
+        <w:pStyle w:val="NormalWeb"/>
+      </w:pPr>
+    </w:p>
+    <w:p>
+      <w:pPr>
+        <w:pStyle w:val="NormalWeb"/>
+      </w:pPr>
+      <w:r>
+        <w:t xml:space="preserve">**Uso del comando </w:t>
+      </w:r>
+      <w:proofErr w:type="gramStart"/>
+      <w:r>
+        <w:t>DELETE:*</w:t>
+      </w:r>
+      <w:proofErr w:type="gramEnd"/>
+      <w:r>
+        <w:t>*</w:t>
+      </w:r>
+    </w:p>
+    <w:p>
+      <w:pPr>
+        <w:pStyle w:val="NormalWeb"/>
+      </w:pPr>
+      <w:r>
+        <w:t>La sintaxis básica de `DELETE` es:</w:t>
+      </w:r>
+    </w:p>
+    <w:p>
+      <w:pPr>
+        <w:pStyle w:val="NormalWeb"/>
+      </w:pPr>
+    </w:p>
+    <w:p>
+      <w:pPr>
+        <w:pStyle w:val="NormalWeb"/>
+      </w:pPr>
+      <w:r>
+        <w:t>```</w:t>
       </w:r>
       <w:proofErr w:type="spellStart"/>
       <w:r>
@@ -42885,60 +44995,90 @@
         <w:pStyle w:val="NormalWeb"/>
       </w:pPr>
       <w:r>
-        <w:t xml:space="preserve">   SELECT nombre, salario</w:t>
-      </w:r>
-    </w:p>
-    <w:p>
-      <w:pPr>
-        <w:pStyle w:val="NormalWeb"/>
-      </w:pPr>
-      <w:r>
-        <w:t xml:space="preserve">   FROM empleados</w:t>
-      </w:r>
-    </w:p>
-    <w:p>
-      <w:pPr>
-        <w:pStyle w:val="NormalWeb"/>
-      </w:pPr>
-      <w:r>
-        <w:t xml:space="preserve">   ORDER BY salario DESC;</w:t>
-      </w:r>
-    </w:p>
-    <w:p>
-      <w:pPr>
-        <w:pStyle w:val="NormalWeb"/>
-      </w:pPr>
-      <w:r>
-        <w:t xml:space="preserve">   ```</w:t>
-      </w:r>
-    </w:p>
-    <w:p>
-      <w:pPr>
-        <w:pStyle w:val="NormalWeb"/>
-      </w:pPr>
-      <w:r>
-        <w:t xml:space="preserve">   Aquí se ordenan los empleados según su salario, de mayor a menor.</w:t>
-      </w:r>
-    </w:p>
-    <w:p>
-      <w:pPr>
-        <w:pStyle w:val="NormalWeb"/>
-      </w:pPr>
-    </w:p>
-    <w:p>
-      <w:pPr>
-        <w:pStyle w:val="NormalWeb"/>
-      </w:pPr>
-      <w:r>
-        <w:t>4. **Agrupación con GROUP BY**:</w:t>
-      </w:r>
-    </w:p>
-    <w:p>
-      <w:pPr>
-        <w:pStyle w:val="NormalWeb"/>
-      </w:pPr>
-      <w:r>
-        <w:t xml:space="preserve">   ```</w:t>
+        <w:t xml:space="preserve">DELETE FROM </w:t>
+      </w:r>
+      <w:proofErr w:type="spellStart"/>
+      <w:r>
+        <w:t>nombre_tabla</w:t>
+      </w:r>
+      <w:proofErr w:type="spellEnd"/>
+    </w:p>
+    <w:p>
+      <w:pPr>
+        <w:pStyle w:val="NormalWeb"/>
+      </w:pPr>
+      <w:r>
+        <w:t>WHERE condición;</w:t>
+      </w:r>
+    </w:p>
+    <w:p>
+      <w:pPr>
+        <w:pStyle w:val="NormalWeb"/>
+      </w:pPr>
+      <w:r>
+        <w:t>```</w:t>
+      </w:r>
+    </w:p>
+    <w:p>
+      <w:pPr>
+        <w:pStyle w:val="NormalWeb"/>
+      </w:pPr>
+    </w:p>
+    <w:p>
+      <w:pPr>
+        <w:pStyle w:val="NormalWeb"/>
+      </w:pPr>
+      <w:r>
+        <w:t>- **`</w:t>
+      </w:r>
+      <w:proofErr w:type="spellStart"/>
+      <w:r>
+        <w:t>nombre_tabla</w:t>
+      </w:r>
+      <w:proofErr w:type="spellEnd"/>
+      <w:r>
+        <w:t>`**: Es el nombre de la tabla de la que deseas eliminar uno o más registros.</w:t>
+      </w:r>
+    </w:p>
+    <w:p>
+      <w:pPr>
+        <w:pStyle w:val="NormalWeb"/>
+      </w:pPr>
+      <w:r>
+        <w:t>- **`WHERE`**: Es opcional, pero generalmente se utiliza para especificar la condición que las filas deben cumplir para ser eliminadas. Si no se usa `WHERE`, todas las filas de la tabla serán eliminadas.</w:t>
+      </w:r>
+    </w:p>
+    <w:p>
+      <w:pPr>
+        <w:pStyle w:val="NormalWeb"/>
+      </w:pPr>
+      <w:r>
+        <w:lastRenderedPageBreak/>
+        <w:t xml:space="preserve">  </w:t>
+      </w:r>
+    </w:p>
+    <w:p>
+      <w:pPr>
+        <w:pStyle w:val="NormalWeb"/>
+      </w:pPr>
+      <w:r>
+        <w:t xml:space="preserve">**Ejemplo de </w:t>
+      </w:r>
+      <w:proofErr w:type="gramStart"/>
+      <w:r>
+        <w:t>DELETE:*</w:t>
+      </w:r>
+      <w:proofErr w:type="gramEnd"/>
+      <w:r>
+        <w:t>*</w:t>
+      </w:r>
+    </w:p>
+    <w:p>
+      <w:pPr>
+        <w:pStyle w:val="NormalWeb"/>
+      </w:pPr>
+      <w:r>
+        <w:t>```</w:t>
       </w:r>
       <w:proofErr w:type="spellStart"/>
       <w:r>
@@ -42951,23 +45091,150 @@
         <w:pStyle w:val="NormalWeb"/>
       </w:pPr>
       <w:r>
-        <w:t xml:space="preserve">   SELECT departamento, AVG(salario)</w:t>
-      </w:r>
-    </w:p>
-    <w:p>
-      <w:pPr>
-        <w:pStyle w:val="NormalWeb"/>
-      </w:pPr>
-      <w:r>
-        <w:t xml:space="preserve">   FROM empleados</w:t>
-      </w:r>
-    </w:p>
-    <w:p>
-      <w:pPr>
-        <w:pStyle w:val="NormalWeb"/>
-      </w:pPr>
-      <w:r>
-        <w:t xml:space="preserve">   GROUP BY departamento;</w:t>
+        <w:t>DELETE FROM empleados</w:t>
+      </w:r>
+    </w:p>
+    <w:p>
+      <w:pPr>
+        <w:pStyle w:val="NormalWeb"/>
+      </w:pPr>
+      <w:r>
+        <w:t>WHERE departamento = 'Ventas';</w:t>
+      </w:r>
+    </w:p>
+    <w:p>
+      <w:pPr>
+        <w:pStyle w:val="NormalWeb"/>
+      </w:pPr>
+      <w:r>
+        <w:t>```</w:t>
+      </w:r>
+    </w:p>
+    <w:p>
+      <w:pPr>
+        <w:pStyle w:val="NormalWeb"/>
+      </w:pPr>
+      <w:r>
+        <w:t>En este ejemplo, se eliminan todos los empleados que pertenecen al departamento de ventas.</w:t>
+      </w:r>
+    </w:p>
+    <w:p>
+      <w:pPr>
+        <w:pStyle w:val="NormalWeb"/>
+      </w:pPr>
+    </w:p>
+    <w:p>
+      <w:pPr>
+        <w:pStyle w:val="NormalWeb"/>
+      </w:pPr>
+      <w:r>
+        <w:t xml:space="preserve">**Consideraciones </w:t>
+      </w:r>
+      <w:proofErr w:type="gramStart"/>
+      <w:r>
+        <w:t>Importantes:*</w:t>
+      </w:r>
+      <w:proofErr w:type="gramEnd"/>
+      <w:r>
+        <w:t>*</w:t>
+      </w:r>
+    </w:p>
+    <w:p>
+      <w:pPr>
+        <w:pStyle w:val="NormalWeb"/>
+      </w:pPr>
+      <w:r>
+        <w:t>1. **Cláusula WHERE**: Siempre se recomienda usar `WHERE` para evitar eliminar accidentalmente todos los registros.</w:t>
+      </w:r>
+    </w:p>
+    <w:p>
+      <w:pPr>
+        <w:pStyle w:val="NormalWeb"/>
+      </w:pPr>
+      <w:r>
+        <w:t>2. **Respaldo de Datos**: Antes de ejecutar un `DELETE`, especialmente en tablas críticas, es buena práctica realizar un respaldo de la información.</w:t>
+      </w:r>
+    </w:p>
+    <w:p>
+      <w:pPr>
+        <w:pStyle w:val="NormalWeb"/>
+      </w:pPr>
+      <w:r>
+        <w:t>3. **Restricciones**: Si existen restricciones de integridad referencial (como claves foráneas), puede que no se permita eliminar una fila si otras tablas dependen de esa fila. En tales casos, puede ser necesario utilizar `CASCADE` para eliminar todas las filas relacionadas.</w:t>
+      </w:r>
+    </w:p>
+    <w:p>
+      <w:pPr>
+        <w:pStyle w:val="NormalWeb"/>
+      </w:pPr>
+      <w:r>
+        <w:t>4. **Transacciones**: Es posible ejecutar un `DELETE` dentro de una transacción. Esto permite revertir el borrado si ocurre algún error, utilizando `ROLLBACK`.</w:t>
+      </w:r>
+    </w:p>
+    <w:p>
+      <w:pPr>
+        <w:pStyle w:val="NormalWeb"/>
+      </w:pPr>
+    </w:p>
+    <w:p>
+      <w:pPr>
+        <w:pStyle w:val="NormalWeb"/>
+      </w:pPr>
+      <w:r>
+        <w:t xml:space="preserve">**Diferencia entre DELETE y </w:t>
+      </w:r>
+      <w:proofErr w:type="gramStart"/>
+      <w:r>
+        <w:t>TRUNCATE:*</w:t>
+      </w:r>
+      <w:proofErr w:type="gramEnd"/>
+      <w:r>
+        <w:t>*</w:t>
+      </w:r>
+    </w:p>
+    <w:p>
+      <w:pPr>
+        <w:pStyle w:val="NormalWeb"/>
+      </w:pPr>
+      <w:r>
+        <w:t xml:space="preserve">- `DELETE`: Elimina filas individuales basadas en una condición. Es más lento porque las operaciones se registran fila por fila y pueden disparar </w:t>
+      </w:r>
+      <w:proofErr w:type="spellStart"/>
+      <w:r>
+        <w:t>triggers</w:t>
+      </w:r>
+      <w:proofErr w:type="spellEnd"/>
+      <w:r>
+        <w:t>.</w:t>
+      </w:r>
+    </w:p>
+    <w:p>
+      <w:pPr>
+        <w:pStyle w:val="NormalWeb"/>
+      </w:pPr>
+      <w:r>
+        <w:t>- `TRUNCATE`: Elimina todas las filas de una tabla de forma rápida, sin registrar la eliminación fila por fila. No se puede utilizar `WHERE` con `TRUNCATE`.</w:t>
+      </w:r>
+    </w:p>
+    <w:p>
+      <w:pPr>
+        <w:pStyle w:val="NormalWeb"/>
+      </w:pPr>
+    </w:p>
+    <w:p>
+      <w:pPr>
+        <w:pStyle w:val="NormalWeb"/>
+      </w:pPr>
+      <w:r>
+        <w:t xml:space="preserve">**Consecuencias de un DELETE sin </w:t>
+      </w:r>
+      <w:proofErr w:type="gramStart"/>
+      <w:r>
+        <w:t>WHERE:*</w:t>
+      </w:r>
+      <w:proofErr w:type="gramEnd"/>
+      <w:r>
+        <w:t>*</w:t>
       </w:r>
     </w:p>
     <w:p>
@@ -42976,36 +45243,20 @@
       </w:pPr>
       <w:r>
         <w:lastRenderedPageBreak/>
-        <w:t xml:space="preserve">   ```</w:t>
-      </w:r>
-    </w:p>
-    <w:p>
-      <w:pPr>
-        <w:pStyle w:val="NormalWeb"/>
-      </w:pPr>
-      <w:r>
-        <w:t xml:space="preserve">   Agrupa a los empleados por departamento y calcula el salario promedio en cada grupo.</w:t>
-      </w:r>
-    </w:p>
-    <w:p>
-      <w:pPr>
-        <w:pStyle w:val="NormalWeb"/>
-      </w:pPr>
-    </w:p>
-    <w:p>
-      <w:pPr>
-        <w:pStyle w:val="NormalWeb"/>
-      </w:pPr>
-      <w:r>
-        <w:t>5. **Uso de HAVING**:</w:t>
-      </w:r>
-    </w:p>
-    <w:p>
-      <w:pPr>
-        <w:pStyle w:val="NormalWeb"/>
-      </w:pPr>
-      <w:r>
-        <w:t xml:space="preserve">   ```</w:t>
+        <w:t>Si se omite la cláusula `WHERE`, el comando eliminará todas las filas de la tabla especificada:</w:t>
+      </w:r>
+    </w:p>
+    <w:p>
+      <w:pPr>
+        <w:pStyle w:val="NormalWeb"/>
+      </w:pPr>
+    </w:p>
+    <w:p>
+      <w:pPr>
+        <w:pStyle w:val="NormalWeb"/>
+      </w:pPr>
+      <w:r>
+        <w:t>```</w:t>
       </w:r>
       <w:proofErr w:type="spellStart"/>
       <w:r>
@@ -43018,176 +45269,213 @@
         <w:pStyle w:val="NormalWeb"/>
       </w:pPr>
       <w:r>
-        <w:t xml:space="preserve">   SELECT departamento, </w:t>
+        <w:t>DELETE FROM empleados;</w:t>
+      </w:r>
+    </w:p>
+    <w:p>
+      <w:pPr>
+        <w:pStyle w:val="NormalWeb"/>
+      </w:pPr>
+      <w:r>
+        <w:t>```</w:t>
+      </w:r>
+    </w:p>
+    <w:p>
+      <w:pPr>
+        <w:pStyle w:val="NormalWeb"/>
+      </w:pPr>
+    </w:p>
+    <w:p>
+      <w:pPr>
+        <w:pStyle w:val="NormalWeb"/>
+      </w:pPr>
+      <w:r>
+        <w:t>Este comando eliminaría todos los empleados de la tabla sin excepción. Asegúrate de usar `WHERE` adecuadamente para evitar pérdidas no deseadas de datos.</w:t>
+      </w:r>
+    </w:p>
+    <w:p>
+      <w:pPr>
+        <w:pStyle w:val="NormalWeb"/>
+      </w:pPr>
+    </w:p>
+    <w:p>
+      <w:pPr>
+        <w:pStyle w:val="NormalWeb"/>
+      </w:pPr>
+      <w:r>
+        <w:t>---</w:t>
+      </w:r>
+    </w:p>
+    <w:p>
+      <w:pPr>
+        <w:pStyle w:val="NormalWeb"/>
+      </w:pPr>
+    </w:p>
+    <w:p>
+      <w:pPr>
+        <w:pStyle w:val="NormalWeb"/>
+      </w:pPr>
+      <w:r>
+        <w:t>### Preguntas de Retroalimentación:</w:t>
+      </w:r>
+    </w:p>
+    <w:p>
+      <w:pPr>
+        <w:pStyle w:val="NormalWeb"/>
+      </w:pPr>
+    </w:p>
+    <w:p>
+      <w:pPr>
+        <w:pStyle w:val="NormalWeb"/>
+      </w:pPr>
+      <w:r>
+        <w:t xml:space="preserve">1. **¿Cuál es la diferencia clave entre los comandos </w:t>
+      </w:r>
+      <w:r>
+        <w:t xml:space="preserve">`DELETE` y `TRUNCATE` en </w:t>
       </w:r>
       <w:proofErr w:type="gramStart"/>
       <w:r>
-        <w:t>COUNT(</w:t>
+        <w:t>SQL?*</w:t>
       </w:r>
       <w:proofErr w:type="gramEnd"/>
       <w:r>
-        <w:t>*)</w:t>
-      </w:r>
-    </w:p>
-    <w:p>
-      <w:pPr>
-        <w:pStyle w:val="NormalWeb"/>
-      </w:pPr>
-      <w:r>
-        <w:t xml:space="preserve">   FROM empleados</w:t>
-      </w:r>
-    </w:p>
-    <w:p>
-      <w:pPr>
-        <w:pStyle w:val="NormalWeb"/>
-      </w:pPr>
-      <w:r>
-        <w:t xml:space="preserve">   GROUP BY departamento</w:t>
-      </w:r>
-    </w:p>
-    <w:p>
-      <w:pPr>
-        <w:pStyle w:val="NormalWeb"/>
-      </w:pPr>
-      <w:r>
-        <w:t xml:space="preserve">   HAVING </w:t>
+        <w:t>*</w:t>
+      </w:r>
+    </w:p>
+    <w:p>
+      <w:pPr>
+        <w:pStyle w:val="NormalWeb"/>
+      </w:pPr>
+      <w:r>
+        <w:t>2. **¿Por qué es importante utilizar una cláusula `W</w:t>
+      </w:r>
+      <w:r>
+        <w:t>HERE` en un comando `DELETE</w:t>
       </w:r>
       <w:proofErr w:type="gramStart"/>
       <w:r>
-        <w:t>COUNT(</w:t>
+        <w:t>`?*</w:t>
       </w:r>
       <w:proofErr w:type="gramEnd"/>
       <w:r>
-        <w:t>*) &gt; 5;</w:t>
-      </w:r>
-    </w:p>
-    <w:p>
-      <w:pPr>
-        <w:pStyle w:val="NormalWeb"/>
-      </w:pPr>
-      <w:r>
-        <w:t xml:space="preserve">   ```</w:t>
-      </w:r>
-    </w:p>
-    <w:p>
-      <w:pPr>
-        <w:pStyle w:val="NormalWeb"/>
-      </w:pPr>
-      <w:r>
-        <w:t xml:space="preserve">   Esta consulta muestra los departamentos que tienen más de 5 empleados.</w:t>
-      </w:r>
-    </w:p>
-    <w:p>
-      <w:pPr>
-        <w:pStyle w:val="NormalWeb"/>
-      </w:pPr>
-    </w:p>
-    <w:p>
-      <w:pPr>
-        <w:pStyle w:val="NormalWeb"/>
-      </w:pPr>
-      <w:r>
-        <w:t>### **Consultas con múltiples tablas**:</w:t>
-      </w:r>
-    </w:p>
-    <w:p>
-      <w:pPr>
-        <w:pStyle w:val="NormalWeb"/>
-      </w:pPr>
-      <w:r>
-        <w:t>El comando `SELECT` también se usa en combinación con otros operadores como `JOIN` para recuperar datos de múltiples tablas:</w:t>
-      </w:r>
-    </w:p>
-    <w:p>
-      <w:pPr>
-        <w:pStyle w:val="NormalWeb"/>
-      </w:pPr>
-    </w:p>
-    <w:p>
-      <w:pPr>
-        <w:pStyle w:val="NormalWeb"/>
-      </w:pPr>
-      <w:r>
-        <w:t>```</w:t>
-      </w:r>
-      <w:proofErr w:type="spellStart"/>
-      <w:r>
-        <w:t>sql</w:t>
-      </w:r>
-      <w:proofErr w:type="spellEnd"/>
-    </w:p>
-    <w:p>
-      <w:pPr>
-        <w:pStyle w:val="NormalWeb"/>
-      </w:pPr>
-      <w:r>
-        <w:t xml:space="preserve">SELECT </w:t>
-      </w:r>
-      <w:proofErr w:type="spellStart"/>
+        <w:t>*</w:t>
+      </w:r>
+    </w:p>
+    <w:p>
+      <w:pPr>
+        <w:pStyle w:val="NormalWeb"/>
+      </w:pPr>
+      <w:r>
+        <w:t xml:space="preserve">3. **Si quiero eliminar todos los registros de una tabla sin disparar </w:t>
+      </w:r>
+      <w:proofErr w:type="spellStart"/>
+      <w:r>
+        <w:t>triggers</w:t>
+      </w:r>
+      <w:proofErr w:type="spellEnd"/>
+      <w:r>
+        <w:t xml:space="preserve">, </w:t>
+      </w:r>
+      <w:r>
+        <w:t xml:space="preserve">¿qué comando es más </w:t>
+      </w:r>
       <w:proofErr w:type="gramStart"/>
       <w:r>
-        <w:t>empleados.nombre</w:t>
-      </w:r>
-      <w:proofErr w:type="spellEnd"/>
+        <w:t>adecuado?*</w:t>
+      </w:r>
       <w:proofErr w:type="gramEnd"/>
       <w:r>
-        <w:t xml:space="preserve">, </w:t>
-      </w:r>
-      <w:proofErr w:type="spellStart"/>
-      <w:r>
-        <w:t>departamentos.nombre</w:t>
-      </w:r>
-      <w:proofErr w:type="spellEnd"/>
-    </w:p>
-    <w:p>
-      <w:pPr>
-        <w:pStyle w:val="NormalWeb"/>
-      </w:pPr>
-      <w:r>
-        <w:t>FROM empleados</w:t>
-      </w:r>
-    </w:p>
-    <w:p>
-      <w:pPr>
-        <w:pStyle w:val="NormalWeb"/>
-      </w:pPr>
-      <w:r>
-        <w:t xml:space="preserve">JOIN departamentos ON </w:t>
-      </w:r>
-      <w:proofErr w:type="spellStart"/>
+        <w:t>*</w:t>
+      </w:r>
+    </w:p>
+    <w:p>
+      <w:pPr>
+        <w:pStyle w:val="NormalWeb"/>
+      </w:pPr>
+      <w:r>
+        <w:t>4. **¿Qué sucede si se intenta eliminar una fila con `DELETE` que tiene dependencias en otras tablas con rest</w:t>
+      </w:r>
+      <w:r>
+        <w:t xml:space="preserve">ricciones de claves </w:t>
+      </w:r>
       <w:proofErr w:type="gramStart"/>
       <w:r>
-        <w:t>empleados.departamento</w:t>
+        <w:t>foráneas?*</w:t>
       </w:r>
       <w:proofErr w:type="gramEnd"/>
       <w:r>
-        <w:t>_id</w:t>
-      </w:r>
-      <w:proofErr w:type="spellEnd"/>
-      <w:r>
-        <w:t xml:space="preserve"> = departamentos.id;</w:t>
-      </w:r>
-    </w:p>
-    <w:p>
-      <w:pPr>
-        <w:pStyle w:val="NormalWeb"/>
-      </w:pPr>
-      <w:r>
-        <w:t>```</w:t>
-      </w:r>
-    </w:p>
-    <w:p>
-      <w:pPr>
-        <w:pStyle w:val="NormalWeb"/>
-      </w:pPr>
-      <w:r>
-        <w:t>Esto une las tablas `empleados` y `departamentos` para mostrar el nombre del empleado y el nombre de su departamento.</w:t>
-      </w:r>
-    </w:p>
-    <w:p>
-      <w:pPr>
-        <w:pStyle w:val="NormalWeb"/>
-      </w:pPr>
+        <w:t>*</w:t>
+      </w:r>
+    </w:p>
+    <w:p>
+      <w:pPr>
+        <w:pStyle w:val="NormalWeb"/>
+      </w:pPr>
+      <w:r>
+        <w:t xml:space="preserve">5. **¿Cómo podría revertir un `DELETE` si se ha cometido un error y se está utilizando una transacción en </w:t>
+      </w:r>
+      <w:proofErr w:type="gramStart"/>
+      <w:r>
+        <w:t>SQL?*</w:t>
+      </w:r>
+      <w:proofErr w:type="gramEnd"/>
+      <w:r>
+        <w:t>*</w:t>
+      </w:r>
+    </w:p>
+    <w:p>
+      <w:pPr>
+        <w:pStyle w:val="NormalWeb"/>
+      </w:pPr>
+      <w:r>
+        <w:t>Respuestas</w:t>
+      </w:r>
+    </w:p>
+    <w:p>
+      <w:pPr>
+        <w:pStyle w:val="NormalWeb"/>
+      </w:pPr>
+      <w:r>
+        <w:t xml:space="preserve">1. </w:t>
+      </w:r>
+      <w:proofErr w:type="spellStart"/>
+      <w:r>
+        <w:t>delete</w:t>
+      </w:r>
+      <w:proofErr w:type="spellEnd"/>
+      <w:r>
+        <w:t xml:space="preserve">, elimina las filas un poco </w:t>
+      </w:r>
+      <w:proofErr w:type="spellStart"/>
+      <w:r>
+        <w:t>mas</w:t>
+      </w:r>
+      <w:proofErr w:type="spellEnd"/>
+      <w:r>
+        <w:t xml:space="preserve"> lento al tener una condición, va fila por fila buscando dichos registros, </w:t>
+      </w:r>
+      <w:proofErr w:type="spellStart"/>
+      <w:r>
+        <w:t>truncate</w:t>
+      </w:r>
+      <w:proofErr w:type="spellEnd"/>
+      <w:r>
+        <w:t xml:space="preserve">, elimina todos los registros, no puedes usar </w:t>
+      </w:r>
+      <w:proofErr w:type="spellStart"/>
+      <w:r>
+        <w:t>where</w:t>
+      </w:r>
+      <w:proofErr w:type="spellEnd"/>
+      <w:r>
+        <w:t xml:space="preserve"> con </w:t>
+      </w:r>
+      <w:proofErr w:type="spellStart"/>
+      <w:r>
+        <w:t>truncate</w:t>
+      </w:r>
+      <w:proofErr w:type="spellEnd"/>
     </w:p>
     <w:p>
       <w:pPr>
@@ -43195,68 +45483,257 @@
       </w:pPr>
       <w:r>
         <w:lastRenderedPageBreak/>
-        <w:t>### Ventajas del comando SELECT:</w:t>
-      </w:r>
-    </w:p>
-    <w:p>
-      <w:pPr>
-        <w:pStyle w:val="NormalWeb"/>
-      </w:pPr>
-      <w:r>
-        <w:t>- **Flexibilidad**: Permite realizar consultas sencillas o complejas con facilidad.</w:t>
-      </w:r>
-    </w:p>
-    <w:p>
-      <w:pPr>
-        <w:pStyle w:val="NormalWeb"/>
-      </w:pPr>
-      <w:r>
-        <w:t>- **Filtrado y agrupación**: Posibilita obtener solo los datos relevantes mediante condiciones y agrupaciones.</w:t>
-      </w:r>
-    </w:p>
-    <w:p>
-      <w:pPr>
-        <w:pStyle w:val="NormalWeb"/>
-      </w:pPr>
-      <w:r>
-        <w:t>- **Ordenación**: Facilita ordenar los resultados según criterios específicos.</w:t>
-      </w:r>
-    </w:p>
-    <w:p>
-      <w:pPr>
-        <w:pStyle w:val="NormalWeb"/>
-      </w:pPr>
-    </w:p>
-    <w:p>
-      <w:pPr>
-        <w:pStyle w:val="NormalWeb"/>
-      </w:pPr>
-      <w:r>
-        <w:t>### Buenas prácticas:</w:t>
-      </w:r>
-    </w:p>
-    <w:p>
-      <w:pPr>
-        <w:pStyle w:val="NormalWeb"/>
-      </w:pPr>
-      <w:r>
-        <w:t>- Usar solo las columnas necesarias en el `SELECT` para optimizar el rendimiento.</w:t>
-      </w:r>
-    </w:p>
-    <w:p>
-      <w:pPr>
-        <w:pStyle w:val="NormalWeb"/>
-      </w:pPr>
-      <w:r>
-        <w:t>- Filtrar los resultados con `WHERE` para reducir la cantidad de datos procesados.</w:t>
-      </w:r>
-    </w:p>
-    <w:p>
-      <w:pPr>
-        <w:pStyle w:val="NormalWeb"/>
-      </w:pPr>
-      <w:r>
-        <w:t>- Usar índices en las columnas que se filtran frecuentemente para mejorar la velocidad de las consultas.</w:t>
+        <w:t xml:space="preserve">2. para </w:t>
+      </w:r>
+      <w:proofErr w:type="spellStart"/>
+      <w:r>
+        <w:t>envitar</w:t>
+      </w:r>
+      <w:proofErr w:type="spellEnd"/>
+      <w:r>
+        <w:t xml:space="preserve"> borrar todos los registros</w:t>
+      </w:r>
+    </w:p>
+    <w:p>
+      <w:pPr>
+        <w:pStyle w:val="NormalWeb"/>
+      </w:pPr>
+      <w:r>
+        <w:t xml:space="preserve">3. </w:t>
+      </w:r>
+      <w:proofErr w:type="spellStart"/>
+      <w:r>
+        <w:t>truncate</w:t>
+      </w:r>
+      <w:proofErr w:type="spellEnd"/>
+    </w:p>
+    <w:p>
+      <w:pPr>
+        <w:pStyle w:val="NormalWeb"/>
+      </w:pPr>
+      <w:r>
+        <w:t xml:space="preserve">4. te lanza un </w:t>
+      </w:r>
+      <w:proofErr w:type="gramStart"/>
+      <w:r>
+        <w:t>error,  necesitaríamos</w:t>
+      </w:r>
+      <w:proofErr w:type="gramEnd"/>
+      <w:r>
+        <w:t xml:space="preserve"> usar </w:t>
+      </w:r>
+      <w:proofErr w:type="spellStart"/>
+      <w:r>
+        <w:t>cascade</w:t>
+      </w:r>
+      <w:proofErr w:type="spellEnd"/>
+      <w:r>
+        <w:t>, para evitar dicho error</w:t>
+      </w:r>
+    </w:p>
+    <w:p>
+      <w:pPr>
+        <w:pStyle w:val="NormalWeb"/>
+      </w:pPr>
+      <w:r>
+        <w:t xml:space="preserve">5. usando el comando </w:t>
+      </w:r>
+      <w:proofErr w:type="spellStart"/>
+      <w:r>
+        <w:t>rollback</w:t>
+      </w:r>
+      <w:proofErr w:type="spellEnd"/>
+    </w:p>
+    <w:p>
+      <w:pPr>
+        <w:pStyle w:val="NormalWeb"/>
+      </w:pPr>
+    </w:p>
+    <w:p>
+      <w:pPr>
+        <w:pStyle w:val="NormalWeb"/>
+        <w:jc w:val="center"/>
+        <w:rPr>
+          <w:b/>
+          <w:sz w:val="44"/>
+        </w:rPr>
+      </w:pPr>
+      <w:r>
+        <w:rPr>
+          <w:b/>
+          <w:sz w:val="44"/>
+        </w:rPr>
+        <w:t>Clase 40: **Tablas, Filas y Columnas**</w:t>
+      </w:r>
+    </w:p>
+    <w:p>
+      <w:pPr>
+        <w:pStyle w:val="NormalWeb"/>
+      </w:pPr>
+    </w:p>
+    <w:p>
+      <w:pPr>
+        <w:pStyle w:val="NormalWeb"/>
+      </w:pPr>
+      <w:r>
+        <w:t>En esta clase, exploraremos los conceptos fundamentales de las tablas, filas y columnas en bases de datos relacionales, ya que son la estructura básica para almacenar y organizar datos.</w:t>
+      </w:r>
+    </w:p>
+    <w:p>
+      <w:pPr>
+        <w:pStyle w:val="NormalWeb"/>
+      </w:pPr>
+    </w:p>
+    <w:p>
+      <w:pPr>
+        <w:pStyle w:val="NormalWeb"/>
+      </w:pPr>
+      <w:r>
+        <w:t>#### **Tablas**</w:t>
+      </w:r>
+    </w:p>
+    <w:p>
+      <w:pPr>
+        <w:pStyle w:val="NormalWeb"/>
+      </w:pPr>
+      <w:r>
+        <w:t>Una tabla es una colección de datos organizados en filas y columnas. Cada tabla está destinada a representar una entidad específica, por ejemplo, empleados, productos, o ventas. Las tablas en una base de datos son similares a una hoja de cálculo, pero con un propósito estructurado, organizado en una base de datos.</w:t>
+      </w:r>
+    </w:p>
+    <w:p>
+      <w:pPr>
+        <w:pStyle w:val="NormalWeb"/>
+      </w:pPr>
+    </w:p>
+    <w:p>
+      <w:pPr>
+        <w:pStyle w:val="NormalWeb"/>
+      </w:pPr>
+      <w:r>
+        <w:t>- **Nombre de la tabla**: Cada tabla tiene un nombre único dentro de la base de datos para poder referenciarla.</w:t>
+      </w:r>
+    </w:p>
+    <w:p>
+      <w:pPr>
+        <w:pStyle w:val="NormalWeb"/>
+      </w:pPr>
+      <w:r>
+        <w:t>- **Esquema**: Un esquema define el nombre, los tipos de datos, las restricciones, y otras propiedades de las columnas que componen la tabla.</w:t>
+      </w:r>
+    </w:p>
+    <w:p>
+      <w:pPr>
+        <w:pStyle w:val="NormalWeb"/>
+      </w:pPr>
+      <w:r>
+        <w:t>#### **Filas**</w:t>
+      </w:r>
+    </w:p>
+    <w:p>
+      <w:pPr>
+        <w:pStyle w:val="NormalWeb"/>
+      </w:pPr>
+      <w:r>
+        <w:t>Una fila (o registro) representa una instancia única de la entidad que la tabla está modelando. Cada fila contiene valores que corresponden a las columnas de la tabla.</w:t>
+      </w:r>
+    </w:p>
+    <w:p>
+      <w:pPr>
+        <w:pStyle w:val="NormalWeb"/>
+      </w:pPr>
+      <w:r>
+        <w:t>- **Filas únicas**: Las tablas pueden tener claves primarias que garantizan que cada fila sea única.</w:t>
+      </w:r>
+    </w:p>
+    <w:p>
+      <w:pPr>
+        <w:pStyle w:val="NormalWeb"/>
+      </w:pPr>
+      <w:r>
+        <w:t>- **Contenido de las filas**: Cada fila puede contener datos de diferentes tipos, según la estructura de las columnas de la tabla.</w:t>
+      </w:r>
+    </w:p>
+    <w:p>
+      <w:pPr>
+        <w:pStyle w:val="NormalWeb"/>
+      </w:pPr>
+      <w:r>
+        <w:lastRenderedPageBreak/>
+        <w:t>#### **Columnas**</w:t>
+      </w:r>
+    </w:p>
+    <w:p>
+      <w:pPr>
+        <w:pStyle w:val="NormalWeb"/>
+      </w:pPr>
+      <w:r>
+        <w:t>Las columnas son campos que definen los atributos de la entidad que representa la tabla. Cada columna tiene un nombre y un tipo de dato específico, como números, cadenas de texto o fechas.</w:t>
+      </w:r>
+    </w:p>
+    <w:p>
+      <w:pPr>
+        <w:pStyle w:val="NormalWeb"/>
+      </w:pPr>
+      <w:r>
+        <w:t>- **Nombre de la columna**: Define qué tipo de información contiene cada columna.</w:t>
+      </w:r>
+    </w:p>
+    <w:p>
+      <w:pPr>
+        <w:pStyle w:val="NormalWeb"/>
+      </w:pPr>
+      <w:r>
+        <w:t>- **Tipo de dato**: Cada columna tiene un tipo de dato asociado (por ejemplo, `INTEGER`, `VARCHAR`, `DATE`), lo que permite definir qué tipo de valores pueden almacenarse en esa columna.</w:t>
+      </w:r>
+    </w:p>
+    <w:p>
+      <w:pPr>
+        <w:pStyle w:val="NormalWeb"/>
+      </w:pPr>
+      <w:r>
+        <w:t>- **Restricciones**: Las columnas también pueden tener restricciones como `NOT NULL`, que garantiza que una columna no puede contener valores vacíos.</w:t>
+      </w:r>
+    </w:p>
+    <w:p>
+      <w:pPr>
+        <w:pStyle w:val="NormalWeb"/>
+      </w:pPr>
+    </w:p>
+    <w:p>
+      <w:pPr>
+        <w:pStyle w:val="NormalWeb"/>
+      </w:pPr>
+      <w:r>
+        <w:t>#### **Interacción entre Tablas, Filas y Columnas**</w:t>
+      </w:r>
+    </w:p>
+    <w:p>
+      <w:pPr>
+        <w:pStyle w:val="NormalWeb"/>
+      </w:pPr>
+      <w:r>
+        <w:t>- Las **filas** y **columnas** forman una cuadrícula en la que cada fila contiene información sobre un único objeto o entidad, y cada columna proporciona detalles específicos sobre ese objeto.</w:t>
+      </w:r>
+    </w:p>
+    <w:p>
+      <w:pPr>
+        <w:pStyle w:val="NormalWeb"/>
+      </w:pPr>
+      <w:r>
+        <w:t>- En SQL, los comandos como `INSERT INTO`, `SELECT`, `UPDATE`, y `DELETE` permiten manipular los datos almacenados en las tablas.</w:t>
+      </w:r>
+    </w:p>
+    <w:p>
+      <w:pPr>
+        <w:pStyle w:val="NormalWeb"/>
+      </w:pPr>
+    </w:p>
+    <w:p>
+      <w:pPr>
+        <w:pStyle w:val="NormalWeb"/>
+      </w:pPr>
+      <w:r>
+        <w:t>Las tablas son esenciales para la organización de datos en bases de datos relacionales. Permiten estructurar y gestionar grandes volúmenes de datos de manera eficiente y segura.</w:t>
       </w:r>
     </w:p>
     <w:p>
@@ -43282,24 +45759,11 @@
         <w:pStyle w:val="NormalWeb"/>
       </w:pPr>
       <w:r>
-        <w:t>### 5 Preguntas de retroalimentación:</w:t>
-      </w:r>
-    </w:p>
-    <w:p>
-      <w:pPr>
-        <w:pStyle w:val="NormalWeb"/>
-      </w:pPr>
-    </w:p>
-    <w:p>
-      <w:pPr>
-        <w:pStyle w:val="NormalWeb"/>
-      </w:pPr>
-      <w:r>
-        <w:t xml:space="preserve">1. **¿Cuál es la función del comando `SELECT` en </w:t>
+        <w:t xml:space="preserve">### **Preguntas para </w:t>
       </w:r>
       <w:proofErr w:type="gramStart"/>
       <w:r>
-        <w:t>SQL?*</w:t>
+        <w:t>Retroalimentación:*</w:t>
       </w:r>
       <w:proofErr w:type="gramEnd"/>
       <w:r>
@@ -43310,12 +45774,17 @@
       <w:pPr>
         <w:pStyle w:val="NormalWeb"/>
       </w:pPr>
-      <w:r>
-        <w:t xml:space="preserve">2. **¿Qué rol juega la cláusula `WHERE` en una consulta </w:t>
+    </w:p>
+    <w:p>
+      <w:pPr>
+        <w:pStyle w:val="NormalWeb"/>
+      </w:pPr>
+      <w:r>
+        <w:t xml:space="preserve">1. **¿Qué es una tabla en una base de datos relacional y cuál es su función </w:t>
       </w:r>
       <w:proofErr w:type="gramStart"/>
       <w:r>
-        <w:t>SQL?*</w:t>
+        <w:t>principal?*</w:t>
       </w:r>
       <w:proofErr w:type="gramEnd"/>
       <w:r>
@@ -43327,11 +45796,11 @@
         <w:pStyle w:val="NormalWeb"/>
       </w:pPr>
       <w:r>
-        <w:t xml:space="preserve">3. **¿Cómo se utiliza la cláusula `ORDER BY` en una consulta, y qué opciones de ordenación </w:t>
+        <w:t xml:space="preserve">2. **¿Cuál es la diferencia entre una fila y una columna en una </w:t>
       </w:r>
       <w:proofErr w:type="gramStart"/>
       <w:r>
-        <w:t>ofrece?*</w:t>
+        <w:t>tabla?*</w:t>
       </w:r>
       <w:proofErr w:type="gramEnd"/>
       <w:r>
@@ -43343,11 +45812,11 @@
         <w:pStyle w:val="NormalWeb"/>
       </w:pPr>
       <w:r>
-        <w:t xml:space="preserve">4. **¿Qué diferencia hay entre `GROUP BY` y `HAVING`, y en qué casos se usa cada </w:t>
+        <w:t xml:space="preserve">3. **¿Qué papel juegan los tipos de datos en las columnas de una </w:t>
       </w:r>
       <w:proofErr w:type="gramStart"/>
       <w:r>
-        <w:t>una?*</w:t>
+        <w:t>tabla?*</w:t>
       </w:r>
       <w:proofErr w:type="gramEnd"/>
       <w:r>
@@ -43359,11 +45828,12 @@
         <w:pStyle w:val="NormalWeb"/>
       </w:pPr>
       <w:r>
-        <w:t xml:space="preserve">5. **¿Cómo se realiza una consulta que une dos tablas y qué es necesario para hacer esta </w:t>
+        <w:lastRenderedPageBreak/>
+        <w:t xml:space="preserve">4. **¿Por qué es importante definir una clave primaria en una </w:t>
       </w:r>
       <w:proofErr w:type="gramStart"/>
       <w:r>
-        <w:t>operación?*</w:t>
+        <w:t>tabla?*</w:t>
       </w:r>
       <w:proofErr w:type="gramEnd"/>
       <w:r>
@@ -43374,15 +45844,75 @@
       <w:pPr>
         <w:pStyle w:val="NormalWeb"/>
       </w:pPr>
-    </w:p>
-    <w:p>
-      <w:pPr>
-        <w:pStyle w:val="NormalWeb"/>
-      </w:pPr>
-      <w:r>
-        <w:lastRenderedPageBreak/>
-        <w:t>Con esta clase, tienes una visión profunda de cómo funciona el comando **`SELECT`** en SQL y cómo se puede aprovechar para realizar consultas eficientes. ¡No dudes en practicar estas consultas!</w:t>
-      </w:r>
+      <w:r>
+        <w:t xml:space="preserve">5. **¿Cómo se relacionan las tablas entre sí en una base de datos </w:t>
+      </w:r>
+      <w:proofErr w:type="gramStart"/>
+      <w:r>
+        <w:t>relacional?*</w:t>
+      </w:r>
+      <w:proofErr w:type="gramEnd"/>
+      <w:r>
+        <w:t>*</w:t>
+      </w:r>
+    </w:p>
+    <w:p>
+      <w:pPr>
+        <w:pStyle w:val="NormalWeb"/>
+      </w:pPr>
+      <w:bookmarkStart w:id="0" w:name="_GoBack"/>
+      <w:r>
+        <w:t>Respuestas</w:t>
+      </w:r>
+    </w:p>
+    <w:p>
+      <w:pPr>
+        <w:pStyle w:val="NormalWeb"/>
+      </w:pPr>
+      <w:r>
+        <w:t xml:space="preserve">1. </w:t>
+      </w:r>
+      <w:r>
+        <w:t>la tabla es la parte fundamental del modelo relacional, su función es albergar los datos de manera organizada y representar alguna entidad dentro del modelo relacional</w:t>
+      </w:r>
+    </w:p>
+    <w:p>
+      <w:pPr>
+        <w:pStyle w:val="NormalWeb"/>
+      </w:pPr>
+      <w:r>
+        <w:t>2. la principal consiste en que las filas albergan los datos y las columnas dan el nombre al campo y el tipo de dato que se almacena</w:t>
+      </w:r>
+    </w:p>
+    <w:p>
+      <w:pPr>
+        <w:pStyle w:val="NormalWeb"/>
+      </w:pPr>
+      <w:r>
+        <w:t xml:space="preserve">3. definen el tipo de dato que almacenara esa columna, ya sea texto numérico, fecha o </w:t>
+      </w:r>
+      <w:proofErr w:type="spellStart"/>
+      <w:r>
+        <w:t>boleano</w:t>
+      </w:r>
+      <w:proofErr w:type="spellEnd"/>
+    </w:p>
+    <w:p>
+      <w:pPr>
+        <w:pStyle w:val="NormalWeb"/>
+      </w:pPr>
+      <w:r>
+        <w:t>4. para tener una identificación en cada registro</w:t>
+      </w:r>
+    </w:p>
+    <w:p>
+      <w:pPr>
+        <w:pStyle w:val="NormalWeb"/>
+      </w:pPr>
+      <w:r>
+        <w:t>5. con las llaves primarias y las llaves foráneas, estos campos sirven como conectores para establecer una relación entre tablas</w:t>
+      </w:r>
+      <w:bookmarkEnd w:id="0"/>
     </w:p>
     <w:sectPr>
       <w:pgSz w:w="12240" w:h="15840"/>
@@ -43687,8 +46217,8 @@
   <w:abstractNum w:abstractNumId="3" w15:restartNumberingAfterBreak="0">
     <w:nsid w:val="0987A669"/>
     <w:multiLevelType w:val="hybridMultilevel"/>
-    <w:tmpl w:val="0C56C52E"/>
-    <w:lvl w:ilvl="0" w:tplc="F3C09346">
+    <w:tmpl w:val="35B49C3C"/>
+    <w:lvl w:ilvl="0" w:tplc="13EA3EFC">
       <w:start w:val="1"/>
       <w:numFmt w:val="decimal"/>
       <w:lvlText w:val="%1."/>
@@ -43697,7 +46227,7 @@
         <w:ind w:left="720" w:hanging="360"/>
       </w:pPr>
     </w:lvl>
-    <w:lvl w:ilvl="1" w:tplc="8AD23EF6">
+    <w:lvl w:ilvl="1" w:tplc="97262758">
       <w:start w:val="1"/>
       <w:numFmt w:val="lowerLetter"/>
       <w:lvlText w:val="%2."/>
@@ -43706,7 +46236,7 @@
         <w:ind w:left="1440" w:hanging="360"/>
       </w:pPr>
     </w:lvl>
-    <w:lvl w:ilvl="2" w:tplc="CAEEAB28">
+    <w:lvl w:ilvl="2" w:tplc="E258F430">
       <w:start w:val="1"/>
       <w:numFmt w:val="lowerRoman"/>
       <w:lvlText w:val="%3."/>
@@ -43715,7 +46245,7 @@
         <w:ind w:left="2160" w:hanging="180"/>
       </w:pPr>
     </w:lvl>
-    <w:lvl w:ilvl="3" w:tplc="9F168B4C">
+    <w:lvl w:ilvl="3" w:tplc="8F9840C8">
       <w:start w:val="1"/>
       <w:numFmt w:val="decimal"/>
       <w:lvlText w:val="%4."/>
@@ -43724,7 +46254,7 @@
         <w:ind w:left="2880" w:hanging="360"/>
       </w:pPr>
     </w:lvl>
-    <w:lvl w:ilvl="4" w:tplc="6EB0ECAE">
+    <w:lvl w:ilvl="4" w:tplc="861AF4A6">
       <w:start w:val="1"/>
       <w:numFmt w:val="lowerLetter"/>
       <w:lvlText w:val="%5."/>
@@ -43733,7 +46263,7 @@
         <w:ind w:left="3600" w:hanging="360"/>
       </w:pPr>
     </w:lvl>
-    <w:lvl w:ilvl="5" w:tplc="6DACD51C">
+    <w:lvl w:ilvl="5" w:tplc="2D080C46">
       <w:start w:val="1"/>
       <w:numFmt w:val="lowerRoman"/>
       <w:lvlText w:val="%6."/>
@@ -43742,7 +46272,7 @@
         <w:ind w:left="4320" w:hanging="180"/>
       </w:pPr>
     </w:lvl>
-    <w:lvl w:ilvl="6" w:tplc="4326695A">
+    <w:lvl w:ilvl="6" w:tplc="5D50267C">
       <w:start w:val="1"/>
       <w:numFmt w:val="decimal"/>
       <w:lvlText w:val="%7."/>
@@ -43751,7 +46281,7 @@
         <w:ind w:left="5040" w:hanging="360"/>
       </w:pPr>
     </w:lvl>
-    <w:lvl w:ilvl="7" w:tplc="FE9C6F14">
+    <w:lvl w:ilvl="7" w:tplc="AE5A427E">
       <w:start w:val="1"/>
       <w:numFmt w:val="lowerLetter"/>
       <w:lvlText w:val="%8."/>
@@ -43760,7 +46290,7 @@
         <w:ind w:left="5760" w:hanging="360"/>
       </w:pPr>
     </w:lvl>
-    <w:lvl w:ilvl="8" w:tplc="BE369BA4">
+    <w:lvl w:ilvl="8" w:tplc="4158478E">
       <w:start w:val="1"/>
       <w:numFmt w:val="lowerRoman"/>
       <w:lvlText w:val="%9."/>
@@ -45735,8 +48265,8 @@
   <w:abstractNum w:abstractNumId="26" w15:restartNumberingAfterBreak="0">
     <w:nsid w:val="6D98C651"/>
     <w:multiLevelType w:val="hybridMultilevel"/>
-    <w:tmpl w:val="73983202"/>
-    <w:lvl w:ilvl="0" w:tplc="BF12B372">
+    <w:tmpl w:val="99362DA0"/>
+    <w:lvl w:ilvl="0" w:tplc="D390C59A">
       <w:start w:val="1"/>
       <w:numFmt w:val="decimal"/>
       <w:lvlText w:val="%1."/>
@@ -45745,7 +48275,7 @@
         <w:ind w:left="720" w:hanging="360"/>
       </w:pPr>
     </w:lvl>
-    <w:lvl w:ilvl="1" w:tplc="B8701B78">
+    <w:lvl w:ilvl="1" w:tplc="4E02FB70">
       <w:start w:val="1"/>
       <w:numFmt w:val="lowerLetter"/>
       <w:lvlText w:val="%2."/>
@@ -45754,7 +48284,7 @@
         <w:ind w:left="1440" w:hanging="360"/>
       </w:pPr>
     </w:lvl>
-    <w:lvl w:ilvl="2" w:tplc="38EC253A">
+    <w:lvl w:ilvl="2" w:tplc="88F0DA92">
       <w:start w:val="1"/>
       <w:numFmt w:val="lowerRoman"/>
       <w:lvlText w:val="%3."/>
@@ -45763,7 +48293,7 @@
         <w:ind w:left="2160" w:hanging="180"/>
       </w:pPr>
     </w:lvl>
-    <w:lvl w:ilvl="3" w:tplc="AB4AB55A">
+    <w:lvl w:ilvl="3" w:tplc="95485C98">
       <w:start w:val="1"/>
       <w:numFmt w:val="decimal"/>
       <w:lvlText w:val="%4."/>
@@ -45772,7 +48302,7 @@
         <w:ind w:left="2880" w:hanging="360"/>
       </w:pPr>
     </w:lvl>
-    <w:lvl w:ilvl="4" w:tplc="EE664DFA">
+    <w:lvl w:ilvl="4" w:tplc="D1227C20">
       <w:start w:val="1"/>
       <w:numFmt w:val="lowerLetter"/>
       <w:lvlText w:val="%5."/>
@@ -45781,7 +48311,7 @@
         <w:ind w:left="3600" w:hanging="360"/>
       </w:pPr>
     </w:lvl>
-    <w:lvl w:ilvl="5" w:tplc="E4D8C70C">
+    <w:lvl w:ilvl="5" w:tplc="6E2C0970">
       <w:start w:val="1"/>
       <w:numFmt w:val="lowerRoman"/>
       <w:lvlText w:val="%6."/>
@@ -45790,7 +48320,7 @@
         <w:ind w:left="4320" w:hanging="180"/>
       </w:pPr>
     </w:lvl>
-    <w:lvl w:ilvl="6" w:tplc="B2D07E82">
+    <w:lvl w:ilvl="6" w:tplc="6B5649E0">
       <w:start w:val="1"/>
       <w:numFmt w:val="decimal"/>
       <w:lvlText w:val="%7."/>
@@ -45799,7 +48329,7 @@
         <w:ind w:left="5040" w:hanging="360"/>
       </w:pPr>
     </w:lvl>
-    <w:lvl w:ilvl="7" w:tplc="D2C6A2E6">
+    <w:lvl w:ilvl="7" w:tplc="6C58FAF6">
       <w:start w:val="1"/>
       <w:numFmt w:val="lowerLetter"/>
       <w:lvlText w:val="%8."/>
@@ -45808,7 +48338,7 @@
         <w:ind w:left="5760" w:hanging="360"/>
       </w:pPr>
     </w:lvl>
-    <w:lvl w:ilvl="8" w:tplc="F41A0E88">
+    <w:lvl w:ilvl="8" w:tplc="644C319C">
       <w:start w:val="1"/>
       <w:numFmt w:val="lowerRoman"/>
       <w:lvlText w:val="%9."/>
@@ -46867,6 +49397,26 @@
 </file>
 
 <file path=customXml/item1.xml><?xml version="1.0" encoding="utf-8"?>
+<p:properties xmlns:p="http://schemas.microsoft.com/office/2006/metadata/properties" xmlns:xsi="http://www.w3.org/2001/XMLSchema-instance" xmlns:pc="http://schemas.microsoft.com/office/infopath/2007/PartnerControls">
+  <documentManagement>
+    <lcf76f155ced4ddcb4097134ff3c332f xmlns="de210f7c-c4a9-48ce-8f33-e1baaad548e5">
+      <Terms xmlns="http://schemas.microsoft.com/office/infopath/2007/PartnerControls"/>
+    </lcf76f155ced4ddcb4097134ff3c332f>
+    <TaxCatchAll xmlns="84daedec-3b6a-4fb5-86c9-56021af071dc" xsi:nil="true"/>
+  </documentManagement>
+</p:properties>
+</file>
+
+<file path=customXml/item2.xml><?xml version="1.0" encoding="utf-8"?>
+<?mso-contentType ?>
+<FormTemplates xmlns="http://schemas.microsoft.com/sharepoint/v3/contenttype/forms">
+  <Display>DocumentLibraryForm</Display>
+  <Edit>DocumentLibraryForm</Edit>
+  <New>DocumentLibraryForm</New>
+</FormTemplates>
+</file>
+
+<file path=customXml/item3.xml><?xml version="1.0" encoding="utf-8"?>
 <ct:contentTypeSchema xmlns:ct="http://schemas.microsoft.com/office/2006/metadata/contentType" xmlns:ma="http://schemas.microsoft.com/office/2006/metadata/properties/metaAttributes" ct:_="" ma:_="" ma:contentTypeName="Documento" ma:contentTypeID="0x010100B42AEBFD4E1A784AB2BE81B67890EF36" ma:contentTypeVersion="11" ma:contentTypeDescription="Crear nuevo documento." ma:contentTypeScope="" ma:versionID="8e3bfac8b814b5dedb120f00d128f725">
   <xsd:schema xmlns:xsd="http://www.w3.org/2001/XMLSchema" xmlns:xs="http://www.w3.org/2001/XMLSchema" xmlns:p="http://schemas.microsoft.com/office/2006/metadata/properties" xmlns:ns2="de210f7c-c4a9-48ce-8f33-e1baaad548e5" xmlns:ns3="84daedec-3b6a-4fb5-86c9-56021af071dc" targetNamespace="http://schemas.microsoft.com/office/2006/metadata/properties" ma:root="true" ma:fieldsID="38070295c92a17cbad15ba4bfc1fbee8" ns2:_="" ns3:_="">
     <xsd:import namespace="de210f7c-c4a9-48ce-8f33-e1baaad548e5"/>
@@ -47061,27 +49611,26 @@
 </ct:contentTypeSchema>
 </file>
 
-<file path=customXml/item2.xml><?xml version="1.0" encoding="utf-8"?>
-<p:properties xmlns:p="http://schemas.microsoft.com/office/2006/metadata/properties" xmlns:xsi="http://www.w3.org/2001/XMLSchema-instance" xmlns:pc="http://schemas.microsoft.com/office/infopath/2007/PartnerControls">
-  <documentManagement>
-    <lcf76f155ced4ddcb4097134ff3c332f xmlns="de210f7c-c4a9-48ce-8f33-e1baaad548e5">
-      <Terms xmlns="http://schemas.microsoft.com/office/infopath/2007/PartnerControls"/>
-    </lcf76f155ced4ddcb4097134ff3c332f>
-    <TaxCatchAll xmlns="84daedec-3b6a-4fb5-86c9-56021af071dc" xsi:nil="true"/>
-  </documentManagement>
-</p:properties>
+<file path=customXml/itemProps1.xml><?xml version="1.0" encoding="utf-8"?>
+<ds:datastoreItem xmlns:ds="http://schemas.openxmlformats.org/officeDocument/2006/customXml" ds:itemID="{4BD57868-E45C-4229-9FE9-0B674E438C0F}">
+  <ds:schemaRefs>
+    <ds:schemaRef ds:uri="http://schemas.microsoft.com/office/2006/metadata/properties"/>
+    <ds:schemaRef ds:uri="http://schemas.microsoft.com/office/infopath/2007/PartnerControls"/>
+    <ds:schemaRef ds:uri="de210f7c-c4a9-48ce-8f33-e1baaad548e5"/>
+    <ds:schemaRef ds:uri="84daedec-3b6a-4fb5-86c9-56021af071dc"/>
+  </ds:schemaRefs>
+</ds:datastoreItem>
 </file>
 
-<file path=customXml/item3.xml><?xml version="1.0" encoding="utf-8"?>
-<?mso-contentType ?>
-<FormTemplates xmlns="http://schemas.microsoft.com/sharepoint/v3/contenttype/forms">
-  <Display>DocumentLibraryForm</Display>
-  <Edit>DocumentLibraryForm</Edit>
-  <New>DocumentLibraryForm</New>
-</FormTemplates>
+<file path=customXml/itemProps2.xml><?xml version="1.0" encoding="utf-8"?>
+<ds:datastoreItem xmlns:ds="http://schemas.openxmlformats.org/officeDocument/2006/customXml" ds:itemID="{0CABFE56-CD74-4047-870D-40DFB7AFD6B8}">
+  <ds:schemaRefs>
+    <ds:schemaRef ds:uri="http://schemas.microsoft.com/sharepoint/v3/contenttype/forms"/>
+  </ds:schemaRefs>
+</ds:datastoreItem>
 </file>
 
-<file path=customXml/itemProps1.xml><?xml version="1.0" encoding="utf-8"?>
+<file path=customXml/itemProps3.xml><?xml version="1.0" encoding="utf-8"?>
 <ds:datastoreItem xmlns:ds="http://schemas.openxmlformats.org/officeDocument/2006/customXml" ds:itemID="{FE8F987F-FC27-49A5-9023-C66E145099F8}">
   <ds:schemaRefs>
     <ds:schemaRef ds:uri="http://schemas.microsoft.com/office/2006/metadata/contentType"/>
@@ -47098,23 +49647,4 @@
     <ds:schemaRef ds:uri="http://schemas.microsoft.com/internal/obd"/>
   </ds:schemaRefs>
 </ds:datastoreItem>
-</file>
-
-<file path=customXml/itemProps2.xml><?xml version="1.0" encoding="utf-8"?>
-<ds:datastoreItem xmlns:ds="http://schemas.openxmlformats.org/officeDocument/2006/customXml" ds:itemID="{4BD57868-E45C-4229-9FE9-0B674E438C0F}">
-  <ds:schemaRefs>
-    <ds:schemaRef ds:uri="http://schemas.microsoft.com/office/2006/metadata/properties"/>
-    <ds:schemaRef ds:uri="http://schemas.microsoft.com/office/infopath/2007/PartnerControls"/>
-    <ds:schemaRef ds:uri="de210f7c-c4a9-48ce-8f33-e1baaad548e5"/>
-    <ds:schemaRef ds:uri="84daedec-3b6a-4fb5-86c9-56021af071dc"/>
-  </ds:schemaRefs>
-</ds:datastoreItem>
-</file>
-
-<file path=customXml/itemProps3.xml><?xml version="1.0" encoding="utf-8"?>
-<ds:datastoreItem xmlns:ds="http://schemas.openxmlformats.org/officeDocument/2006/customXml" ds:itemID="{0CABFE56-CD74-4047-870D-40DFB7AFD6B8}">
-  <ds:schemaRefs>
-    <ds:schemaRef ds:uri="http://schemas.microsoft.com/sharepoint/v3/contenttype/forms"/>
-  </ds:schemaRefs>
-</ds:datastoreItem>
 </file>
</xml_diff>

<commit_message>
17/10/24 herramientas para paquetes en odi12C
</commit_message>
<xml_diff>
--- a/documentos/apuntes de estudio.docx
+++ b/documentos/apuntes de estudio.docx
@@ -39565,702 +39565,3392 @@
       <w:r>
         <w:t>#### ¿Qué es `GROUP BY`?</w:t>
       </w:r>
+    </w:p>
+    <w:p>
+      <w:pPr>
+        <w:pStyle w:val="NormalWeb"/>
+      </w:pPr>
+    </w:p>
+    <w:p>
+      <w:pPr>
+        <w:pStyle w:val="NormalWeb"/>
+      </w:pPr>
+      <w:r>
+        <w:t>`GROUP BY` es una cláusula en SQL que se utiliza para agrupar filas que tienen valores idénticos en columnas específicas. Su principal propósito es aplicar funciones de agregación (como `SUM`, `COUNT`, `AVG`, `MIN`, `MAX`, etc.) sobre grupos de datos. En lugar de calcular los valores agregados para toda la tabla, `GROUP BY` los calcula para cada grupo de datos definido.</w:t>
+      </w:r>
+    </w:p>
+    <w:p>
+      <w:pPr>
+        <w:pStyle w:val="NormalWeb"/>
+      </w:pPr>
+    </w:p>
+    <w:p>
+      <w:pPr>
+        <w:pStyle w:val="NormalWeb"/>
+      </w:pPr>
+      <w:r>
+        <w:t>#### ¿Cómo funciona `GROUP BY`?</w:t>
+      </w:r>
+    </w:p>
+    <w:p>
+      <w:pPr>
+        <w:pStyle w:val="NormalWeb"/>
+      </w:pPr>
+    </w:p>
+    <w:p>
+      <w:pPr>
+        <w:pStyle w:val="NormalWeb"/>
+      </w:pPr>
+      <w:r>
+        <w:t>La cláusula `GROUP BY` se coloca después de la cláusula `WHERE` y antes de `ORDER BY`. Toma los resultados de una consulta y los agrupa en subconjuntos con base en uno o más campos de la tabla.</w:t>
+      </w:r>
+    </w:p>
+    <w:p>
+      <w:pPr>
+        <w:pStyle w:val="NormalWeb"/>
+      </w:pPr>
+    </w:p>
+    <w:p>
+      <w:pPr>
+        <w:pStyle w:val="NormalWeb"/>
+      </w:pPr>
+      <w:r>
+        <w:t>Por ejemplo, si se tiene una tabla de `ventas` y se desea obtener el total de ventas por cada `categoria`, se utilizaría `GROUP BY` de la siguiente manera:</w:t>
+      </w:r>
+    </w:p>
+    <w:p>
+      <w:pPr>
+        <w:pStyle w:val="NormalWeb"/>
+      </w:pPr>
+    </w:p>
+    <w:p>
+      <w:pPr>
+        <w:pStyle w:val="NormalWeb"/>
+      </w:pPr>
+      <w:r>
+        <w:t>```sql</w:t>
+      </w:r>
+    </w:p>
+    <w:p>
+      <w:pPr>
+        <w:pStyle w:val="NormalWeb"/>
+      </w:pPr>
+      <w:r>
+        <w:lastRenderedPageBreak/>
+        <w:t>SELECT categoria, SUM(monto_venta) AS total_ventas</w:t>
+      </w:r>
+    </w:p>
+    <w:p>
+      <w:pPr>
+        <w:pStyle w:val="NormalWeb"/>
+      </w:pPr>
+      <w:r>
+        <w:t>FROM ventas</w:t>
+      </w:r>
+    </w:p>
+    <w:p>
+      <w:pPr>
+        <w:pStyle w:val="NormalWeb"/>
+      </w:pPr>
+      <w:r>
+        <w:t>GROUP BY categoria;</w:t>
+      </w:r>
+    </w:p>
+    <w:p>
+      <w:pPr>
+        <w:pStyle w:val="NormalWeb"/>
+      </w:pPr>
+      <w:r>
+        <w:t>```</w:t>
+      </w:r>
+    </w:p>
+    <w:p>
+      <w:pPr>
+        <w:pStyle w:val="NormalWeb"/>
+      </w:pPr>
+    </w:p>
+    <w:p>
+      <w:pPr>
+        <w:pStyle w:val="NormalWeb"/>
+      </w:pPr>
+      <w:r>
+        <w:t>En este ejemplo, se agruparán todas las filas de la tabla `ventas` que pertenezcan a la misma `categoria` y se sumarán los valores de `monto_venta` para cada grupo.</w:t>
+      </w:r>
+    </w:p>
+    <w:p>
+      <w:pPr>
+        <w:pStyle w:val="NormalWeb"/>
+      </w:pPr>
+    </w:p>
+    <w:p>
+      <w:pPr>
+        <w:pStyle w:val="NormalWeb"/>
+      </w:pPr>
+      <w:r>
+        <w:t>#### ¿Cuándo usar `GROUP BY`?</w:t>
+      </w:r>
+    </w:p>
+    <w:p>
+      <w:pPr>
+        <w:pStyle w:val="NormalWeb"/>
+      </w:pPr>
+    </w:p>
+    <w:p>
+      <w:pPr>
+        <w:pStyle w:val="NormalWeb"/>
+      </w:pPr>
+      <w:r>
+        <w:t>`GROUP BY` es ideal cuando necesitas realizar análisis o reportes que impliquen agrupar datos para obtener métricas resumidas. Algunos casos comunes de uso son:</w:t>
+      </w:r>
+    </w:p>
+    <w:p>
+      <w:pPr>
+        <w:pStyle w:val="NormalWeb"/>
+      </w:pPr>
+    </w:p>
+    <w:p>
+      <w:pPr>
+        <w:pStyle w:val="NormalWeb"/>
+      </w:pPr>
+      <w:r>
+        <w:t>- Calcular el total de ventas por cada cliente.</w:t>
+      </w:r>
+    </w:p>
+    <w:p>
+      <w:pPr>
+        <w:pStyle w:val="NormalWeb"/>
+      </w:pPr>
+      <w:r>
+        <w:t>- Contar la cantidad de productos vendidos por cada categoría.</w:t>
+      </w:r>
+    </w:p>
+    <w:p>
+      <w:pPr>
+        <w:pStyle w:val="NormalWeb"/>
+      </w:pPr>
+      <w:r>
+        <w:t>- Obtener el promedio de calificaciones por curso o clase.</w:t>
+      </w:r>
+    </w:p>
+    <w:p>
+      <w:pPr>
+        <w:pStyle w:val="NormalWeb"/>
+      </w:pPr>
+      <w:r>
+        <w:t>- Determinar el salario promedio por departamento en una empresa.</w:t>
+      </w:r>
+    </w:p>
+    <w:p>
+      <w:pPr>
+        <w:pStyle w:val="NormalWeb"/>
+      </w:pPr>
+    </w:p>
+    <w:p>
+      <w:pPr>
+        <w:pStyle w:val="NormalWeb"/>
+      </w:pPr>
+      <w:r>
+        <w:t>#### Funciones de agregación compatibles con `GROUP BY`</w:t>
+      </w:r>
+    </w:p>
+    <w:p>
+      <w:pPr>
+        <w:pStyle w:val="NormalWeb"/>
+      </w:pPr>
+    </w:p>
+    <w:p>
+      <w:pPr>
+        <w:pStyle w:val="NormalWeb"/>
+      </w:pPr>
+      <w:r>
+        <w:t>Las funciones de agregación más comunes que se utilizan con `GROUP BY` son:</w:t>
+      </w:r>
+    </w:p>
+    <w:p>
+      <w:pPr>
+        <w:pStyle w:val="NormalWeb"/>
+      </w:pPr>
+    </w:p>
+    <w:p>
+      <w:pPr>
+        <w:pStyle w:val="NormalWeb"/>
+      </w:pPr>
+      <w:r>
+        <w:t>- **`</w:t>
+      </w:r>
+      <w:proofErr w:type="gramStart"/>
+      <w:r>
+        <w:t>SUM(</w:t>
+      </w:r>
+      <w:proofErr w:type="gramEnd"/>
+      <w:r>
+        <w:t>)`**: Suma los valores de una columna numérica.</w:t>
+      </w:r>
+    </w:p>
+    <w:p>
+      <w:pPr>
+        <w:pStyle w:val="NormalWeb"/>
+      </w:pPr>
+      <w:r>
+        <w:t>- **`</w:t>
+      </w:r>
+      <w:proofErr w:type="gramStart"/>
+      <w:r>
+        <w:t>COUNT(</w:t>
+      </w:r>
+      <w:proofErr w:type="gramEnd"/>
+      <w:r>
+        <w:t>)`**: Cuenta el número de filas en cada grupo.</w:t>
+      </w:r>
+    </w:p>
+    <w:p>
+      <w:pPr>
+        <w:pStyle w:val="NormalWeb"/>
+      </w:pPr>
+      <w:r>
+        <w:lastRenderedPageBreak/>
+        <w:t>- **`</w:t>
+      </w:r>
+      <w:proofErr w:type="gramStart"/>
+      <w:r>
+        <w:t>AVG(</w:t>
+      </w:r>
+      <w:proofErr w:type="gramEnd"/>
+      <w:r>
+        <w:t>)`**: Calcula el promedio de los valores de una columna numérica.</w:t>
+      </w:r>
+    </w:p>
+    <w:p>
+      <w:pPr>
+        <w:pStyle w:val="NormalWeb"/>
+      </w:pPr>
+      <w:r>
+        <w:t>- **`</w:t>
+      </w:r>
+      <w:proofErr w:type="gramStart"/>
+      <w:r>
+        <w:t>MIN(</w:t>
+      </w:r>
+      <w:proofErr w:type="gramEnd"/>
+      <w:r>
+        <w:t>)`**: Encuentra el valor mínimo en cada grupo.</w:t>
+      </w:r>
+    </w:p>
+    <w:p>
+      <w:pPr>
+        <w:pStyle w:val="NormalWeb"/>
+      </w:pPr>
+      <w:r>
+        <w:t>- **`</w:t>
+      </w:r>
+      <w:proofErr w:type="gramStart"/>
+      <w:r>
+        <w:t>MAX(</w:t>
+      </w:r>
+      <w:proofErr w:type="gramEnd"/>
+      <w:r>
+        <w:t>)`**: Encuentra el valor máximo en cada grupo.</w:t>
+      </w:r>
+    </w:p>
+    <w:p>
+      <w:pPr>
+        <w:pStyle w:val="NormalWeb"/>
+      </w:pPr>
+    </w:p>
+    <w:p>
+      <w:pPr>
+        <w:pStyle w:val="NormalWeb"/>
+      </w:pPr>
+      <w:r>
+        <w:t>Cada una de estas funciones opera sobre los grupos creados por `GROUP BY`.</w:t>
+      </w:r>
+    </w:p>
+    <w:p>
+      <w:pPr>
+        <w:pStyle w:val="NormalWeb"/>
+      </w:pPr>
+    </w:p>
+    <w:p>
+      <w:pPr>
+        <w:pStyle w:val="NormalWeb"/>
+      </w:pPr>
+      <w:r>
+        <w:t>#### Ejemplo práctico</w:t>
+      </w:r>
+    </w:p>
+    <w:p>
+      <w:pPr>
+        <w:pStyle w:val="NormalWeb"/>
+      </w:pPr>
+    </w:p>
+    <w:p>
+      <w:pPr>
+        <w:pStyle w:val="NormalWeb"/>
+      </w:pPr>
+      <w:r>
+        <w:t>Imagina que tienes una tabla llamada `empleados` con las columnas `departamento` y `salario`. Si deseas calcular el salario promedio de los empleados por cada departamento, podrías escribir:</w:t>
+      </w:r>
+    </w:p>
+    <w:p>
+      <w:pPr>
+        <w:pStyle w:val="NormalWeb"/>
+      </w:pPr>
+    </w:p>
+    <w:p>
+      <w:pPr>
+        <w:pStyle w:val="NormalWeb"/>
+      </w:pPr>
+      <w:r>
+        <w:t>```sql</w:t>
+      </w:r>
+    </w:p>
+    <w:p>
+      <w:pPr>
+        <w:pStyle w:val="NormalWeb"/>
+      </w:pPr>
+      <w:r>
+        <w:t>SELECT departamento, AVG(salario) AS salario_promedio</w:t>
+      </w:r>
+    </w:p>
+    <w:p>
+      <w:pPr>
+        <w:pStyle w:val="NormalWeb"/>
+      </w:pPr>
+      <w:r>
+        <w:t>FROM empleados</w:t>
+      </w:r>
+    </w:p>
+    <w:p>
+      <w:pPr>
+        <w:pStyle w:val="NormalWeb"/>
+      </w:pPr>
+      <w:r>
+        <w:t>GROUP BY departamento;</w:t>
+      </w:r>
+    </w:p>
+    <w:p>
+      <w:pPr>
+        <w:pStyle w:val="NormalWeb"/>
+      </w:pPr>
+      <w:r>
+        <w:t>```</w:t>
+      </w:r>
+    </w:p>
+    <w:p>
+      <w:pPr>
+        <w:pStyle w:val="NormalWeb"/>
+      </w:pPr>
+    </w:p>
+    <w:p>
+      <w:pPr>
+        <w:pStyle w:val="NormalWeb"/>
+      </w:pPr>
+      <w:r>
+        <w:t>En este caso, los datos se agrupan por `departamento` y la función `AVG` calcula el promedio de `salario` dentro de cada grupo.</w:t>
+      </w:r>
+    </w:p>
+    <w:p>
+      <w:pPr>
+        <w:pStyle w:val="NormalWeb"/>
+      </w:pPr>
+    </w:p>
+    <w:p>
+      <w:pPr>
+        <w:pStyle w:val="NormalWeb"/>
+      </w:pPr>
+      <w:r>
+        <w:t>### Consideraciones importantes al usar `GROUP BY`</w:t>
+      </w:r>
+    </w:p>
+    <w:p>
+      <w:pPr>
+        <w:pStyle w:val="NormalWeb"/>
+      </w:pPr>
+    </w:p>
+    <w:p>
+      <w:pPr>
+        <w:pStyle w:val="NormalWeb"/>
+      </w:pPr>
+      <w:r>
+        <w:t>1. **Compatibilidad con `SELECT`**: Toda columna que esté en el `SELECT` y no sea utilizada en una función de agregación, debe estar en la cláusula `GROUP BY`. De lo contrario, se generará un error.</w:t>
+      </w:r>
+    </w:p>
+    <w:p>
+      <w:pPr>
+        <w:pStyle w:val="NormalWeb"/>
+      </w:pPr>
+      <w:r>
+        <w:lastRenderedPageBreak/>
+        <w:t xml:space="preserve">   </w:t>
+      </w:r>
+    </w:p>
+    <w:p>
+      <w:pPr>
+        <w:pStyle w:val="NormalWeb"/>
+      </w:pPr>
+      <w:r>
+        <w:t xml:space="preserve">   - Ejemplo incorrecto:</w:t>
+      </w:r>
+    </w:p>
+    <w:p>
+      <w:pPr>
+        <w:pStyle w:val="NormalWeb"/>
+      </w:pPr>
+      <w:r>
+        <w:t xml:space="preserve">     ```sql</w:t>
+      </w:r>
+    </w:p>
+    <w:p>
+      <w:pPr>
+        <w:pStyle w:val="NormalWeb"/>
+      </w:pPr>
+      <w:r>
+        <w:t xml:space="preserve">     SELECT nombre_empleado, AVG(salario)</w:t>
+      </w:r>
+    </w:p>
+    <w:p>
+      <w:pPr>
+        <w:pStyle w:val="NormalWeb"/>
+      </w:pPr>
+      <w:r>
+        <w:t xml:space="preserve">     FROM empleados</w:t>
+      </w:r>
+    </w:p>
+    <w:p>
+      <w:pPr>
+        <w:pStyle w:val="NormalWeb"/>
+      </w:pPr>
+      <w:r>
+        <w:t xml:space="preserve">     GROUP BY departamento;</w:t>
+      </w:r>
+    </w:p>
+    <w:p>
+      <w:pPr>
+        <w:pStyle w:val="NormalWeb"/>
+      </w:pPr>
+      <w:r>
+        <w:t xml:space="preserve">     ```</w:t>
+      </w:r>
+    </w:p>
+    <w:p>
+      <w:pPr>
+        <w:pStyle w:val="NormalWeb"/>
+      </w:pPr>
+      <w:r>
+        <w:t xml:space="preserve">     Esto dará un error porque `nombre_empleado` no está en `GROUP BY` ni en una función de agregación.</w:t>
+      </w:r>
+    </w:p>
+    <w:p>
+      <w:pPr>
+        <w:pStyle w:val="NormalWeb"/>
+      </w:pPr>
+      <w:r>
+        <w:t xml:space="preserve">   </w:t>
+      </w:r>
+    </w:p>
+    <w:p>
+      <w:pPr>
+        <w:pStyle w:val="NormalWeb"/>
+      </w:pPr>
+      <w:r>
+        <w:t xml:space="preserve">   - Ejemplo correcto:</w:t>
+      </w:r>
+    </w:p>
+    <w:p>
+      <w:pPr>
+        <w:pStyle w:val="NormalWeb"/>
+      </w:pPr>
+      <w:r>
+        <w:t xml:space="preserve">     ```sql</w:t>
+      </w:r>
+    </w:p>
+    <w:p>
+      <w:pPr>
+        <w:pStyle w:val="NormalWeb"/>
+      </w:pPr>
+      <w:r>
+        <w:t xml:space="preserve">     SELECT departamento, AVG(salario)</w:t>
+      </w:r>
+    </w:p>
+    <w:p>
+      <w:pPr>
+        <w:pStyle w:val="NormalWeb"/>
+      </w:pPr>
+      <w:r>
+        <w:t xml:space="preserve">     FROM empleados</w:t>
+      </w:r>
+    </w:p>
+    <w:p>
+      <w:pPr>
+        <w:pStyle w:val="NormalWeb"/>
+      </w:pPr>
+      <w:r>
+        <w:t xml:space="preserve">     GROUP BY departamento;</w:t>
+      </w:r>
+    </w:p>
+    <w:p>
+      <w:pPr>
+        <w:pStyle w:val="NormalWeb"/>
+      </w:pPr>
+      <w:r>
+        <w:t xml:space="preserve">     ```</w:t>
+      </w:r>
+    </w:p>
+    <w:p>
+      <w:pPr>
+        <w:pStyle w:val="NormalWeb"/>
+      </w:pPr>
+    </w:p>
+    <w:p>
+      <w:pPr>
+        <w:pStyle w:val="NormalWeb"/>
+      </w:pPr>
+      <w:r>
+        <w:t>2. **Orden de ejecución**: La cláusula `GROUP BY` se ejecuta después de que los datos son filtrados por `WHERE` y antes de ser ordenados por `ORDER BY`.</w:t>
+      </w:r>
+    </w:p>
+    <w:p>
+      <w:pPr>
+        <w:pStyle w:val="NormalWeb"/>
+      </w:pPr>
+    </w:p>
+    <w:p>
+      <w:pPr>
+        <w:pStyle w:val="NormalWeb"/>
+      </w:pPr>
+      <w:r>
+        <w:t>3. **Niveles de agrupamiento**: Se pueden agrupar los datos en varios niveles si se especifican múltiples columnas en `GROUP BY`. Esto permitirá agrupar por varias características, como en este ejemplo:</w:t>
+      </w:r>
+    </w:p>
+    <w:p>
+      <w:pPr>
+        <w:pStyle w:val="NormalWeb"/>
+      </w:pPr>
+    </w:p>
+    <w:p>
+      <w:pPr>
+        <w:pStyle w:val="NormalWeb"/>
+      </w:pPr>
+      <w:r>
+        <w:t xml:space="preserve">   ```sql</w:t>
+      </w:r>
+    </w:p>
+    <w:p>
+      <w:pPr>
+        <w:pStyle w:val="NormalWeb"/>
+      </w:pPr>
+      <w:r>
+        <w:lastRenderedPageBreak/>
+        <w:t xml:space="preserve">   SELECT departamento, ciudad, </w:t>
+      </w:r>
+      <w:proofErr w:type="gramStart"/>
+      <w:r>
+        <w:t>COUNT(</w:t>
+      </w:r>
+      <w:proofErr w:type="gramEnd"/>
+      <w:r>
+        <w:t>*) AS total_empleados</w:t>
+      </w:r>
+    </w:p>
+    <w:p>
+      <w:pPr>
+        <w:pStyle w:val="NormalWeb"/>
+      </w:pPr>
+      <w:r>
+        <w:t xml:space="preserve">   FROM empleados</w:t>
+      </w:r>
+    </w:p>
+    <w:p>
+      <w:pPr>
+        <w:pStyle w:val="NormalWeb"/>
+      </w:pPr>
+      <w:r>
+        <w:t xml:space="preserve">   GROUP BY departamento, ciudad;</w:t>
+      </w:r>
+    </w:p>
+    <w:p>
+      <w:pPr>
+        <w:pStyle w:val="NormalWeb"/>
+      </w:pPr>
+      <w:r>
+        <w:t xml:space="preserve">   ```</w:t>
+      </w:r>
+    </w:p>
+    <w:p>
+      <w:pPr>
+        <w:pStyle w:val="NormalWeb"/>
+      </w:pPr>
+    </w:p>
+    <w:p>
+      <w:pPr>
+        <w:pStyle w:val="NormalWeb"/>
+      </w:pPr>
+      <w:r>
+        <w:t xml:space="preserve">   Esto agrupa los datos primero por `departamento` y luego por `ciudad` dentro de cada `departamento`.</w:t>
+      </w:r>
+    </w:p>
+    <w:p>
+      <w:pPr>
+        <w:pStyle w:val="NormalWeb"/>
+      </w:pPr>
+    </w:p>
+    <w:p>
+      <w:pPr>
+        <w:pStyle w:val="NormalWeb"/>
+      </w:pPr>
+      <w:r>
+        <w:t>##</w:t>
+      </w:r>
+      <w:r>
+        <w:t># Preguntas para retroalimentar</w:t>
+      </w:r>
+    </w:p>
+    <w:p>
+      <w:pPr>
+        <w:pStyle w:val="NormalWeb"/>
+      </w:pPr>
+      <w:r>
+        <w:t>1. ¿Qué función cumple la cláusula `GROUP BY` en una consulta SQL?</w:t>
+      </w:r>
+    </w:p>
+    <w:p>
+      <w:pPr>
+        <w:pStyle w:val="NormalWeb"/>
+      </w:pPr>
+      <w:r>
+        <w:t>2. Menciona al menos tres funciones de agregación que se pueden usar junto con `GROUP BY` y su propósito.</w:t>
+      </w:r>
+    </w:p>
+    <w:p>
+      <w:pPr>
+        <w:pStyle w:val="NormalWeb"/>
+      </w:pPr>
+      <w:r>
+        <w:t>3. ¿Por qué es necesario que las columnas en `SELECT` también estén en `GROUP BY` si no se están utilizando funciones de agregación?</w:t>
+      </w:r>
+    </w:p>
+    <w:p>
+      <w:pPr>
+        <w:pStyle w:val="NormalWeb"/>
+      </w:pPr>
+      <w:r>
+        <w:t>4. ¿Cuál es la diferencia entre `GROUP BY` y `ORDER BY` en SQL?</w:t>
+      </w:r>
+    </w:p>
+    <w:p>
+      <w:pPr>
+        <w:pStyle w:val="NormalWeb"/>
+      </w:pPr>
+      <w:r>
+        <w:t>5. Escribe una consulta que cuente la cantidad de productos vendidos por cada categoría en una tabla llamada `productos_vendidos`.</w:t>
+      </w:r>
+    </w:p>
+    <w:p>
+      <w:pPr>
+        <w:pStyle w:val="NormalWeb"/>
+      </w:pPr>
+      <w:r>
+        <w:t>Respuestas</w:t>
+      </w:r>
+    </w:p>
+    <w:p>
+      <w:pPr>
+        <w:pStyle w:val="NormalWeb"/>
+      </w:pPr>
+      <w:r>
+        <w:t>1. agrupa los registros por un campo especifico</w:t>
+      </w:r>
+    </w:p>
+    <w:p>
+      <w:pPr>
+        <w:pStyle w:val="NormalWeb"/>
+      </w:pPr>
+      <w:r>
+        <w:t>2. sum, count, avg</w:t>
+      </w:r>
+    </w:p>
+    <w:p>
+      <w:pPr>
+        <w:pStyle w:val="NormalWeb"/>
+      </w:pPr>
+      <w:r>
+        <w:t xml:space="preserve">3. </w:t>
+      </w:r>
+      <w:r>
+        <w:t>para no generar un error en la consulta</w:t>
+      </w:r>
+    </w:p>
+    <w:p>
+      <w:pPr>
+        <w:pStyle w:val="NormalWeb"/>
+      </w:pPr>
+      <w:r>
+        <w:t xml:space="preserve">4. </w:t>
+      </w:r>
+      <w:r>
+        <w:t>group by agrupa, order by ordena es su diferencia principal</w:t>
+      </w:r>
+    </w:p>
+    <w:p>
+      <w:pPr>
+        <w:pStyle w:val="NormalWeb"/>
+      </w:pPr>
+      <w:r>
+        <w:t>5. select categoría, count(cantidad_vendidod) as total vendidos</w:t>
+      </w:r>
+    </w:p>
+    <w:p>
+      <w:pPr>
+        <w:pStyle w:val="NormalWeb"/>
+      </w:pPr>
+      <w:r>
+        <w:t>From productos_vendidos</w:t>
+      </w:r>
+    </w:p>
+    <w:p>
+      <w:pPr>
+        <w:pStyle w:val="NormalWeb"/>
+      </w:pPr>
+      <w:r>
+        <w:t>Group by categoría;</w:t>
+      </w:r>
+    </w:p>
+    <w:p>
+      <w:pPr>
+        <w:pStyle w:val="NormalWeb"/>
+        <w:jc w:val="center"/>
+        <w:rPr>
+          <w:b/>
+          <w:sz w:val="48"/>
+        </w:rPr>
+      </w:pPr>
+      <w:r>
+        <w:rPr>
+          <w:b/>
+          <w:sz w:val="48"/>
+        </w:rPr>
+        <w:lastRenderedPageBreak/>
+        <w:t>Clase 45: GROUP BY + HAVING</w:t>
+      </w:r>
+    </w:p>
+    <w:p>
+      <w:pPr>
+        <w:pStyle w:val="NormalWeb"/>
+      </w:pPr>
+    </w:p>
+    <w:p>
+      <w:pPr>
+        <w:pStyle w:val="NormalWeb"/>
+      </w:pPr>
+      <w:r>
+        <w:t>En esta clase, nos adentraremos en la cláusula `HAVING`, que se utiliza junto con `GROUP BY` para filtrar resultados después de que los datos han sido agrupados. La principal diferencia entre `WHERE` y `HAVING` es que `WHERE` filtra filas antes de la agrupación, mientras que `HAVING` se utiliza para filtrar los resultados de las funciones de agregación después de que los datos han sido agrupados.</w:t>
+      </w:r>
+    </w:p>
+    <w:p>
+      <w:pPr>
+        <w:pStyle w:val="NormalWeb"/>
+      </w:pPr>
+    </w:p>
+    <w:p>
+      <w:pPr>
+        <w:pStyle w:val="NormalWeb"/>
+      </w:pPr>
+      <w:r>
+        <w:t>#### ¿Qué es la cláusula HAVING?</w:t>
+      </w:r>
+    </w:p>
+    <w:p>
+      <w:pPr>
+        <w:pStyle w:val="NormalWeb"/>
+      </w:pPr>
+    </w:p>
+    <w:p>
+      <w:pPr>
+        <w:pStyle w:val="NormalWeb"/>
+      </w:pPr>
+      <w:r>
+        <w:t>La cláusula `HAVING` es especialmente útil cuando se quiere realizar un filtrado sobre los resultados de una agrupación que ha sido generada por `GROUP BY`. Por ejemplo, si deseas encontrar categorías de productos que tienen un total de ventas superior a una cantidad específica, usarías `HAVING` después de agrupar los productos por categoría.</w:t>
+      </w:r>
+    </w:p>
+    <w:p>
+      <w:pPr>
+        <w:pStyle w:val="NormalWeb"/>
+      </w:pPr>
+    </w:p>
+    <w:p>
+      <w:pPr>
+        <w:pStyle w:val="NormalWeb"/>
+      </w:pPr>
+      <w:r>
+        <w:t xml:space="preserve">**Sintaxis </w:t>
+      </w:r>
+      <w:proofErr w:type="gramStart"/>
+      <w:r>
+        <w:t>Básica:*</w:t>
+      </w:r>
+      <w:proofErr w:type="gramEnd"/>
+      <w:r>
+        <w:t>*</w:t>
+      </w:r>
+    </w:p>
+    <w:p>
+      <w:pPr>
+        <w:pStyle w:val="NormalWeb"/>
+      </w:pPr>
+    </w:p>
+    <w:p>
+      <w:pPr>
+        <w:pStyle w:val="NormalWeb"/>
+      </w:pPr>
+      <w:r>
+        <w:t>```sql</w:t>
+      </w:r>
+    </w:p>
+    <w:p>
+      <w:pPr>
+        <w:pStyle w:val="NormalWeb"/>
+      </w:pPr>
+      <w:r>
+        <w:t>SELECT columna1, columna2, FUNCION_AGREGADA(columna3)</w:t>
+      </w:r>
+    </w:p>
+    <w:p>
+      <w:pPr>
+        <w:pStyle w:val="NormalWeb"/>
+      </w:pPr>
+      <w:r>
+        <w:t>FROM tabla</w:t>
+      </w:r>
+    </w:p>
+    <w:p>
+      <w:pPr>
+        <w:pStyle w:val="NormalWeb"/>
+      </w:pPr>
+      <w:r>
+        <w:t>GROUP BY columna1, columna2</w:t>
+      </w:r>
+    </w:p>
+    <w:p>
+      <w:pPr>
+        <w:pStyle w:val="NormalWeb"/>
+      </w:pPr>
+      <w:r>
+        <w:t>HAVING FUNCION_AGREGADA(columna3) condición valor;</w:t>
+      </w:r>
+    </w:p>
+    <w:p>
+      <w:pPr>
+        <w:pStyle w:val="NormalWeb"/>
+      </w:pPr>
+      <w:r>
+        <w:t>```</w:t>
+      </w:r>
+    </w:p>
+    <w:p>
+      <w:pPr>
+        <w:pStyle w:val="NormalWeb"/>
+      </w:pPr>
+    </w:p>
+    <w:p>
+      <w:pPr>
+        <w:pStyle w:val="NormalWeb"/>
+      </w:pPr>
+      <w:r>
+        <w:t>- `columna1` y `columna2`: las columnas que serán agrupadas.</w:t>
+      </w:r>
+    </w:p>
+    <w:p>
+      <w:pPr>
+        <w:pStyle w:val="NormalWeb"/>
+      </w:pPr>
+      <w:r>
+        <w:t>- `FUNCION_AGREGADA`: como `SUM`, `AVG`, `COUNT`, `MIN` o `MAX`.</w:t>
+      </w:r>
+    </w:p>
+    <w:p>
+      <w:pPr>
+        <w:pStyle w:val="NormalWeb"/>
+      </w:pPr>
+      <w:r>
+        <w:lastRenderedPageBreak/>
+        <w:t>- `condición`: un operador de comparación como `=`, `&gt;`, `&lt;`, `&gt;=`, `&lt;=`.</w:t>
+      </w:r>
+    </w:p>
+    <w:p>
+      <w:pPr>
+        <w:pStyle w:val="NormalWeb"/>
+      </w:pPr>
+      <w:r>
+        <w:t>- `valor`: el valor contra el cual se está comparando el resultado de la función de agregación.</w:t>
+      </w:r>
+    </w:p>
+    <w:p>
+      <w:pPr>
+        <w:pStyle w:val="NormalWeb"/>
+      </w:pPr>
+    </w:p>
+    <w:p>
+      <w:pPr>
+        <w:pStyle w:val="NormalWeb"/>
+      </w:pPr>
+      <w:r>
+        <w:t>#### Ejemplos de Uso de HAVING</w:t>
+      </w:r>
+    </w:p>
+    <w:p>
+      <w:pPr>
+        <w:pStyle w:val="NormalWeb"/>
+      </w:pPr>
+    </w:p>
+    <w:p>
+      <w:pPr>
+        <w:pStyle w:val="NormalWeb"/>
+      </w:pPr>
+      <w:r>
+        <w:t xml:space="preserve">1. **Filtrar con </w:t>
+      </w:r>
+      <w:proofErr w:type="gramStart"/>
+      <w:r>
+        <w:t>SUM:*</w:t>
+      </w:r>
+      <w:proofErr w:type="gramEnd"/>
+      <w:r>
+        <w:t>*</w:t>
+      </w:r>
+    </w:p>
+    <w:p>
+      <w:pPr>
+        <w:pStyle w:val="NormalWeb"/>
+      </w:pPr>
+    </w:p>
+    <w:p>
+      <w:pPr>
+        <w:pStyle w:val="NormalWeb"/>
+      </w:pPr>
+      <w:r>
+        <w:t xml:space="preserve">   Supongamos que tenemos una tabla de ventas y queremos encontrar los productos que han vendido más de 100 unidades:</w:t>
+      </w:r>
+    </w:p>
+    <w:p>
+      <w:pPr>
+        <w:pStyle w:val="NormalWeb"/>
+      </w:pPr>
+    </w:p>
+    <w:p>
+      <w:pPr>
+        <w:pStyle w:val="NormalWeb"/>
+      </w:pPr>
+      <w:r>
+        <w:t xml:space="preserve">   ```sql</w:t>
+      </w:r>
+    </w:p>
+    <w:p>
+      <w:pPr>
+        <w:pStyle w:val="NormalWeb"/>
+      </w:pPr>
+      <w:r>
+        <w:t xml:space="preserve">   SELECT producto_id, SUM(cantidad) AS total_vendido</w:t>
+      </w:r>
+    </w:p>
+    <w:p>
+      <w:pPr>
+        <w:pStyle w:val="NormalWeb"/>
+      </w:pPr>
+      <w:r>
+        <w:t xml:space="preserve">   FROM ventas</w:t>
+      </w:r>
+    </w:p>
+    <w:p>
+      <w:pPr>
+        <w:pStyle w:val="NormalWeb"/>
+      </w:pPr>
+      <w:r>
+        <w:t xml:space="preserve">   GROUP BY producto_id</w:t>
+      </w:r>
+    </w:p>
+    <w:p>
+      <w:pPr>
+        <w:pStyle w:val="NormalWeb"/>
+      </w:pPr>
+      <w:r>
+        <w:t xml:space="preserve">   HAVING SUM(cantidad) &gt; 100;</w:t>
+      </w:r>
+    </w:p>
+    <w:p>
+      <w:pPr>
+        <w:pStyle w:val="NormalWeb"/>
+      </w:pPr>
+      <w:r>
+        <w:t xml:space="preserve">   ```</w:t>
+      </w:r>
+    </w:p>
+    <w:p>
+      <w:pPr>
+        <w:pStyle w:val="NormalWeb"/>
+      </w:pPr>
+    </w:p>
+    <w:p>
+      <w:pPr>
+        <w:pStyle w:val="NormalWeb"/>
+      </w:pPr>
+      <w:r>
+        <w:t xml:space="preserve">   - Primero, se agrupan las ventas por `producto_id`.</w:t>
+      </w:r>
+    </w:p>
+    <w:p>
+      <w:pPr>
+        <w:pStyle w:val="NormalWeb"/>
+      </w:pPr>
+      <w:r>
+        <w:t xml:space="preserve">   - Después, se calcula el total de unidades vendidas para cada producto con `SUM(cantidad)`.</w:t>
+      </w:r>
+    </w:p>
+    <w:p>
+      <w:pPr>
+        <w:pStyle w:val="NormalWeb"/>
+      </w:pPr>
+      <w:r>
+        <w:t xml:space="preserve">   - Finalmente, `HAVING` filtra para mostrar solo aquellos productos que superan las 100 unidades vendidas.</w:t>
+      </w:r>
+    </w:p>
+    <w:p>
+      <w:pPr>
+        <w:pStyle w:val="NormalWeb"/>
+      </w:pPr>
+    </w:p>
+    <w:p>
+      <w:pPr>
+        <w:pStyle w:val="NormalWeb"/>
+      </w:pPr>
+      <w:r>
+        <w:t xml:space="preserve">2. **Filtrar con </w:t>
+      </w:r>
+      <w:proofErr w:type="gramStart"/>
+      <w:r>
+        <w:t>COUNT:*</w:t>
+      </w:r>
+      <w:proofErr w:type="gramEnd"/>
+      <w:r>
+        <w:t>*</w:t>
+      </w:r>
+    </w:p>
+    <w:p>
+      <w:pPr>
+        <w:pStyle w:val="NormalWeb"/>
+      </w:pPr>
+    </w:p>
+    <w:p>
+      <w:pPr>
+        <w:pStyle w:val="NormalWeb"/>
+      </w:pPr>
+      <w:r>
+        <w:t xml:space="preserve">   Si deseamos listar categorías de productos que tienen más de 5 productos distintos:</w:t>
+      </w:r>
+    </w:p>
+    <w:p>
+      <w:pPr>
+        <w:pStyle w:val="NormalWeb"/>
+      </w:pPr>
+    </w:p>
+    <w:p>
+      <w:pPr>
+        <w:pStyle w:val="NormalWeb"/>
+      </w:pPr>
+      <w:r>
+        <w:t xml:space="preserve">   ```sql</w:t>
+      </w:r>
+    </w:p>
+    <w:p>
+      <w:pPr>
+        <w:pStyle w:val="NormalWeb"/>
+      </w:pPr>
+      <w:r>
+        <w:t xml:space="preserve">   SELECT categoria, </w:t>
+      </w:r>
+      <w:proofErr w:type="gramStart"/>
+      <w:r>
+        <w:t>COUNT(</w:t>
+      </w:r>
+      <w:proofErr w:type="gramEnd"/>
+      <w:r>
+        <w:t>*) AS total_productos</w:t>
+      </w:r>
+    </w:p>
+    <w:p>
+      <w:pPr>
+        <w:pStyle w:val="NormalWeb"/>
+      </w:pPr>
+      <w:r>
+        <w:t xml:space="preserve">   FROM productos</w:t>
+      </w:r>
+    </w:p>
+    <w:p>
+      <w:pPr>
+        <w:pStyle w:val="NormalWeb"/>
+      </w:pPr>
+      <w:r>
+        <w:t xml:space="preserve">   GROUP BY categoria</w:t>
+      </w:r>
+    </w:p>
+    <w:p>
+      <w:pPr>
+        <w:pStyle w:val="NormalWeb"/>
+      </w:pPr>
+      <w:r>
+        <w:t xml:space="preserve">   HAVING </w:t>
+      </w:r>
+      <w:proofErr w:type="gramStart"/>
+      <w:r>
+        <w:t>COUNT(</w:t>
+      </w:r>
+      <w:proofErr w:type="gramEnd"/>
+      <w:r>
+        <w:t>*) &gt; 5;</w:t>
+      </w:r>
+    </w:p>
+    <w:p>
+      <w:pPr>
+        <w:pStyle w:val="NormalWeb"/>
+      </w:pPr>
+      <w:r>
+        <w:t xml:space="preserve">   ```</w:t>
+      </w:r>
+    </w:p>
+    <w:p>
+      <w:pPr>
+        <w:pStyle w:val="NormalWeb"/>
+      </w:pPr>
+    </w:p>
+    <w:p>
+      <w:pPr>
+        <w:pStyle w:val="NormalWeb"/>
+      </w:pPr>
+      <w:r>
+        <w:t xml:space="preserve">   - Agrupa los productos por `categoria`.</w:t>
+      </w:r>
+    </w:p>
+    <w:p>
+      <w:pPr>
+        <w:pStyle w:val="NormalWeb"/>
+      </w:pPr>
+      <w:r>
+        <w:t xml:space="preserve">   - Luego, cuenta la cantidad de productos en cada categoría.</w:t>
+      </w:r>
+    </w:p>
+    <w:p>
+      <w:pPr>
+        <w:pStyle w:val="NormalWeb"/>
+      </w:pPr>
+      <w:r>
+        <w:t xml:space="preserve">   - `HAVING` limita los resultados para mostrar solo las categorías que tienen más de 5 productos.</w:t>
+      </w:r>
+    </w:p>
+    <w:p>
+      <w:pPr>
+        <w:pStyle w:val="NormalWeb"/>
+      </w:pPr>
+    </w:p>
+    <w:p>
+      <w:pPr>
+        <w:pStyle w:val="NormalWeb"/>
+      </w:pPr>
+      <w:r>
+        <w:t xml:space="preserve">3. **Filtrar con </w:t>
+      </w:r>
+      <w:proofErr w:type="gramStart"/>
+      <w:r>
+        <w:t>AVG:*</w:t>
+      </w:r>
+      <w:proofErr w:type="gramEnd"/>
+      <w:r>
+        <w:t>*</w:t>
+      </w:r>
+    </w:p>
+    <w:p>
+      <w:pPr>
+        <w:pStyle w:val="NormalWeb"/>
+      </w:pPr>
+    </w:p>
+    <w:p>
+      <w:pPr>
+        <w:pStyle w:val="NormalWeb"/>
+      </w:pPr>
+      <w:r>
+        <w:t xml:space="preserve">   Si necesitamos encontrar empleados cuyo salario promedio por departamento supere los 3000:</w:t>
+      </w:r>
+    </w:p>
+    <w:p>
+      <w:pPr>
+        <w:pStyle w:val="NormalWeb"/>
+      </w:pPr>
+    </w:p>
+    <w:p>
+      <w:pPr>
+        <w:pStyle w:val="NormalWeb"/>
+      </w:pPr>
+      <w:r>
+        <w:t xml:space="preserve">   ```sql</w:t>
+      </w:r>
+    </w:p>
+    <w:p>
+      <w:pPr>
+        <w:pStyle w:val="NormalWeb"/>
+      </w:pPr>
+      <w:r>
+        <w:t xml:space="preserve">   SELECT departamento_id, AVG(salario) AS salario_promedio</w:t>
+      </w:r>
+    </w:p>
+    <w:p>
+      <w:pPr>
+        <w:pStyle w:val="NormalWeb"/>
+      </w:pPr>
+      <w:r>
+        <w:t xml:space="preserve">   FROM empleados</w:t>
+      </w:r>
+    </w:p>
+    <w:p>
+      <w:pPr>
+        <w:pStyle w:val="NormalWeb"/>
+      </w:pPr>
+      <w:r>
+        <w:t xml:space="preserve">   GROUP BY departamento_id</w:t>
+      </w:r>
+    </w:p>
+    <w:p>
+      <w:pPr>
+        <w:pStyle w:val="NormalWeb"/>
+      </w:pPr>
+      <w:r>
+        <w:lastRenderedPageBreak/>
+        <w:t xml:space="preserve">   HAVING AVG(salario) &gt; 3000;</w:t>
+      </w:r>
+    </w:p>
+    <w:p>
+      <w:pPr>
+        <w:pStyle w:val="NormalWeb"/>
+      </w:pPr>
+      <w:r>
+        <w:t xml:space="preserve">   ```</w:t>
+      </w:r>
+    </w:p>
+    <w:p>
+      <w:pPr>
+        <w:pStyle w:val="NormalWeb"/>
+      </w:pPr>
+    </w:p>
+    <w:p>
+      <w:pPr>
+        <w:pStyle w:val="NormalWeb"/>
+      </w:pPr>
+      <w:r>
+        <w:t xml:space="preserve">   - Agrupa los salarios de los empleados por `departamento_id`.</w:t>
+      </w:r>
+    </w:p>
+    <w:p>
+      <w:pPr>
+        <w:pStyle w:val="NormalWeb"/>
+      </w:pPr>
+      <w:r>
+        <w:t xml:space="preserve">   - Calcula el promedio con `AVG(salario)`.</w:t>
+      </w:r>
+    </w:p>
+    <w:p>
+      <w:pPr>
+        <w:pStyle w:val="NormalWeb"/>
+      </w:pPr>
+      <w:r>
+        <w:t xml:space="preserve">   - Filtra con `HAVING` para mostrar solo los departamentos con un salario promedio superior a 3000.</w:t>
+      </w:r>
+    </w:p>
+    <w:p>
+      <w:pPr>
+        <w:pStyle w:val="NormalWeb"/>
+      </w:pPr>
+    </w:p>
+    <w:p>
+      <w:pPr>
+        <w:pStyle w:val="NormalWeb"/>
+      </w:pPr>
+      <w:r>
+        <w:t>#### Consideraciones al Usar HAVING</w:t>
+      </w:r>
+    </w:p>
+    <w:p>
+      <w:pPr>
+        <w:pStyle w:val="NormalWeb"/>
+      </w:pPr>
+    </w:p>
+    <w:p>
+      <w:pPr>
+        <w:pStyle w:val="NormalWeb"/>
+      </w:pPr>
+      <w:r>
+        <w:t>- **Orden de Ejecución**: `HAVING` se evalúa después de `GROUP BY`, por lo que las funciones de agregación ya han sido calculadas para cuando `HAVING` aplica el filtro.</w:t>
+      </w:r>
+    </w:p>
+    <w:p>
+      <w:pPr>
+        <w:pStyle w:val="NormalWeb"/>
+      </w:pPr>
+      <w:r>
+        <w:t>- **Diferencia con WHERE**: `WHERE` no puede filtrar los resultados de una función de agregación; solo `HAVING` tiene esa capacidad.</w:t>
+      </w:r>
+    </w:p>
+    <w:p>
+      <w:pPr>
+        <w:pStyle w:val="NormalWeb"/>
+      </w:pPr>
+      <w:r>
+        <w:t>- **Uso con múltiples condiciones**: Se pueden usar operadores como `AND` y `OR` dentro de `HAVING` para combinar múltiples condiciones, al igual que con `WHERE`.</w:t>
+      </w:r>
+    </w:p>
+    <w:p>
+      <w:pPr>
+        <w:pStyle w:val="NormalWeb"/>
+      </w:pPr>
+    </w:p>
+    <w:p>
+      <w:pPr>
+        <w:pStyle w:val="NormalWeb"/>
+      </w:pPr>
+      <w:r>
+        <w:t>---</w:t>
+      </w:r>
+    </w:p>
+    <w:p>
+      <w:pPr>
+        <w:pStyle w:val="NormalWeb"/>
+      </w:pPr>
+    </w:p>
+    <w:p>
+      <w:pPr>
+        <w:pStyle w:val="NormalWeb"/>
+      </w:pPr>
+      <w:r>
+        <w:t>### Preguntas de Retroalimentación</w:t>
+      </w:r>
+    </w:p>
+    <w:p>
+      <w:pPr>
+        <w:pStyle w:val="NormalWeb"/>
+      </w:pPr>
+    </w:p>
+    <w:p>
+      <w:pPr>
+        <w:pStyle w:val="NormalWeb"/>
+      </w:pPr>
+      <w:r>
+        <w:t>1. ¿Cuál es la principal diferencia entre `WHERE` y `HAVING` en una consulta SQL?</w:t>
+      </w:r>
+    </w:p>
+    <w:p>
+      <w:pPr>
+        <w:pStyle w:val="NormalWeb"/>
+      </w:pPr>
+      <w:r>
+        <w:t>2. ¿Por qué es importante usar `HAVING` cuando se trabajan con funciones de agregación como `SUM` o `COUNT`?</w:t>
+      </w:r>
+    </w:p>
+    <w:p>
+      <w:pPr>
+        <w:pStyle w:val="NormalWeb"/>
+      </w:pPr>
+      <w:r>
+        <w:t>3. ¿Cómo se filtrarían los productos que tienen un `COUNT` mayor a 10 en un `GROUP BY`?</w:t>
+      </w:r>
+    </w:p>
+    <w:p>
+      <w:pPr>
+        <w:pStyle w:val="NormalWeb"/>
+      </w:pPr>
+      <w:r>
+        <w:lastRenderedPageBreak/>
+        <w:t>4. Si una consulta incluye `GROUP BY` y `HAVING`, ¿en qué orden se procesan?</w:t>
+      </w:r>
+    </w:p>
+    <w:p>
+      <w:pPr>
+        <w:pStyle w:val="NormalWeb"/>
+      </w:pPr>
+      <w:r>
+        <w:t>5. Escribe una consulta SQL que muestre las ciudades con un número promedio de habitantes mayor a 500,000 utilizando `GROUP BY` y `HAVING`.</w:t>
+      </w:r>
+    </w:p>
+    <w:p>
+      <w:pPr>
+        <w:pStyle w:val="NormalWeb"/>
+      </w:pPr>
+      <w:r>
+        <w:t>Respuestas</w:t>
+      </w:r>
+    </w:p>
+    <w:p>
+      <w:pPr>
+        <w:pStyle w:val="NormalWeb"/>
+      </w:pPr>
+      <w:r>
+        <w:t>1. primero que having se usa sobre agrupaciones es decir que si no esta el comando group by no se pude usar y segunda que se usa sobre fun</w:t>
+      </w:r>
+      <w:r>
+        <w:t>ciones agregadas</w:t>
+      </w:r>
+    </w:p>
+    <w:p>
+      <w:pPr>
+        <w:pStyle w:val="NormalWeb"/>
+      </w:pPr>
+      <w:r>
+        <w:t>2. para dar mayor filtrado o selección a los campos agrupados</w:t>
+      </w:r>
+    </w:p>
+    <w:p>
+      <w:pPr>
+        <w:pStyle w:val="NormalWeb"/>
+      </w:pPr>
+      <w:r>
+        <w:t>3. con having &gt; 10</w:t>
+      </w:r>
+    </w:p>
+    <w:p>
+      <w:pPr>
+        <w:pStyle w:val="NormalWeb"/>
+      </w:pPr>
+      <w:r>
+        <w:t>4. having va después del comando grouo by</w:t>
+      </w:r>
+    </w:p>
+    <w:p>
+      <w:pPr>
+        <w:pStyle w:val="NormalWeb"/>
+      </w:pPr>
+      <w:r>
+        <w:t>5. select ciudad, avg(numero_habitantes) as promedio_habitantes</w:t>
+      </w:r>
+    </w:p>
+    <w:p>
+      <w:pPr>
+        <w:pStyle w:val="NormalWeb"/>
+      </w:pPr>
+      <w:r>
+        <w:t>From habitantes</w:t>
+      </w:r>
+    </w:p>
+    <w:p>
+      <w:pPr>
+        <w:pStyle w:val="NormalWeb"/>
+      </w:pPr>
+      <w:r>
+        <w:t>Group by ciudad</w:t>
+      </w:r>
+    </w:p>
+    <w:p>
+      <w:pPr>
+        <w:pStyle w:val="NormalWeb"/>
+      </w:pPr>
+      <w:r>
+        <w:t>Having avg(numero_habitantes) &gt; 500000;</w:t>
+      </w:r>
+    </w:p>
+    <w:p>
+      <w:pPr>
+        <w:pStyle w:val="NormalWeb"/>
+      </w:pPr>
+    </w:p>
+    <w:p>
+      <w:pPr>
+        <w:pStyle w:val="NormalWeb"/>
+        <w:jc w:val="center"/>
+        <w:rPr>
+          <w:b/>
+          <w:sz w:val="52"/>
+        </w:rPr>
+      </w:pPr>
+      <w:r>
+        <w:rPr>
+          <w:b/>
+          <w:sz w:val="52"/>
+        </w:rPr>
+        <w:t>Clase 46: `ORDER BY` en SQL</w:t>
+      </w:r>
+    </w:p>
+    <w:p>
+      <w:pPr>
+        <w:pStyle w:val="NormalWeb"/>
+      </w:pPr>
+    </w:p>
+    <w:p>
+      <w:pPr>
+        <w:pStyle w:val="NormalWeb"/>
+      </w:pPr>
+      <w:r>
+        <w:t>La cláusula `ORDER BY` en SQL se utiliza para ordenar los resultados de una consulta en función de una o más columnas. Esto es útil cuando se desea presentar los datos en un orden específico, como alfabéticamente, numéricamente, o por fecha. La ordenación se puede realizar en orden ascendente (por defecto) o descendente, lo que ayuda a organizar la salida de datos según las necesidades de análisis o presentación.</w:t>
+      </w:r>
+    </w:p>
+    <w:p>
+      <w:pPr>
+        <w:pStyle w:val="NormalWeb"/>
+      </w:pPr>
+    </w:p>
+    <w:p>
+      <w:pPr>
+        <w:pStyle w:val="NormalWeb"/>
+      </w:pPr>
+      <w:r>
+        <w:t>#### Sintaxis de `ORDER BY`</w:t>
+      </w:r>
+    </w:p>
+    <w:p>
+      <w:pPr>
+        <w:pStyle w:val="NormalWeb"/>
+      </w:pPr>
+      <w:r>
+        <w:t>```sql</w:t>
+      </w:r>
+    </w:p>
+    <w:p>
+      <w:pPr>
+        <w:pStyle w:val="NormalWeb"/>
+      </w:pPr>
+      <w:r>
+        <w:t>SELECT columna1, columna2, ...</w:t>
+      </w:r>
+    </w:p>
+    <w:p>
+      <w:pPr>
+        <w:pStyle w:val="NormalWeb"/>
+      </w:pPr>
+      <w:r>
+        <w:t>FROM tabla</w:t>
+      </w:r>
+    </w:p>
+    <w:p>
+      <w:pPr>
+        <w:pStyle w:val="NormalWeb"/>
+      </w:pPr>
+      <w:r>
+        <w:lastRenderedPageBreak/>
+        <w:t>ORDER BY columna1 [ASC|DESC], columna2 [ASC|DESC], ...;</w:t>
+      </w:r>
+    </w:p>
+    <w:p>
+      <w:pPr>
+        <w:pStyle w:val="NormalWeb"/>
+      </w:pPr>
+      <w:r>
+        <w:t>```</w:t>
+      </w:r>
+    </w:p>
+    <w:p>
+      <w:pPr>
+        <w:pStyle w:val="NormalWeb"/>
+      </w:pPr>
+    </w:p>
+    <w:p>
+      <w:pPr>
+        <w:pStyle w:val="NormalWeb"/>
+      </w:pPr>
+      <w:r>
+        <w:t>- **`SELECT`**: Se usa para seleccionar las columnas deseadas.</w:t>
+      </w:r>
+    </w:p>
+    <w:p>
+      <w:pPr>
+        <w:pStyle w:val="NormalWeb"/>
+      </w:pPr>
+      <w:r>
+        <w:t>- **`FROM`**: Especifica la tabla desde la cual se extraerán los datos.</w:t>
+      </w:r>
+    </w:p>
+    <w:p>
+      <w:pPr>
+        <w:pStyle w:val="NormalWeb"/>
+      </w:pPr>
+      <w:r>
+        <w:t>- **`ORDER BY`**: Indica que se debe ordenar la salida según las columnas indicadas.</w:t>
+      </w:r>
+    </w:p>
+    <w:p>
+      <w:pPr>
+        <w:pStyle w:val="NormalWeb"/>
+      </w:pPr>
+      <w:r>
+        <w:t xml:space="preserve">- **`ASC`**: Ordena de forma ascendente (de menor a mayor o de A a Z). Es la opción por defecto, por lo </w:t>
+      </w:r>
+      <w:proofErr w:type="gramStart"/>
+      <w:r>
+        <w:t>que</w:t>
+      </w:r>
+      <w:proofErr w:type="gramEnd"/>
+      <w:r>
+        <w:t xml:space="preserve"> si no se especifica, el orden será ascendente.</w:t>
+      </w:r>
+    </w:p>
+    <w:p>
+      <w:pPr>
+        <w:pStyle w:val="NormalWeb"/>
+      </w:pPr>
+      <w:r>
+        <w:t>- **`DESC`**: Ordena de forma descendente (de mayor a menor o de Z a A).</w:t>
+      </w:r>
+    </w:p>
+    <w:p>
+      <w:pPr>
+        <w:pStyle w:val="NormalWeb"/>
+      </w:pPr>
+    </w:p>
+    <w:p>
+      <w:pPr>
+        <w:pStyle w:val="NormalWeb"/>
+      </w:pPr>
+      <w:r>
+        <w:t>#### Ejemplos de `ORDER BY`</w:t>
+      </w:r>
+    </w:p>
+    <w:p>
+      <w:pPr>
+        <w:pStyle w:val="NormalWeb"/>
+      </w:pPr>
+    </w:p>
+    <w:p>
+      <w:pPr>
+        <w:pStyle w:val="NormalWeb"/>
+      </w:pPr>
+      <w:r>
+        <w:t xml:space="preserve">1. **Ordenar alfabéticamente por nombre de </w:t>
+      </w:r>
+      <w:proofErr w:type="gramStart"/>
+      <w:r>
+        <w:t>cliente:*</w:t>
+      </w:r>
+      <w:proofErr w:type="gramEnd"/>
+      <w:r>
+        <w:t>*</w:t>
+      </w:r>
+    </w:p>
+    <w:p>
+      <w:pPr>
+        <w:pStyle w:val="NormalWeb"/>
+      </w:pPr>
+      <w:r>
+        <w:t xml:space="preserve">   ```sql</w:t>
+      </w:r>
+    </w:p>
+    <w:p>
+      <w:pPr>
+        <w:pStyle w:val="NormalWeb"/>
+      </w:pPr>
+      <w:r>
+        <w:t xml:space="preserve">   SELECT nombre_cliente, ciudad</w:t>
+      </w:r>
+    </w:p>
+    <w:p>
+      <w:pPr>
+        <w:pStyle w:val="NormalWeb"/>
+      </w:pPr>
+      <w:r>
+        <w:t xml:space="preserve">   FROM clientes</w:t>
+      </w:r>
+    </w:p>
+    <w:p>
+      <w:pPr>
+        <w:pStyle w:val="NormalWeb"/>
+      </w:pPr>
+      <w:r>
+        <w:t xml:space="preserve">   ORDER BY nombre_cliente;</w:t>
+      </w:r>
+    </w:p>
+    <w:p>
+      <w:pPr>
+        <w:pStyle w:val="NormalWeb"/>
+      </w:pPr>
+      <w:r>
+        <w:t xml:space="preserve">   ```</w:t>
+      </w:r>
+    </w:p>
+    <w:p>
+      <w:pPr>
+        <w:pStyle w:val="NormalWeb"/>
+      </w:pPr>
+      <w:r>
+        <w:t xml:space="preserve">   - Este ejemplo ordena la lista de clientes alfabéticamente por el nombre del cliente, de la A a la Z.</w:t>
+      </w:r>
+    </w:p>
+    <w:p>
+      <w:pPr>
+        <w:pStyle w:val="NormalWeb"/>
+      </w:pPr>
+    </w:p>
+    <w:p>
+      <w:pPr>
+        <w:pStyle w:val="NormalWeb"/>
+      </w:pPr>
+      <w:r>
+        <w:t xml:space="preserve">2. **Ordenar numéricamente por el precio de un producto de mayor a </w:t>
+      </w:r>
+      <w:proofErr w:type="gramStart"/>
+      <w:r>
+        <w:t>menor:*</w:t>
+      </w:r>
+      <w:proofErr w:type="gramEnd"/>
+      <w:r>
+        <w:t>*</w:t>
+      </w:r>
+    </w:p>
+    <w:p>
+      <w:pPr>
+        <w:pStyle w:val="NormalWeb"/>
+      </w:pPr>
+      <w:r>
+        <w:t xml:space="preserve">   ```sql</w:t>
+      </w:r>
+    </w:p>
+    <w:p>
+      <w:pPr>
+        <w:pStyle w:val="NormalWeb"/>
+      </w:pPr>
+      <w:r>
+        <w:t xml:space="preserve">   SELECT nombre_producto, precio</w:t>
+      </w:r>
+    </w:p>
+    <w:p>
+      <w:pPr>
+        <w:pStyle w:val="NormalWeb"/>
+      </w:pPr>
+      <w:r>
+        <w:lastRenderedPageBreak/>
+        <w:t xml:space="preserve">   FROM productos</w:t>
+      </w:r>
+    </w:p>
+    <w:p>
+      <w:pPr>
+        <w:pStyle w:val="NormalWeb"/>
+      </w:pPr>
+      <w:r>
+        <w:t xml:space="preserve">   ORDER BY precio DESC;</w:t>
+      </w:r>
+    </w:p>
+    <w:p>
+      <w:pPr>
+        <w:pStyle w:val="NormalWeb"/>
+      </w:pPr>
+      <w:r>
+        <w:t xml:space="preserve">   ```</w:t>
+      </w:r>
+    </w:p>
+    <w:p>
+      <w:pPr>
+        <w:pStyle w:val="NormalWeb"/>
+      </w:pPr>
+      <w:r>
+        <w:t xml:space="preserve">   - Aquí, los productos se ordenan por su precio de forma descendente, de modo que los productos más caros aparecen primero.</w:t>
+      </w:r>
+    </w:p>
+    <w:p>
+      <w:pPr>
+        <w:pStyle w:val="NormalWeb"/>
+      </w:pPr>
+    </w:p>
+    <w:p>
+      <w:pPr>
+        <w:pStyle w:val="NormalWeb"/>
+      </w:pPr>
+      <w:r>
+        <w:t xml:space="preserve">3. **Ordenar por múltiples </w:t>
+      </w:r>
+      <w:proofErr w:type="gramStart"/>
+      <w:r>
+        <w:t>columnas:*</w:t>
+      </w:r>
+      <w:proofErr w:type="gramEnd"/>
+      <w:r>
+        <w:t>*</w:t>
+      </w:r>
+    </w:p>
+    <w:p>
+      <w:pPr>
+        <w:pStyle w:val="NormalWeb"/>
+      </w:pPr>
+      <w:r>
+        <w:t xml:space="preserve">   ```sql</w:t>
+      </w:r>
+    </w:p>
+    <w:p>
+      <w:pPr>
+        <w:pStyle w:val="NormalWeb"/>
+      </w:pPr>
+      <w:r>
+        <w:t xml:space="preserve">   SELECT nombre, apellido, edad</w:t>
+      </w:r>
+    </w:p>
+    <w:p>
+      <w:pPr>
+        <w:pStyle w:val="NormalWeb"/>
+      </w:pPr>
+      <w:r>
+        <w:t xml:space="preserve">   FROM personas</w:t>
+      </w:r>
+    </w:p>
+    <w:p>
+      <w:pPr>
+        <w:pStyle w:val="NormalWeb"/>
+      </w:pPr>
+      <w:r>
+        <w:t xml:space="preserve">   ORDER BY apellido ASC, edad DESC;</w:t>
+      </w:r>
+    </w:p>
+    <w:p>
+      <w:pPr>
+        <w:pStyle w:val="NormalWeb"/>
+      </w:pPr>
+      <w:r>
+        <w:t xml:space="preserve">   ```</w:t>
+      </w:r>
+    </w:p>
+    <w:p>
+      <w:pPr>
+        <w:pStyle w:val="NormalWeb"/>
+      </w:pPr>
+      <w:r>
+        <w:t xml:space="preserve">   - En este caso, primero se ordenan las personas alfabéticamente por apellido (de A a Z) y, en caso de que haya varios con el mismo apellido, se ordenan por edad de forma descendente.</w:t>
+      </w:r>
+    </w:p>
+    <w:p>
+      <w:pPr>
+        <w:pStyle w:val="NormalWeb"/>
+      </w:pPr>
+    </w:p>
+    <w:p>
+      <w:pPr>
+        <w:pStyle w:val="NormalWeb"/>
+      </w:pPr>
+      <w:r>
+        <w:t>#### Consideraciones al Usar `ORDER BY`</w:t>
+      </w:r>
+    </w:p>
+    <w:p>
+      <w:pPr>
+        <w:pStyle w:val="NormalWeb"/>
+      </w:pPr>
+    </w:p>
+    <w:p>
+      <w:pPr>
+        <w:pStyle w:val="NormalWeb"/>
+      </w:pPr>
+      <w:r>
+        <w:t>- **Rendimiento**: Ordenar grandes cantidades de datos puede ser costoso en términos de rendimiento, especialmente si no hay índices sobre las columnas por las que se ordena. Por eso, es importante diseñar bien la estructura de índices cuando se espera realizar muchas consultas con `ORDER BY`.</w:t>
+      </w:r>
+    </w:p>
+    <w:p>
+      <w:pPr>
+        <w:pStyle w:val="NormalWeb"/>
+      </w:pPr>
+    </w:p>
+    <w:p>
+      <w:pPr>
+        <w:pStyle w:val="NormalWeb"/>
+      </w:pPr>
+      <w:r>
+        <w:t>- **Columnas calculadas**: Se puede utilizar `ORDER BY` con columnas calculadas en la consulta, como en el caso de sumar o restar valores.</w:t>
+      </w:r>
+    </w:p>
+    <w:p>
+      <w:pPr>
+        <w:pStyle w:val="NormalWeb"/>
+      </w:pPr>
+      <w:r>
+        <w:t xml:space="preserve">   ```sql</w:t>
+      </w:r>
+    </w:p>
+    <w:p>
+      <w:pPr>
+        <w:pStyle w:val="NormalWeb"/>
+      </w:pPr>
+      <w:r>
+        <w:t xml:space="preserve">   SELECT nombre, salario, (salario * 0.1) AS bono</w:t>
+      </w:r>
+    </w:p>
+    <w:p>
+      <w:pPr>
+        <w:pStyle w:val="NormalWeb"/>
+      </w:pPr>
+      <w:r>
+        <w:lastRenderedPageBreak/>
+        <w:t xml:space="preserve">   FROM empleados</w:t>
+      </w:r>
+    </w:p>
+    <w:p>
+      <w:pPr>
+        <w:pStyle w:val="NormalWeb"/>
+      </w:pPr>
+      <w:r>
+        <w:t xml:space="preserve">   ORDER BY bono DESC;</w:t>
+      </w:r>
+    </w:p>
+    <w:p>
+      <w:pPr>
+        <w:pStyle w:val="NormalWeb"/>
+      </w:pPr>
+      <w:r>
+        <w:t xml:space="preserve">   ```</w:t>
+      </w:r>
+    </w:p>
+    <w:p>
+      <w:pPr>
+        <w:pStyle w:val="NormalWeb"/>
+      </w:pPr>
+      <w:r>
+        <w:t xml:space="preserve">   - Este ejemplo ordena a los empleados según el valor del bono calculado, de mayor a menor.</w:t>
+      </w:r>
+    </w:p>
+    <w:p>
+      <w:pPr>
+        <w:pStyle w:val="NormalWeb"/>
+      </w:pPr>
+    </w:p>
+    <w:p>
+      <w:pPr>
+        <w:pStyle w:val="NormalWeb"/>
+      </w:pPr>
+      <w:r>
+        <w:t>### Preguntas de Retroalimentación</w:t>
+      </w:r>
+    </w:p>
+    <w:p>
+      <w:pPr>
+        <w:pStyle w:val="NormalWeb"/>
+      </w:pPr>
+    </w:p>
+    <w:p>
+      <w:pPr>
+        <w:pStyle w:val="NormalWeb"/>
+      </w:pPr>
+      <w:r>
+        <w:t>1. **¿Cuál es la diferencia entre `ASC` y `DESC` en una consulta `ORDER BY</w:t>
+      </w:r>
+      <w:proofErr w:type="gramStart"/>
+      <w:r>
+        <w:t>`?*</w:t>
+      </w:r>
+      <w:proofErr w:type="gramEnd"/>
+      <w:r>
+        <w:t>*</w:t>
+      </w:r>
+    </w:p>
+    <w:p>
+      <w:pPr>
+        <w:pStyle w:val="NormalWeb"/>
+      </w:pPr>
+      <w:r>
+        <w:t xml:space="preserve">2. **¿Qué sucede si se omite la palabra clave `ASC` o `DESC` al usar `ORDER BY` en una </w:t>
+      </w:r>
+      <w:proofErr w:type="gramStart"/>
+      <w:r>
+        <w:t>consulta?*</w:t>
+      </w:r>
+      <w:proofErr w:type="gramEnd"/>
+      <w:r>
+        <w:t>*</w:t>
+      </w:r>
+    </w:p>
+    <w:p>
+      <w:pPr>
+        <w:pStyle w:val="NormalWeb"/>
+      </w:pPr>
+      <w:r>
+        <w:t xml:space="preserve">3. **Si deseas ordenar una lista de productos por su nombre de la A a la Z y por precio de mayor a menor, ¿cómo estructurarías la </w:t>
+      </w:r>
+      <w:proofErr w:type="gramStart"/>
+      <w:r>
+        <w:t>consulta?*</w:t>
+      </w:r>
+      <w:proofErr w:type="gramEnd"/>
+      <w:r>
+        <w:t>*</w:t>
+      </w:r>
+    </w:p>
+    <w:p>
+      <w:pPr>
+        <w:pStyle w:val="NormalWeb"/>
+      </w:pPr>
+      <w:r>
+        <w:t xml:space="preserve">4. **¿Qué impacto tiene el uso de `ORDER BY` en el rendimiento de una consulta y cómo se puede mitigar este </w:t>
+      </w:r>
+      <w:proofErr w:type="gramStart"/>
+      <w:r>
+        <w:t>impacto?*</w:t>
+      </w:r>
+      <w:proofErr w:type="gramEnd"/>
+      <w:r>
+        <w:t>*</w:t>
+      </w:r>
+    </w:p>
+    <w:p>
+      <w:pPr>
+        <w:pStyle w:val="NormalWeb"/>
+      </w:pPr>
+      <w:r>
+        <w:t xml:space="preserve">5. **Escribe una consulta que muestre los nombres y salarios de empleados ordenados primero por el nombre de forma ascendente y luego por el salario de forma </w:t>
+      </w:r>
+      <w:proofErr w:type="gramStart"/>
+      <w:r>
+        <w:t>descendente.*</w:t>
+      </w:r>
+      <w:proofErr w:type="gramEnd"/>
+      <w:r>
+        <w:t>*</w:t>
+      </w:r>
+    </w:p>
+    <w:p>
+      <w:pPr>
+        <w:pStyle w:val="NormalWeb"/>
+      </w:pPr>
+      <w:r>
+        <w:t>Respuestas</w:t>
+      </w:r>
+    </w:p>
+    <w:p>
+      <w:pPr>
+        <w:pStyle w:val="NormalWeb"/>
+      </w:pPr>
+      <w:r>
+        <w:t>1. asc organiza de forma menor a mayot, es la forma predeterminada, desc organiza de mayor a menor</w:t>
+      </w:r>
+    </w:p>
+    <w:p>
+      <w:pPr>
+        <w:pStyle w:val="NormalWeb"/>
+      </w:pPr>
+      <w:r>
+        <w:t>2. organiza por la forma asc que es la predeterminada</w:t>
+      </w:r>
+    </w:p>
+    <w:p>
+      <w:pPr>
+        <w:pStyle w:val="NormalWeb"/>
+      </w:pPr>
+      <w:r>
+        <w:t>3. select nombre_product, precio</w:t>
+      </w:r>
+    </w:p>
+    <w:p>
+      <w:pPr>
+        <w:pStyle w:val="NormalWeb"/>
+      </w:pPr>
+      <w:r>
+        <w:t>From productos</w:t>
+      </w:r>
+    </w:p>
+    <w:p>
+      <w:pPr>
+        <w:pStyle w:val="NormalWeb"/>
+      </w:pPr>
+      <w:r>
+        <w:t>Order by nombre_product asc, precio desc;</w:t>
+      </w:r>
+    </w:p>
+    <w:p>
+      <w:pPr>
+        <w:pStyle w:val="NormalWeb"/>
+      </w:pPr>
+      <w:r>
+        <w:t>4. puede aumentar el uso de disco de manera significativa y se puede mitigar aplicando el uso de índices</w:t>
+      </w:r>
+    </w:p>
+    <w:p>
+      <w:pPr>
+        <w:pStyle w:val="NormalWeb"/>
+      </w:pPr>
+      <w:r>
+        <w:t xml:space="preserve">5. </w:t>
+      </w:r>
+      <w:r>
+        <w:t>select nombre_emple, salario</w:t>
+      </w:r>
+    </w:p>
+    <w:p>
+      <w:pPr>
+        <w:pStyle w:val="NormalWeb"/>
+      </w:pPr>
+      <w:r>
+        <w:lastRenderedPageBreak/>
+        <w:t>From empleados</w:t>
+      </w:r>
+    </w:p>
+    <w:p>
+      <w:pPr>
+        <w:pStyle w:val="NormalWeb"/>
+      </w:pPr>
+      <w:r>
+        <w:t>Order by nombre_emple asc, salario desc;</w:t>
+      </w:r>
+    </w:p>
+    <w:p>
+      <w:pPr>
+        <w:pStyle w:val="NormalWeb"/>
+        <w:jc w:val="center"/>
+        <w:rPr>
+          <w:b/>
+          <w:sz w:val="48"/>
+        </w:rPr>
+      </w:pPr>
+      <w:r>
+        <w:rPr>
+          <w:b/>
+          <w:sz w:val="48"/>
+        </w:rPr>
+        <w:t>Clase 47: Consultas SQL Avanzadas</w:t>
+      </w:r>
+    </w:p>
+    <w:p>
+      <w:pPr>
+        <w:pStyle w:val="NormalWeb"/>
+      </w:pPr>
+    </w:p>
+    <w:p>
+      <w:pPr>
+        <w:pStyle w:val="NormalWeb"/>
+      </w:pPr>
+      <w:r>
+        <w:t xml:space="preserve">En esta clase, vamos a profundizar en **consultas SQL avanzadas**. Las consultas avanzadas son aquellas que permiten realizar operaciones más complejas sobre los datos, como unir múltiples tablas, realizar subconsultas, aplicar funciones de ventana y operaciones de conjuntos. Dominar estas consultas te permitirá trabajar con bases de datos de manera más eficiente y extraer información más detallada y precisa. </w:t>
+      </w:r>
+    </w:p>
+    <w:p>
+      <w:pPr>
+        <w:pStyle w:val="NormalWeb"/>
+      </w:pPr>
+    </w:p>
+    <w:p>
+      <w:pPr>
+        <w:pStyle w:val="NormalWeb"/>
+      </w:pPr>
+      <w:r>
+        <w:t>#### 1. **Unión de Tablas (Joins)**</w:t>
+      </w:r>
+    </w:p>
+    <w:p>
+      <w:pPr>
+        <w:pStyle w:val="NormalWeb"/>
+      </w:pPr>
+      <w:r>
+        <w:t xml:space="preserve">   - Las consultas avanzadas suelen involucrar el uso de `JOINs`, que son combinaciones de dos o más tablas a través de un campo en común. Esto permite relacionar la información de diferentes tablas, generando vistas más completas de los datos.</w:t>
+      </w:r>
+    </w:p>
+    <w:p>
+      <w:pPr>
+        <w:pStyle w:val="NormalWeb"/>
+      </w:pPr>
+      <w:r>
+        <w:t xml:space="preserve">   - Existen varios tipos de `JOINs` que ya veremos en detalle, como `INNER JOIN`, `LEFT JOIN`, `RIGHT JOIN`, y `FULL OUTER JOIN`.</w:t>
+      </w:r>
+    </w:p>
+    <w:p>
+      <w:pPr>
+        <w:pStyle w:val="NormalWeb"/>
+      </w:pPr>
+      <w:r>
+        <w:t xml:space="preserve">   - Ejemplo de `INNER JOIN`:</w:t>
+      </w:r>
+    </w:p>
+    <w:p>
+      <w:pPr>
+        <w:pStyle w:val="NormalWeb"/>
+      </w:pPr>
+      <w:r>
+        <w:t xml:space="preserve">     ```sql</w:t>
+      </w:r>
+    </w:p>
+    <w:p>
+      <w:pPr>
+        <w:pStyle w:val="NormalWeb"/>
+      </w:pPr>
+      <w:r>
+        <w:t xml:space="preserve">     SELECT </w:t>
+      </w:r>
+      <w:proofErr w:type="gramStart"/>
+      <w:r>
+        <w:t>empleados.nombre</w:t>
+      </w:r>
+      <w:proofErr w:type="gramEnd"/>
+      <w:r>
+        <w:t>, departamentos.nombre</w:t>
+      </w:r>
+    </w:p>
+    <w:p>
+      <w:pPr>
+        <w:pStyle w:val="NormalWeb"/>
+      </w:pPr>
+      <w:r>
+        <w:t xml:space="preserve">     FROM empleados</w:t>
+      </w:r>
+    </w:p>
+    <w:p>
+      <w:pPr>
+        <w:pStyle w:val="NormalWeb"/>
+      </w:pPr>
+      <w:r>
+        <w:t xml:space="preserve">     INNER JOIN departamentos ON </w:t>
+      </w:r>
+      <w:proofErr w:type="gramStart"/>
+      <w:r>
+        <w:t>empleados.departamento</w:t>
+      </w:r>
+      <w:proofErr w:type="gramEnd"/>
+      <w:r>
+        <w:t>_id = departamentos.id;</w:t>
+      </w:r>
+    </w:p>
+    <w:p>
+      <w:pPr>
+        <w:pStyle w:val="NormalWeb"/>
+      </w:pPr>
+      <w:r>
+        <w:t xml:space="preserve">     ```</w:t>
+      </w:r>
+    </w:p>
+    <w:p>
+      <w:pPr>
+        <w:pStyle w:val="NormalWeb"/>
+      </w:pPr>
+      <w:r>
+        <w:t xml:space="preserve">     En este caso, estamos combinando la tabla `empleados` y `departamentos` para obtener el nombre del empleado junto con el nombre del departamento al que pertenece.</w:t>
+      </w:r>
+    </w:p>
+    <w:p>
+      <w:pPr>
+        <w:pStyle w:val="NormalWeb"/>
+      </w:pPr>
+    </w:p>
+    <w:p>
+      <w:pPr>
+        <w:pStyle w:val="NormalWeb"/>
+      </w:pPr>
+      <w:r>
+        <w:t>#### 2. **Subconsultas**</w:t>
+      </w:r>
+    </w:p>
+    <w:p>
+      <w:pPr>
+        <w:pStyle w:val="NormalWeb"/>
+      </w:pPr>
+      <w:r>
+        <w:lastRenderedPageBreak/>
+        <w:t xml:space="preserve">   - Una subconsulta es una consulta dentro de otra consulta. Se utiliza para devolver datos que serán usados por la consulta principal, proporcionando una forma de realizar búsquedas anidadas.</w:t>
+      </w:r>
+    </w:p>
+    <w:p>
+      <w:pPr>
+        <w:pStyle w:val="NormalWeb"/>
+      </w:pPr>
+      <w:r>
+        <w:t xml:space="preserve">   - Las subconsultas se pueden usar en cláusulas `SELECT`, `WHERE` o `FROM`.</w:t>
+      </w:r>
+    </w:p>
+    <w:p>
+      <w:pPr>
+        <w:pStyle w:val="NormalWeb"/>
+      </w:pPr>
+      <w:r>
+        <w:t xml:space="preserve">   - Ejemplo de subconsulta:</w:t>
+      </w:r>
+    </w:p>
+    <w:p>
+      <w:pPr>
+        <w:pStyle w:val="NormalWeb"/>
+      </w:pPr>
+      <w:r>
+        <w:t xml:space="preserve">     ```sql</w:t>
+      </w:r>
+    </w:p>
+    <w:p>
+      <w:pPr>
+        <w:pStyle w:val="NormalWeb"/>
+      </w:pPr>
+      <w:r>
+        <w:t xml:space="preserve">     SELECT nombre, salario</w:t>
+      </w:r>
+    </w:p>
+    <w:p>
+      <w:pPr>
+        <w:pStyle w:val="NormalWeb"/>
+      </w:pPr>
+      <w:r>
+        <w:t xml:space="preserve">     FROM empleados</w:t>
+      </w:r>
+    </w:p>
+    <w:p>
+      <w:pPr>
+        <w:pStyle w:val="NormalWeb"/>
+      </w:pPr>
+      <w:r>
+        <w:t xml:space="preserve">     WHERE salario &gt; (SELECT AVG(salario) FROM empleados);</w:t>
+      </w:r>
+    </w:p>
+    <w:p>
+      <w:pPr>
+        <w:pStyle w:val="NormalWeb"/>
+      </w:pPr>
+      <w:r>
+        <w:t xml:space="preserve">     ```</w:t>
+      </w:r>
+    </w:p>
+    <w:p>
+      <w:pPr>
+        <w:pStyle w:val="NormalWeb"/>
+      </w:pPr>
+      <w:r>
+        <w:t xml:space="preserve">     Esta consulta devuelve los empleados cuyo salario es superior al salario promedio de todos los empleados.</w:t>
+      </w:r>
+    </w:p>
+    <w:p>
+      <w:pPr>
+        <w:pStyle w:val="NormalWeb"/>
+      </w:pPr>
+    </w:p>
+    <w:p>
+      <w:pPr>
+        <w:pStyle w:val="NormalWeb"/>
+      </w:pPr>
+      <w:r>
+        <w:t xml:space="preserve">#### 3. **Funciones de Ventana (Window </w:t>
+      </w:r>
+      <w:proofErr w:type="gramStart"/>
+      <w:r>
+        <w:t>Functions)*</w:t>
+      </w:r>
+      <w:proofErr w:type="gramEnd"/>
+      <w:r>
+        <w:t>*</w:t>
+      </w:r>
+    </w:p>
+    <w:p>
+      <w:pPr>
+        <w:pStyle w:val="NormalWeb"/>
+      </w:pPr>
+      <w:r>
+        <w:t xml:space="preserve">   - Las funciones de ventana permiten realizar cálculos sobre un conjunto de filas relacionadas con la fila actual. A diferencia de las funciones agregadas, las funciones de ventana no agrupan los resultados en una sola fila, sino que mantienen el detalle.</w:t>
+      </w:r>
+    </w:p>
+    <w:p>
+      <w:pPr>
+        <w:pStyle w:val="NormalWeb"/>
+      </w:pPr>
+      <w:r>
+        <w:t xml:space="preserve">   - Ejemplo de `ROW_NUMBER`:</w:t>
+      </w:r>
+    </w:p>
+    <w:p>
+      <w:pPr>
+        <w:pStyle w:val="NormalWeb"/>
+      </w:pPr>
+      <w:r>
+        <w:t xml:space="preserve">     ```sql</w:t>
+      </w:r>
+    </w:p>
+    <w:p>
+      <w:pPr>
+        <w:pStyle w:val="NormalWeb"/>
+      </w:pPr>
+      <w:r>
+        <w:t xml:space="preserve">     SELECT nombre, salario, ROW_</w:t>
+      </w:r>
+      <w:proofErr w:type="gramStart"/>
+      <w:r>
+        <w:t>NUMBER(</w:t>
+      </w:r>
+      <w:proofErr w:type="gramEnd"/>
+      <w:r>
+        <w:t>) OVER (ORDER BY salario DESC) AS ranking</w:t>
+      </w:r>
+    </w:p>
+    <w:p>
+      <w:pPr>
+        <w:pStyle w:val="NormalWeb"/>
+      </w:pPr>
+      <w:r>
+        <w:t xml:space="preserve">     FROM empleados;</w:t>
+      </w:r>
+    </w:p>
+    <w:p>
+      <w:pPr>
+        <w:pStyle w:val="NormalWeb"/>
+      </w:pPr>
+      <w:r>
+        <w:t xml:space="preserve">     ```</w:t>
+      </w:r>
+    </w:p>
+    <w:p>
+      <w:pPr>
+        <w:pStyle w:val="NormalWeb"/>
+      </w:pPr>
+      <w:r>
+        <w:t xml:space="preserve">     Esta consulta asigna un número de fila a cada empleado basado en el orden de su salario, desde el más alto hasta el más bajo.</w:t>
+      </w:r>
+    </w:p>
+    <w:p>
+      <w:pPr>
+        <w:pStyle w:val="NormalWeb"/>
+      </w:pPr>
+    </w:p>
+    <w:p>
+      <w:pPr>
+        <w:pStyle w:val="NormalWeb"/>
+      </w:pPr>
+      <w:r>
+        <w:t>#### 4. **Operaciones de Conjuntos**</w:t>
+      </w:r>
+    </w:p>
+    <w:p>
+      <w:pPr>
+        <w:pStyle w:val="NormalWeb"/>
+      </w:pPr>
+      <w:r>
+        <w:lastRenderedPageBreak/>
+        <w:t xml:space="preserve">   - Las operaciones de conjuntos en SQL permiten combinar resultados de dos o más consultas utilizando operadores como `UNION`, `INTERSECT` y `EXCEPT`.</w:t>
+      </w:r>
+    </w:p>
+    <w:p>
+      <w:pPr>
+        <w:pStyle w:val="NormalWeb"/>
+      </w:pPr>
+      <w:r>
+        <w:t xml:space="preserve">   - `UNION` combina el resultado de dos consultas y elimina los duplicados, mientras que `UNION ALL` conserva los duplicados.</w:t>
+      </w:r>
+    </w:p>
+    <w:p>
+      <w:pPr>
+        <w:pStyle w:val="NormalWeb"/>
+      </w:pPr>
+      <w:r>
+        <w:t xml:space="preserve">   - Ejemplo de `UNION`:</w:t>
+      </w:r>
+    </w:p>
+    <w:p>
+      <w:pPr>
+        <w:pStyle w:val="NormalWeb"/>
+      </w:pPr>
+      <w:r>
+        <w:t xml:space="preserve">     ```sql</w:t>
+      </w:r>
+    </w:p>
+    <w:p>
+      <w:pPr>
+        <w:pStyle w:val="NormalWeb"/>
+      </w:pPr>
+      <w:r>
+        <w:t xml:space="preserve">     SELECT nombre FROM clientes_2023</w:t>
+      </w:r>
+    </w:p>
+    <w:p>
+      <w:pPr>
+        <w:pStyle w:val="NormalWeb"/>
+      </w:pPr>
+      <w:r>
+        <w:t xml:space="preserve">     UNION</w:t>
+      </w:r>
+    </w:p>
+    <w:p>
+      <w:pPr>
+        <w:pStyle w:val="NormalWeb"/>
+      </w:pPr>
+      <w:r>
+        <w:t xml:space="preserve">     SELECT nombre FROM clientes_2022;</w:t>
+      </w:r>
+    </w:p>
+    <w:p>
+      <w:pPr>
+        <w:pStyle w:val="NormalWeb"/>
+      </w:pPr>
+      <w:r>
+        <w:t xml:space="preserve">     ```</w:t>
+      </w:r>
+    </w:p>
+    <w:p>
+      <w:pPr>
+        <w:pStyle w:val="NormalWeb"/>
+      </w:pPr>
+      <w:r>
+        <w:t xml:space="preserve">     En este ejemplo, se obtienen los nombres de los clientes que han realizado transacciones en 2022 o 2023, sin duplicados.</w:t>
+      </w:r>
+    </w:p>
+    <w:p>
+      <w:pPr>
+        <w:pStyle w:val="NormalWeb"/>
+      </w:pPr>
+    </w:p>
+    <w:p>
+      <w:pPr>
+        <w:pStyle w:val="NormalWeb"/>
+      </w:pPr>
+      <w:r>
+        <w:t xml:space="preserve">#### 5. **Consultas Recursivas (CTE - Common Table </w:t>
+      </w:r>
+      <w:proofErr w:type="gramStart"/>
+      <w:r>
+        <w:t>Expressions)*</w:t>
+      </w:r>
+      <w:proofErr w:type="gramEnd"/>
+      <w:r>
+        <w:t>*</w:t>
+      </w:r>
+    </w:p>
+    <w:p>
+      <w:pPr>
+        <w:pStyle w:val="NormalWeb"/>
+      </w:pPr>
+      <w:r>
+        <w:t xml:space="preserve">   - Las CTEs permiten crear una consulta temporal que puede ser referenciada dentro de una consulta más grande. Son útiles para consultas recursivas o cuando necesitas organizar la lógica en pasos.</w:t>
+      </w:r>
+    </w:p>
+    <w:p>
+      <w:pPr>
+        <w:pStyle w:val="NormalWeb"/>
+      </w:pPr>
+      <w:r>
+        <w:t xml:space="preserve">   - Ejemplo de CTE:</w:t>
+      </w:r>
+    </w:p>
+    <w:p>
+      <w:pPr>
+        <w:pStyle w:val="NormalWeb"/>
+      </w:pPr>
+      <w:r>
+        <w:t xml:space="preserve">     ```sql</w:t>
+      </w:r>
+    </w:p>
+    <w:p>
+      <w:pPr>
+        <w:pStyle w:val="NormalWeb"/>
+      </w:pPr>
+      <w:r>
+        <w:t xml:space="preserve">     WITH Empleados_Con_Salario AS (</w:t>
+      </w:r>
+    </w:p>
+    <w:p>
+      <w:pPr>
+        <w:pStyle w:val="NormalWeb"/>
+      </w:pPr>
+      <w:r>
+        <w:t xml:space="preserve">         SELECT nombre, salario</w:t>
+      </w:r>
+    </w:p>
+    <w:p>
+      <w:pPr>
+        <w:pStyle w:val="NormalWeb"/>
+      </w:pPr>
+      <w:r>
+        <w:t xml:space="preserve">         FROM empleados</w:t>
+      </w:r>
+    </w:p>
+    <w:p>
+      <w:pPr>
+        <w:pStyle w:val="NormalWeb"/>
+      </w:pPr>
+      <w:r>
+        <w:t xml:space="preserve">         WHERE salario &gt; 5000</w:t>
+      </w:r>
+    </w:p>
+    <w:p>
+      <w:pPr>
+        <w:pStyle w:val="NormalWeb"/>
+      </w:pPr>
+      <w:r>
+        <w:t xml:space="preserve">     )</w:t>
+      </w:r>
+    </w:p>
+    <w:p>
+      <w:pPr>
+        <w:pStyle w:val="NormalWeb"/>
+      </w:pPr>
+      <w:r>
+        <w:t xml:space="preserve">     SELECT nombre FROM Empleados_Con_Salario;</w:t>
+      </w:r>
+    </w:p>
+    <w:p>
+      <w:pPr>
+        <w:pStyle w:val="NormalWeb"/>
+      </w:pPr>
+      <w:r>
+        <w:t xml:space="preserve">     ```</w:t>
+      </w:r>
+    </w:p>
+    <w:p>
+      <w:pPr>
+        <w:pStyle w:val="NormalWeb"/>
+      </w:pPr>
+      <w:r>
+        <w:lastRenderedPageBreak/>
+        <w:t xml:space="preserve">     En este ejemplo, primero se define la CTE `Empleados_Con_Salario` y luego se consulta a partir de ella para obtener los nombres de los empleados con salario superior a 5000.</w:t>
+      </w:r>
+    </w:p>
+    <w:p>
+      <w:pPr>
+        <w:pStyle w:val="NormalWeb"/>
+      </w:pPr>
+    </w:p>
+    <w:p>
+      <w:pPr>
+        <w:pStyle w:val="NormalWeb"/>
+      </w:pPr>
+      <w:r>
+        <w:t>#### Importancia de las Consultas Avanzadas</w:t>
+      </w:r>
+    </w:p>
+    <w:p>
+      <w:pPr>
+        <w:pStyle w:val="NormalWeb"/>
+      </w:pPr>
+      <w:r>
+        <w:t xml:space="preserve">   - Las consultas SQL avanzadas permiten manipular y analizar grandes volúmenes de datos de forma eficiente.</w:t>
+      </w:r>
+    </w:p>
+    <w:p>
+      <w:pPr>
+        <w:pStyle w:val="NormalWeb"/>
+      </w:pPr>
+      <w:r>
+        <w:t xml:space="preserve">   - Facilitan la resolución de problemas complejos, como la identificación de patrones en los datos, la generación de reportes detallados, y la integración de datos de diferentes fuentes.</w:t>
+      </w:r>
+    </w:p>
+    <w:p>
+      <w:pPr>
+        <w:pStyle w:val="NormalWeb"/>
+      </w:pPr>
+      <w:r>
+        <w:t xml:space="preserve">   - Son esenciales para roles de **Data Analyst**, **Data Engineer**, y **Data Scientist**, así como para cualquier profesional que trabaje con grandes bases de datos.</w:t>
+      </w:r>
+    </w:p>
+    <w:p>
+      <w:pPr>
+        <w:pStyle w:val="NormalWeb"/>
+      </w:pPr>
+    </w:p>
+    <w:p>
+      <w:pPr>
+        <w:pStyle w:val="NormalWeb"/>
+      </w:pPr>
+      <w:r>
+        <w:t>### 5 Preguntas para Retroalimentar</w:t>
+      </w:r>
+    </w:p>
+    <w:p>
+      <w:pPr>
+        <w:pStyle w:val="NormalWeb"/>
+      </w:pPr>
+      <w:r>
+        <w:t>1. **¿Cuál es la diferencia principal entre `INNER JOIN` y `LEFT JOIN</w:t>
+      </w:r>
+      <w:proofErr w:type="gramStart"/>
+      <w:r>
+        <w:t>`?*</w:t>
+      </w:r>
+      <w:proofErr w:type="gramEnd"/>
+      <w:r>
+        <w:t>*</w:t>
+      </w:r>
+    </w:p>
+    <w:p>
+      <w:pPr>
+        <w:pStyle w:val="NormalWeb"/>
+      </w:pPr>
+      <w:r>
+        <w:t>2. **¿En qué casos es útil utilizar una subconsulta en lugar de un `JOIN</w:t>
+      </w:r>
+      <w:proofErr w:type="gramStart"/>
+      <w:r>
+        <w:t>`?*</w:t>
+      </w:r>
+      <w:proofErr w:type="gramEnd"/>
+      <w:r>
+        <w:t>*</w:t>
+      </w:r>
+    </w:p>
+    <w:p>
+      <w:pPr>
+        <w:pStyle w:val="NormalWeb"/>
+      </w:pPr>
+      <w:r>
+        <w:t xml:space="preserve">3. **Explica el uso de la cláusula `WITH` en una CTE. ¿Por qué sería preferible usarla en lugar de subconsultas </w:t>
+      </w:r>
+      <w:proofErr w:type="gramStart"/>
+      <w:r>
+        <w:t>anidadas?*</w:t>
+      </w:r>
+      <w:proofErr w:type="gramEnd"/>
+      <w:r>
+        <w:t>*</w:t>
+      </w:r>
+    </w:p>
+    <w:p>
+      <w:pPr>
+        <w:pStyle w:val="NormalWeb"/>
+      </w:pPr>
+      <w:r>
+        <w:t>4. **Describe una situación en la que sería más útil utilizar una función de ventana en lugar de una función agregada estándar (como `SUM`</w:t>
+      </w:r>
+      <w:proofErr w:type="gramStart"/>
+      <w:r>
+        <w:t>).*</w:t>
+      </w:r>
+      <w:proofErr w:type="gramEnd"/>
+      <w:r>
+        <w:t>*</w:t>
+      </w:r>
+    </w:p>
+    <w:p>
+      <w:pPr>
+        <w:pStyle w:val="NormalWeb"/>
+      </w:pPr>
+      <w:r>
+        <w:t xml:space="preserve">5. **Dado el siguiente fragmento de código, ¿qué hace la consulta y cuál es el resultado </w:t>
+      </w:r>
+      <w:proofErr w:type="gramStart"/>
+      <w:r>
+        <w:t>esperado?*</w:t>
+      </w:r>
+      <w:proofErr w:type="gramEnd"/>
+      <w:r>
+        <w:t>*</w:t>
+      </w:r>
+    </w:p>
+    <w:p>
+      <w:pPr>
+        <w:pStyle w:val="NormalWeb"/>
+      </w:pPr>
+      <w:r>
+        <w:t xml:space="preserve">   ```sql</w:t>
+      </w:r>
+    </w:p>
+    <w:p>
+      <w:pPr>
+        <w:pStyle w:val="NormalWeb"/>
+      </w:pPr>
+      <w:r>
+        <w:t xml:space="preserve">   SELECT nombre, salario</w:t>
+      </w:r>
+    </w:p>
+    <w:p>
+      <w:pPr>
+        <w:pStyle w:val="NormalWeb"/>
+      </w:pPr>
+      <w:r>
+        <w:t xml:space="preserve">   FROM empleados</w:t>
+      </w:r>
+    </w:p>
+    <w:p>
+      <w:pPr>
+        <w:pStyle w:val="NormalWeb"/>
+      </w:pPr>
+      <w:r>
+        <w:t xml:space="preserve">   WHERE salario &gt; (SELECT AVG(salario) FROM empleados WHERE departamento_id = 3);</w:t>
+      </w:r>
+    </w:p>
+    <w:p>
+      <w:pPr>
+        <w:pStyle w:val="NormalWeb"/>
+      </w:pPr>
+      <w:r>
+        <w:t>Respuestas</w:t>
+      </w:r>
+    </w:p>
+    <w:p>
+      <w:pPr>
+        <w:pStyle w:val="NormalWeb"/>
+      </w:pPr>
+      <w:r>
+        <w:lastRenderedPageBreak/>
+        <w:t xml:space="preserve">1. inner join nos muestra </w:t>
+      </w:r>
+      <w:proofErr w:type="gramStart"/>
+      <w:r>
+        <w:t>todas los registros</w:t>
+      </w:r>
+      <w:proofErr w:type="gramEnd"/>
+      <w:r>
+        <w:t xml:space="preserve"> que tengan cohicidencia entre las dos tablas, left join nos muestra los registros que tengan cohicidencia en una sola tabla</w:t>
+      </w:r>
+    </w:p>
+    <w:p>
+      <w:pPr>
+        <w:pStyle w:val="NormalWeb"/>
+      </w:pPr>
+      <w:r>
+        <w:t>2. en el caso de querer hacer búsquedas anidadas sobre una misma tabla</w:t>
+      </w:r>
+    </w:p>
+    <w:p>
+      <w:pPr>
+        <w:pStyle w:val="NormalWeb"/>
+      </w:pPr>
+      <w:r>
+        <w:t>3. la clausula with guarda una consulta para luego ser llamada, y seria útil en el caso de que la consulta guardada se use varias veces</w:t>
+      </w:r>
+    </w:p>
+    <w:p>
+      <w:pPr>
+        <w:pStyle w:val="NormalWeb"/>
+      </w:pPr>
+      <w:r>
+        <w:t>4. en el caso de que queramos generas una función sobre cada registro sin agruparlos</w:t>
+      </w:r>
+    </w:p>
+    <w:p>
+      <w:pPr>
+        <w:pStyle w:val="NormalWeb"/>
+      </w:pPr>
+      <w:r>
+        <w:t>5. la culsulta nos mostrara los nombres y los salarios de los empleados cuyo salario sea mayor al promedio y sean pertenecientes al departamento con id = 3</w:t>
+      </w:r>
+      <w:r>
+        <w:br/>
+      </w:r>
+      <w:r>
+        <w:br/>
+        <w:t>excelentes preguntas</w:t>
+      </w:r>
+    </w:p>
+    <w:p>
+      <w:pPr>
+        <w:pStyle w:val="NormalWeb"/>
+      </w:pPr>
+      <w:r>
+        <w:t>### Clase 48: `INNER JOIN` en SQL</w:t>
+      </w:r>
+    </w:p>
+    <w:p>
+      <w:pPr>
+        <w:pStyle w:val="NormalWeb"/>
+      </w:pPr>
+    </w:p>
+    <w:p>
+      <w:pPr>
+        <w:pStyle w:val="NormalWeb"/>
+      </w:pPr>
+      <w:r>
+        <w:t>El `INNER JOIN` es un tipo de unión en SQL que permite combinar registros de dos tablas basándose en una condición de coincidencia. Solo devuelve las filas que tienen coincidencias en ambas tablas involucradas en la unión. Es útil cuando solo nos interesa trabajar con los datos que tienen una relación directa en ambas tablas.</w:t>
+      </w:r>
+    </w:p>
+    <w:p>
+      <w:pPr>
+        <w:pStyle w:val="NormalWeb"/>
+      </w:pPr>
+    </w:p>
+    <w:p>
+      <w:pPr>
+        <w:pStyle w:val="NormalWeb"/>
+      </w:pPr>
+      <w:r>
+        <w:t>#### Conceptos Clave de `INNER JOIN`:</w:t>
+      </w:r>
+    </w:p>
+    <w:p>
+      <w:pPr>
+        <w:pStyle w:val="NormalWeb"/>
+      </w:pPr>
+      <w:r>
+        <w:t>- **Sintaxis básica**:</w:t>
+      </w:r>
+    </w:p>
+    <w:p>
+      <w:pPr>
+        <w:pStyle w:val="NormalWeb"/>
+      </w:pPr>
+      <w:r>
+        <w:t xml:space="preserve">  ```sql</w:t>
+      </w:r>
+    </w:p>
+    <w:p>
+      <w:pPr>
+        <w:pStyle w:val="NormalWeb"/>
+      </w:pPr>
+      <w:r>
+        <w:t xml:space="preserve">  SELECT columnas</w:t>
+      </w:r>
+    </w:p>
+    <w:p>
+      <w:pPr>
+        <w:pStyle w:val="NormalWeb"/>
+      </w:pPr>
+      <w:r>
+        <w:t xml:space="preserve">  FROM tabla1</w:t>
+      </w:r>
+    </w:p>
+    <w:p>
+      <w:pPr>
+        <w:pStyle w:val="NormalWeb"/>
+      </w:pPr>
+      <w:r>
+        <w:t xml:space="preserve">  INNER JOIN tabla2</w:t>
+      </w:r>
+    </w:p>
+    <w:p>
+      <w:pPr>
+        <w:pStyle w:val="NormalWeb"/>
+      </w:pPr>
+      <w:r>
+        <w:t xml:space="preserve">  ON tabla1.columna = tabla2.columna;</w:t>
+      </w:r>
+    </w:p>
+    <w:p>
+      <w:pPr>
+        <w:pStyle w:val="NormalWeb"/>
+      </w:pPr>
+      <w:r>
+        <w:t xml:space="preserve">  ```</w:t>
+      </w:r>
+    </w:p>
+    <w:p>
+      <w:pPr>
+        <w:pStyle w:val="NormalWeb"/>
+      </w:pPr>
+      <w:r>
+        <w:t xml:space="preserve">  - `SELECT`: especifica las columnas que deseamos mostrar.</w:t>
+      </w:r>
+    </w:p>
+    <w:p>
+      <w:pPr>
+        <w:pStyle w:val="NormalWeb"/>
+      </w:pPr>
+      <w:r>
+        <w:t xml:space="preserve">  - `INNER JOIN`: indica la combinación de dos tablas.</w:t>
+      </w:r>
+    </w:p>
+    <w:p>
+      <w:pPr>
+        <w:pStyle w:val="NormalWeb"/>
+      </w:pPr>
+      <w:r>
+        <w:lastRenderedPageBreak/>
+        <w:t xml:space="preserve">  - `ON`: establece la condición que define cómo se relacionan las tablas.</w:t>
+      </w:r>
+    </w:p>
+    <w:p>
+      <w:pPr>
+        <w:pStyle w:val="NormalWeb"/>
+      </w:pPr>
+    </w:p>
+    <w:p>
+      <w:pPr>
+        <w:pStyle w:val="NormalWeb"/>
+      </w:pPr>
+      <w:r>
+        <w:t>- **Ejemplo práctico**:</w:t>
+      </w:r>
+    </w:p>
+    <w:p>
+      <w:pPr>
+        <w:pStyle w:val="NormalWeb"/>
+      </w:pPr>
+      <w:r>
+        <w:t xml:space="preserve">  Supongamos que tenemos dos tablas:</w:t>
+      </w:r>
+    </w:p>
+    <w:p>
+      <w:pPr>
+        <w:pStyle w:val="NormalWeb"/>
+      </w:pPr>
+      <w:r>
+        <w:t xml:space="preserve">  </w:t>
+      </w:r>
+    </w:p>
+    <w:p>
+      <w:pPr>
+        <w:pStyle w:val="NormalWeb"/>
+      </w:pPr>
+      <w:r>
+        <w:t xml:space="preserve">  - **empleados**:</w:t>
+      </w:r>
+    </w:p>
+    <w:p>
+      <w:pPr>
+        <w:pStyle w:val="NormalWeb"/>
+      </w:pPr>
+      <w:r>
+        <w:t xml:space="preserve">    | id_empleado | nombre_empleado | id_departamento |</w:t>
+      </w:r>
+    </w:p>
+    <w:p>
+      <w:pPr>
+        <w:pStyle w:val="NormalWeb"/>
+      </w:pPr>
+      <w:r>
+        <w:t xml:space="preserve">    |-------------|-----------------|-----------------|</w:t>
+      </w:r>
+    </w:p>
+    <w:p>
+      <w:pPr>
+        <w:pStyle w:val="NormalWeb"/>
+      </w:pPr>
+      <w:r>
+        <w:t xml:space="preserve">    | 1           | Juan            | 101             |</w:t>
+      </w:r>
+    </w:p>
+    <w:p>
+      <w:pPr>
+        <w:pStyle w:val="NormalWeb"/>
+      </w:pPr>
+      <w:r>
+        <w:t xml:space="preserve">    | 2           | María           | 102             |</w:t>
+      </w:r>
+    </w:p>
+    <w:p>
+      <w:pPr>
+        <w:pStyle w:val="NormalWeb"/>
+      </w:pPr>
+      <w:r>
+        <w:t xml:space="preserve">    | 3           | Pedro           | 103             |</w:t>
+      </w:r>
+    </w:p>
+    <w:p>
+      <w:pPr>
+        <w:pStyle w:val="NormalWeb"/>
+      </w:pPr>
+    </w:p>
+    <w:p>
+      <w:pPr>
+        <w:pStyle w:val="NormalWeb"/>
+      </w:pPr>
+      <w:r>
+        <w:t xml:space="preserve">  - **departamentos**:</w:t>
+      </w:r>
+    </w:p>
+    <w:p>
+      <w:pPr>
+        <w:pStyle w:val="NormalWeb"/>
+      </w:pPr>
+      <w:r>
+        <w:t xml:space="preserve">    | id_departamento | nombre_departamento |</w:t>
+      </w:r>
+    </w:p>
+    <w:p>
+      <w:pPr>
+        <w:pStyle w:val="NormalWeb"/>
+      </w:pPr>
+      <w:r>
+        <w:t xml:space="preserve">    |-----------------|---------------------|</w:t>
+      </w:r>
+    </w:p>
+    <w:p>
+      <w:pPr>
+        <w:pStyle w:val="NormalWeb"/>
+      </w:pPr>
+      <w:r>
+        <w:t xml:space="preserve">    | 101             | Ventas              |</w:t>
+      </w:r>
+    </w:p>
+    <w:p>
+      <w:pPr>
+        <w:pStyle w:val="NormalWeb"/>
+      </w:pPr>
+      <w:r>
+        <w:t xml:space="preserve">    | 102             | Recursos Humanos    |</w:t>
+      </w:r>
+    </w:p>
+    <w:p>
+      <w:pPr>
+        <w:pStyle w:val="NormalWeb"/>
+      </w:pPr>
+      <w:r>
+        <w:t xml:space="preserve">    | 104             | IT                  |</w:t>
+      </w:r>
+    </w:p>
+    <w:p>
+      <w:pPr>
+        <w:pStyle w:val="NormalWeb"/>
+      </w:pPr>
+    </w:p>
+    <w:p>
+      <w:pPr>
+        <w:pStyle w:val="NormalWeb"/>
+      </w:pPr>
+      <w:r>
+        <w:t xml:space="preserve">  Si queremos obtener una lista de empleados junto con el nombre del departamento en el que trabajan, podríamos usar un `INNER JOIN`:</w:t>
+      </w:r>
+    </w:p>
+    <w:p>
+      <w:pPr>
+        <w:pStyle w:val="NormalWeb"/>
+      </w:pPr>
+      <w:r>
+        <w:t xml:space="preserve">  ```sql</w:t>
+      </w:r>
+    </w:p>
+    <w:p>
+      <w:pPr>
+        <w:pStyle w:val="NormalWeb"/>
+      </w:pPr>
+      <w:r>
+        <w:t xml:space="preserve">  SELECT </w:t>
+      </w:r>
+      <w:proofErr w:type="gramStart"/>
+      <w:r>
+        <w:t>empleados.nombre</w:t>
+      </w:r>
+      <w:proofErr w:type="gramEnd"/>
+      <w:r>
+        <w:t>_empleado, departamentos.nombre_departamento</w:t>
+      </w:r>
+    </w:p>
+    <w:p>
+      <w:pPr>
+        <w:pStyle w:val="NormalWeb"/>
+      </w:pPr>
+      <w:r>
+        <w:t xml:space="preserve">  FROM empleados</w:t>
+      </w:r>
+    </w:p>
+    <w:p>
+      <w:pPr>
+        <w:pStyle w:val="NormalWeb"/>
+      </w:pPr>
+      <w:r>
+        <w:lastRenderedPageBreak/>
+        <w:t xml:space="preserve">  INNER JOIN departamentos</w:t>
+      </w:r>
+    </w:p>
+    <w:p>
+      <w:pPr>
+        <w:pStyle w:val="NormalWeb"/>
+      </w:pPr>
+      <w:r>
+        <w:t xml:space="preserve">  ON empleados.id_departamento = departamentos.id_departamento;</w:t>
+      </w:r>
+    </w:p>
+    <w:p>
+      <w:pPr>
+        <w:pStyle w:val="NormalWeb"/>
+      </w:pPr>
+      <w:r>
+        <w:t xml:space="preserve">  ```</w:t>
+      </w:r>
+    </w:p>
+    <w:p>
+      <w:pPr>
+        <w:pStyle w:val="NormalWeb"/>
+      </w:pPr>
+    </w:p>
+    <w:p>
+      <w:pPr>
+        <w:pStyle w:val="NormalWeb"/>
+      </w:pPr>
+      <w:r>
+        <w:t xml:space="preserve">  **Resultado**:</w:t>
+      </w:r>
+    </w:p>
+    <w:p>
+      <w:pPr>
+        <w:pStyle w:val="NormalWeb"/>
+      </w:pPr>
+      <w:r>
+        <w:t xml:space="preserve">  | nombre_empleado | nombre_departamento |</w:t>
+      </w:r>
+    </w:p>
+    <w:p>
+      <w:pPr>
+        <w:pStyle w:val="NormalWeb"/>
+      </w:pPr>
+      <w:r>
+        <w:t xml:space="preserve">  |-----------------|---------------------|</w:t>
+      </w:r>
+    </w:p>
+    <w:p>
+      <w:pPr>
+        <w:pStyle w:val="NormalWeb"/>
+      </w:pPr>
+      <w:r>
+        <w:t xml:space="preserve">  | Juan            | Ventas              |</w:t>
+      </w:r>
+    </w:p>
+    <w:p>
+      <w:pPr>
+        <w:pStyle w:val="NormalWeb"/>
+      </w:pPr>
+      <w:r>
+        <w:t xml:space="preserve">  | María           | Recursos Humanos    |</w:t>
+      </w:r>
+    </w:p>
+    <w:p>
+      <w:pPr>
+        <w:pStyle w:val="NormalWeb"/>
+      </w:pPr>
+    </w:p>
+    <w:p>
+      <w:pPr>
+        <w:pStyle w:val="NormalWeb"/>
+      </w:pPr>
+      <w:r>
+        <w:t xml:space="preserve">  - En este caso, el `INNER JOIN` solo devuelve a Juan y María, ya que ambos tienen un departamento asociado en la tabla `departamentos`. Pedro no aparece porque su `id_departamento` (103) no tiene una coincidencia en la tabla `departamentos`.</w:t>
+      </w:r>
+    </w:p>
+    <w:p>
+      <w:pPr>
+        <w:pStyle w:val="NormalWeb"/>
+      </w:pPr>
+    </w:p>
+    <w:p>
+      <w:pPr>
+        <w:pStyle w:val="NormalWeb"/>
+      </w:pPr>
+      <w:r>
+        <w:t>#### Ventajas del `INNER JOIN`:</w:t>
+      </w:r>
+    </w:p>
+    <w:p>
+      <w:pPr>
+        <w:pStyle w:val="NormalWeb"/>
+      </w:pPr>
+      <w:r>
+        <w:t>- **Precisión**: Solo devuelve las filas donde hay una relación definida en ambas tablas, lo que asegura que la información sea relevante y esté directamente relacionada.</w:t>
+      </w:r>
+    </w:p>
+    <w:p>
+      <w:pPr>
+        <w:pStyle w:val="NormalWeb"/>
+      </w:pPr>
+      <w:r>
+        <w:t>- **Optimización**: Al reducir la cantidad de datos que se devuelven (solo las coincidencias), puede ser más eficiente en ciertos casos que un `LEFT JOIN` o `RIGHT JOIN` cuando no se necesita la información adicional de una de las tablas.</w:t>
+      </w:r>
+    </w:p>
+    <w:p>
+      <w:pPr>
+        <w:pStyle w:val="NormalWeb"/>
+      </w:pPr>
+      <w:r>
+        <w:t>- **Control de Datos**: Es ideal para reportes y análisis donde solo se requieren los datos que cumplen ciertas condiciones entre tablas.</w:t>
+      </w:r>
+    </w:p>
+    <w:p>
+      <w:pPr>
+        <w:pStyle w:val="NormalWeb"/>
+      </w:pPr>
+    </w:p>
+    <w:p>
+      <w:pPr>
+        <w:pStyle w:val="NormalWeb"/>
+      </w:pPr>
+      <w:r>
+        <w:t>#### Desventajas del `INNER JOIN`:</w:t>
+      </w:r>
+    </w:p>
+    <w:p>
+      <w:pPr>
+        <w:pStyle w:val="NormalWeb"/>
+      </w:pPr>
+      <w:r>
+        <w:t>- **Datos excluidos**: Los registros que no tienen coincidencias en ambas tablas no se muestran, lo que puede resultar en pérdida de información si no se manejan adecuadamente las uniones.</w:t>
+      </w:r>
+    </w:p>
+    <w:p>
+      <w:pPr>
+        <w:pStyle w:val="NormalWeb"/>
+      </w:pPr>
+    </w:p>
+    <w:p>
+      <w:pPr>
+        <w:pStyle w:val="NormalWeb"/>
+      </w:pPr>
+      <w:r>
+        <w:t>### 5 Preguntas de Retroalimentación:</w:t>
+      </w:r>
+    </w:p>
+    <w:p>
+      <w:pPr>
+        <w:pStyle w:val="NormalWeb"/>
+      </w:pPr>
+    </w:p>
+    <w:p>
+      <w:pPr>
+        <w:pStyle w:val="NormalWeb"/>
+      </w:pPr>
+      <w:r>
+        <w:t>1. **¿Cuál es la principal diferencia entre un `INNER JOIN` y un `LEFT JOIN</w:t>
+      </w:r>
+      <w:proofErr w:type="gramStart"/>
+      <w:r>
+        <w:t>`?*</w:t>
+      </w:r>
+      <w:proofErr w:type="gramEnd"/>
+      <w:r>
+        <w:t>*</w:t>
+      </w:r>
+    </w:p>
+    <w:p>
+      <w:pPr>
+        <w:pStyle w:val="NormalWeb"/>
+      </w:pPr>
+      <w:r>
+        <w:t xml:space="preserve">2. **¿Qué sucede si en un `INNER JOIN` no existen coincidencias entre las </w:t>
+      </w:r>
+      <w:proofErr w:type="gramStart"/>
+      <w:r>
+        <w:t>tablas?*</w:t>
+      </w:r>
+      <w:proofErr w:type="gramEnd"/>
+      <w:r>
+        <w:t>*</w:t>
+      </w:r>
+    </w:p>
+    <w:p>
+      <w:pPr>
+        <w:pStyle w:val="NormalWeb"/>
+      </w:pPr>
+      <w:r>
+        <w:t xml:space="preserve">3. **¿Por qué podríamos preferir un `INNER JOIN` sobre un `FULL OUTER JOIN` en ciertos análisis de </w:t>
+      </w:r>
+      <w:proofErr w:type="gramStart"/>
+      <w:r>
+        <w:t>datos?*</w:t>
+      </w:r>
+      <w:proofErr w:type="gramEnd"/>
+      <w:r>
+        <w:t>*</w:t>
+      </w:r>
+    </w:p>
+    <w:p>
+      <w:pPr>
+        <w:pStyle w:val="NormalWeb"/>
+      </w:pPr>
+      <w:r>
+        <w:t>4. **En una consulta con `INNER JOIN`, ¿qué función cumple la cláusula `ON</w:t>
+      </w:r>
+      <w:proofErr w:type="gramStart"/>
+      <w:r>
+        <w:t>`?*</w:t>
+      </w:r>
+      <w:proofErr w:type="gramEnd"/>
+      <w:r>
+        <w:t>*</w:t>
+      </w:r>
+    </w:p>
+    <w:p>
+      <w:pPr>
+        <w:pStyle w:val="NormalWeb"/>
+      </w:pPr>
+      <w:r>
+        <w:t>5. **¿Qué se mostraría si en un `INNER JOIN` un empleado tiene un `id_departamento` que no existe en la tabla `departamentos</w:t>
+      </w:r>
+      <w:proofErr w:type="gramStart"/>
+      <w:r>
+        <w:t>`?*</w:t>
+      </w:r>
+      <w:proofErr w:type="gramEnd"/>
+      <w:r>
+        <w:t>*</w:t>
+      </w:r>
+    </w:p>
+    <w:p>
+      <w:pPr>
+        <w:pStyle w:val="NormalWeb"/>
+      </w:pPr>
+    </w:p>
+    <w:p>
+      <w:pPr>
+        <w:pStyle w:val="NormalWeb"/>
+      </w:pPr>
+      <w:r>
+        <w:t>Estas preguntas buscan ayudarte a reflexionar sobre los conceptos clave del `INNER JOIN`, su uso en diferentes situaciones y sus implicaciones en los resultados de las consultas SQL. ¡Espero que encuentres útil esta clase y las preguntas de retroalimentación!</w:t>
+      </w:r>
       <w:bookmarkStart w:id="0" w:name="_GoBack"/>
       <w:bookmarkEnd w:id="0"/>
-    </w:p>
-    <w:p>
-      <w:pPr>
-        <w:pStyle w:val="NormalWeb"/>
-      </w:pPr>
-    </w:p>
-    <w:p>
-      <w:pPr>
-        <w:pStyle w:val="NormalWeb"/>
-      </w:pPr>
-      <w:r>
-        <w:t>`GROUP BY` es una cláusula en SQL que se utiliza para agrupar filas que tienen valores idénticos en columnas específicas. Su principal propósito es aplicar funciones de agregación (como `SUM`, `COUNT`, `AVG`, `MIN`, `MAX`, etc.) sobre grupos de datos. En lugar de calcular los valores agregados para toda la tabla, `GROUP BY` los calcula para cada grupo de datos definido.</w:t>
-      </w:r>
-    </w:p>
-    <w:p>
-      <w:pPr>
-        <w:pStyle w:val="NormalWeb"/>
-      </w:pPr>
-    </w:p>
-    <w:p>
-      <w:pPr>
-        <w:pStyle w:val="NormalWeb"/>
-      </w:pPr>
-      <w:r>
-        <w:t>#### ¿Cómo funciona `GROUP BY`?</w:t>
-      </w:r>
-    </w:p>
-    <w:p>
-      <w:pPr>
-        <w:pStyle w:val="NormalWeb"/>
-      </w:pPr>
-    </w:p>
-    <w:p>
-      <w:pPr>
-        <w:pStyle w:val="NormalWeb"/>
-      </w:pPr>
-      <w:r>
-        <w:t>La cláusula `GROUP BY` se coloca después de la cláusula `WHERE` y antes de `ORDER BY`. Toma los resultados de una consulta y los agrupa en subconjuntos con base en uno o más campos de la tabla.</w:t>
-      </w:r>
-    </w:p>
-    <w:p>
-      <w:pPr>
-        <w:pStyle w:val="NormalWeb"/>
-      </w:pPr>
-    </w:p>
-    <w:p>
-      <w:pPr>
-        <w:pStyle w:val="NormalWeb"/>
-      </w:pPr>
-      <w:r>
-        <w:t>Por ejemplo, si se tiene una tabla de `ventas` y se desea obtener el total de ventas por cada `categoria`, se utilizaría `GROUP BY` de la siguiente manera:</w:t>
-      </w:r>
-    </w:p>
-    <w:p>
-      <w:pPr>
-        <w:pStyle w:val="NormalWeb"/>
-      </w:pPr>
-    </w:p>
-    <w:p>
-      <w:pPr>
-        <w:pStyle w:val="NormalWeb"/>
-      </w:pPr>
-      <w:r>
-        <w:t>```sql</w:t>
-      </w:r>
-    </w:p>
-    <w:p>
-      <w:pPr>
-        <w:pStyle w:val="NormalWeb"/>
-      </w:pPr>
-      <w:r>
-        <w:lastRenderedPageBreak/>
-        <w:t>SELECT categoria, SUM(monto_venta) AS total_ventas</w:t>
-      </w:r>
-    </w:p>
-    <w:p>
-      <w:pPr>
-        <w:pStyle w:val="NormalWeb"/>
-      </w:pPr>
-      <w:r>
-        <w:t>FROM ventas</w:t>
-      </w:r>
-    </w:p>
-    <w:p>
-      <w:pPr>
-        <w:pStyle w:val="NormalWeb"/>
-      </w:pPr>
-      <w:r>
-        <w:t>GROUP BY categoria;</w:t>
-      </w:r>
-    </w:p>
-    <w:p>
-      <w:pPr>
-        <w:pStyle w:val="NormalWeb"/>
-      </w:pPr>
-      <w:r>
-        <w:t>```</w:t>
-      </w:r>
-    </w:p>
-    <w:p>
-      <w:pPr>
-        <w:pStyle w:val="NormalWeb"/>
-      </w:pPr>
-    </w:p>
-    <w:p>
-      <w:pPr>
-        <w:pStyle w:val="NormalWeb"/>
-      </w:pPr>
-      <w:r>
-        <w:t>En este ejemplo, se agruparán todas las filas de la tabla `ventas` que pertenezcan a la misma `categoria` y se sumarán los valores de `monto_venta` para cada grupo.</w:t>
-      </w:r>
-    </w:p>
-    <w:p>
-      <w:pPr>
-        <w:pStyle w:val="NormalWeb"/>
-      </w:pPr>
-    </w:p>
-    <w:p>
-      <w:pPr>
-        <w:pStyle w:val="NormalWeb"/>
-      </w:pPr>
-      <w:r>
-        <w:t>#### ¿Cuándo usar `GROUP BY`?</w:t>
-      </w:r>
-    </w:p>
-    <w:p>
-      <w:pPr>
-        <w:pStyle w:val="NormalWeb"/>
-      </w:pPr>
-    </w:p>
-    <w:p>
-      <w:pPr>
-        <w:pStyle w:val="NormalWeb"/>
-      </w:pPr>
-      <w:r>
-        <w:t>`GROUP BY` es ideal cuando necesitas realizar análisis o reportes que impliquen agrupar datos para obtener métricas resumidas. Algunos casos comunes de uso son:</w:t>
-      </w:r>
-    </w:p>
-    <w:p>
-      <w:pPr>
-        <w:pStyle w:val="NormalWeb"/>
-      </w:pPr>
-    </w:p>
-    <w:p>
-      <w:pPr>
-        <w:pStyle w:val="NormalWeb"/>
-      </w:pPr>
-      <w:r>
-        <w:t>- Calcular el total de ventas por cada cliente.</w:t>
-      </w:r>
-    </w:p>
-    <w:p>
-      <w:pPr>
-        <w:pStyle w:val="NormalWeb"/>
-      </w:pPr>
-      <w:r>
-        <w:t>- Contar la cantidad de productos vendidos por cada categoría.</w:t>
-      </w:r>
-    </w:p>
-    <w:p>
-      <w:pPr>
-        <w:pStyle w:val="NormalWeb"/>
-      </w:pPr>
-      <w:r>
-        <w:t>- Obtener el promedio de calificaciones por curso o clase.</w:t>
-      </w:r>
-    </w:p>
-    <w:p>
-      <w:pPr>
-        <w:pStyle w:val="NormalWeb"/>
-      </w:pPr>
-      <w:r>
-        <w:t>- Determinar el salario promedio por departamento en una empresa.</w:t>
-      </w:r>
-    </w:p>
-    <w:p>
-      <w:pPr>
-        <w:pStyle w:val="NormalWeb"/>
-      </w:pPr>
-    </w:p>
-    <w:p>
-      <w:pPr>
-        <w:pStyle w:val="NormalWeb"/>
-      </w:pPr>
-      <w:r>
-        <w:t>#### Funciones de agregación compatibles con `GROUP BY`</w:t>
-      </w:r>
-    </w:p>
-    <w:p>
-      <w:pPr>
-        <w:pStyle w:val="NormalWeb"/>
-      </w:pPr>
-    </w:p>
-    <w:p>
-      <w:pPr>
-        <w:pStyle w:val="NormalWeb"/>
-      </w:pPr>
-      <w:r>
-        <w:t>Las funciones de agregación más comunes que se utilizan con `GROUP BY` son:</w:t>
-      </w:r>
-    </w:p>
-    <w:p>
-      <w:pPr>
-        <w:pStyle w:val="NormalWeb"/>
-      </w:pPr>
-    </w:p>
-    <w:p>
-      <w:pPr>
-        <w:pStyle w:val="NormalWeb"/>
-      </w:pPr>
-      <w:r>
-        <w:t>- **`</w:t>
-      </w:r>
-      <w:proofErr w:type="gramStart"/>
-      <w:r>
-        <w:t>SUM(</w:t>
-      </w:r>
-      <w:proofErr w:type="gramEnd"/>
-      <w:r>
-        <w:t>)`**: Suma los valores de una columna numérica.</w:t>
-      </w:r>
-    </w:p>
-    <w:p>
-      <w:pPr>
-        <w:pStyle w:val="NormalWeb"/>
-      </w:pPr>
-      <w:r>
-        <w:t>- **`</w:t>
-      </w:r>
-      <w:proofErr w:type="gramStart"/>
-      <w:r>
-        <w:t>COUNT(</w:t>
-      </w:r>
-      <w:proofErr w:type="gramEnd"/>
-      <w:r>
-        <w:t>)`**: Cuenta el número de filas en cada grupo.</w:t>
-      </w:r>
-    </w:p>
-    <w:p>
-      <w:pPr>
-        <w:pStyle w:val="NormalWeb"/>
-      </w:pPr>
-      <w:r>
-        <w:lastRenderedPageBreak/>
-        <w:t>- **`</w:t>
-      </w:r>
-      <w:proofErr w:type="gramStart"/>
-      <w:r>
-        <w:t>AVG(</w:t>
-      </w:r>
-      <w:proofErr w:type="gramEnd"/>
-      <w:r>
-        <w:t>)`**: Calcula el promedio de los valores de una columna numérica.</w:t>
-      </w:r>
-    </w:p>
-    <w:p>
-      <w:pPr>
-        <w:pStyle w:val="NormalWeb"/>
-      </w:pPr>
-      <w:r>
-        <w:t>- **`</w:t>
-      </w:r>
-      <w:proofErr w:type="gramStart"/>
-      <w:r>
-        <w:t>MIN(</w:t>
-      </w:r>
-      <w:proofErr w:type="gramEnd"/>
-      <w:r>
-        <w:t>)`**: Encuentra el valor mínimo en cada grupo.</w:t>
-      </w:r>
-    </w:p>
-    <w:p>
-      <w:pPr>
-        <w:pStyle w:val="NormalWeb"/>
-      </w:pPr>
-      <w:r>
-        <w:t>- **`</w:t>
-      </w:r>
-      <w:proofErr w:type="gramStart"/>
-      <w:r>
-        <w:t>MAX(</w:t>
-      </w:r>
-      <w:proofErr w:type="gramEnd"/>
-      <w:r>
-        <w:t>)`**: Encuentra el valor máximo en cada grupo.</w:t>
-      </w:r>
-    </w:p>
-    <w:p>
-      <w:pPr>
-        <w:pStyle w:val="NormalWeb"/>
-      </w:pPr>
-    </w:p>
-    <w:p>
-      <w:pPr>
-        <w:pStyle w:val="NormalWeb"/>
-      </w:pPr>
-      <w:r>
-        <w:t>Cada una de estas funciones opera sobre los grupos creados por `GROUP BY`.</w:t>
-      </w:r>
-    </w:p>
-    <w:p>
-      <w:pPr>
-        <w:pStyle w:val="NormalWeb"/>
-      </w:pPr>
-    </w:p>
-    <w:p>
-      <w:pPr>
-        <w:pStyle w:val="NormalWeb"/>
-      </w:pPr>
-      <w:r>
-        <w:t>#### Ejemplo práctico</w:t>
-      </w:r>
-    </w:p>
-    <w:p>
-      <w:pPr>
-        <w:pStyle w:val="NormalWeb"/>
-      </w:pPr>
-    </w:p>
-    <w:p>
-      <w:pPr>
-        <w:pStyle w:val="NormalWeb"/>
-      </w:pPr>
-      <w:r>
-        <w:t>Imagina que tienes una tabla llamada `empleados` con las columnas `departamento` y `salario`. Si deseas calcular el salario promedio de los empleados por cada departamento, podrías escribir:</w:t>
-      </w:r>
-    </w:p>
-    <w:p>
-      <w:pPr>
-        <w:pStyle w:val="NormalWeb"/>
-      </w:pPr>
-    </w:p>
-    <w:p>
-      <w:pPr>
-        <w:pStyle w:val="NormalWeb"/>
-      </w:pPr>
-      <w:r>
-        <w:t>```sql</w:t>
-      </w:r>
-    </w:p>
-    <w:p>
-      <w:pPr>
-        <w:pStyle w:val="NormalWeb"/>
-      </w:pPr>
-      <w:r>
-        <w:t>SELECT departamento, AVG(salario) AS salario_promedio</w:t>
-      </w:r>
-    </w:p>
-    <w:p>
-      <w:pPr>
-        <w:pStyle w:val="NormalWeb"/>
-      </w:pPr>
-      <w:r>
-        <w:t>FROM empleados</w:t>
-      </w:r>
-    </w:p>
-    <w:p>
-      <w:pPr>
-        <w:pStyle w:val="NormalWeb"/>
-      </w:pPr>
-      <w:r>
-        <w:t>GROUP BY departamento;</w:t>
-      </w:r>
-    </w:p>
-    <w:p>
-      <w:pPr>
-        <w:pStyle w:val="NormalWeb"/>
-      </w:pPr>
-      <w:r>
-        <w:t>```</w:t>
-      </w:r>
-    </w:p>
-    <w:p>
-      <w:pPr>
-        <w:pStyle w:val="NormalWeb"/>
-      </w:pPr>
-    </w:p>
-    <w:p>
-      <w:pPr>
-        <w:pStyle w:val="NormalWeb"/>
-      </w:pPr>
-      <w:r>
-        <w:t>En este caso, los datos se agrupan por `departamento` y la función `AVG` calcula el promedio de `salario` dentro de cada grupo.</w:t>
-      </w:r>
-    </w:p>
-    <w:p>
-      <w:pPr>
-        <w:pStyle w:val="NormalWeb"/>
-      </w:pPr>
-    </w:p>
-    <w:p>
-      <w:pPr>
-        <w:pStyle w:val="NormalWeb"/>
-      </w:pPr>
-      <w:r>
-        <w:t>### Consideraciones importantes al usar `GROUP BY`</w:t>
-      </w:r>
-    </w:p>
-    <w:p>
-      <w:pPr>
-        <w:pStyle w:val="NormalWeb"/>
-      </w:pPr>
-    </w:p>
-    <w:p>
-      <w:pPr>
-        <w:pStyle w:val="NormalWeb"/>
-      </w:pPr>
-      <w:r>
-        <w:t>1. **Compatibilidad con `SELECT`**: Toda columna que esté en el `SELECT` y no sea utilizada en una función de agregación, debe estar en la cláusula `GROUP BY`. De lo contrario, se generará un error.</w:t>
-      </w:r>
-    </w:p>
-    <w:p>
-      <w:pPr>
-        <w:pStyle w:val="NormalWeb"/>
-      </w:pPr>
-      <w:r>
-        <w:lastRenderedPageBreak/>
-        <w:t xml:space="preserve">   </w:t>
-      </w:r>
-    </w:p>
-    <w:p>
-      <w:pPr>
-        <w:pStyle w:val="NormalWeb"/>
-      </w:pPr>
-      <w:r>
-        <w:t xml:space="preserve">   - Ejemplo incorrecto:</w:t>
-      </w:r>
-    </w:p>
-    <w:p>
-      <w:pPr>
-        <w:pStyle w:val="NormalWeb"/>
-      </w:pPr>
-      <w:r>
-        <w:t xml:space="preserve">     ```sql</w:t>
-      </w:r>
-    </w:p>
-    <w:p>
-      <w:pPr>
-        <w:pStyle w:val="NormalWeb"/>
-      </w:pPr>
-      <w:r>
-        <w:t xml:space="preserve">     SELECT nombre_empleado, AVG(salario)</w:t>
-      </w:r>
-    </w:p>
-    <w:p>
-      <w:pPr>
-        <w:pStyle w:val="NormalWeb"/>
-      </w:pPr>
-      <w:r>
-        <w:t xml:space="preserve">     FROM empleados</w:t>
-      </w:r>
-    </w:p>
-    <w:p>
-      <w:pPr>
-        <w:pStyle w:val="NormalWeb"/>
-      </w:pPr>
-      <w:r>
-        <w:t xml:space="preserve">     GROUP BY departamento;</w:t>
-      </w:r>
-    </w:p>
-    <w:p>
-      <w:pPr>
-        <w:pStyle w:val="NormalWeb"/>
-      </w:pPr>
-      <w:r>
-        <w:t xml:space="preserve">     ```</w:t>
-      </w:r>
-    </w:p>
-    <w:p>
-      <w:pPr>
-        <w:pStyle w:val="NormalWeb"/>
-      </w:pPr>
-      <w:r>
-        <w:t xml:space="preserve">     Esto dará un error porque `nombre_empleado` no está en `GROUP BY` ni en una función de agregación.</w:t>
-      </w:r>
-    </w:p>
-    <w:p>
-      <w:pPr>
-        <w:pStyle w:val="NormalWeb"/>
-      </w:pPr>
-      <w:r>
-        <w:t xml:space="preserve">   </w:t>
-      </w:r>
-    </w:p>
-    <w:p>
-      <w:pPr>
-        <w:pStyle w:val="NormalWeb"/>
-      </w:pPr>
-      <w:r>
-        <w:t xml:space="preserve">   - Ejemplo correcto:</w:t>
-      </w:r>
-    </w:p>
-    <w:p>
-      <w:pPr>
-        <w:pStyle w:val="NormalWeb"/>
-      </w:pPr>
-      <w:r>
-        <w:t xml:space="preserve">     ```sql</w:t>
-      </w:r>
-    </w:p>
-    <w:p>
-      <w:pPr>
-        <w:pStyle w:val="NormalWeb"/>
-      </w:pPr>
-      <w:r>
-        <w:t xml:space="preserve">     SELECT departamento, AVG(salario)</w:t>
-      </w:r>
-    </w:p>
-    <w:p>
-      <w:pPr>
-        <w:pStyle w:val="NormalWeb"/>
-      </w:pPr>
-      <w:r>
-        <w:t xml:space="preserve">     FROM empleados</w:t>
-      </w:r>
-    </w:p>
-    <w:p>
-      <w:pPr>
-        <w:pStyle w:val="NormalWeb"/>
-      </w:pPr>
-      <w:r>
-        <w:t xml:space="preserve">     GROUP BY departamento;</w:t>
-      </w:r>
-    </w:p>
-    <w:p>
-      <w:pPr>
-        <w:pStyle w:val="NormalWeb"/>
-      </w:pPr>
-      <w:r>
-        <w:t xml:space="preserve">     ```</w:t>
-      </w:r>
-    </w:p>
-    <w:p>
-      <w:pPr>
-        <w:pStyle w:val="NormalWeb"/>
-      </w:pPr>
-    </w:p>
-    <w:p>
-      <w:pPr>
-        <w:pStyle w:val="NormalWeb"/>
-      </w:pPr>
-      <w:r>
-        <w:t>2. **Orden de ejecución**: La cláusula `GROUP BY` se ejecuta después de que los datos son filtrados por `WHERE` y antes de ser ordenados por `ORDER BY`.</w:t>
-      </w:r>
-    </w:p>
-    <w:p>
-      <w:pPr>
-        <w:pStyle w:val="NormalWeb"/>
-      </w:pPr>
-    </w:p>
-    <w:p>
-      <w:pPr>
-        <w:pStyle w:val="NormalWeb"/>
-      </w:pPr>
-      <w:r>
-        <w:t>3. **Niveles de agrupamiento**: Se pueden agrupar los datos en varios niveles si se especifican múltiples columnas en `GROUP BY`. Esto permitirá agrupar por varias características, como en este ejemplo:</w:t>
-      </w:r>
-    </w:p>
-    <w:p>
-      <w:pPr>
-        <w:pStyle w:val="NormalWeb"/>
-      </w:pPr>
-    </w:p>
-    <w:p>
-      <w:pPr>
-        <w:pStyle w:val="NormalWeb"/>
-      </w:pPr>
-      <w:r>
-        <w:t xml:space="preserve">   ```sql</w:t>
-      </w:r>
-    </w:p>
-    <w:p>
-      <w:pPr>
-        <w:pStyle w:val="NormalWeb"/>
-      </w:pPr>
-      <w:r>
-        <w:lastRenderedPageBreak/>
-        <w:t xml:space="preserve">   SELECT departamento, ciudad, </w:t>
-      </w:r>
-      <w:proofErr w:type="gramStart"/>
-      <w:r>
-        <w:t>COUNT(</w:t>
-      </w:r>
-      <w:proofErr w:type="gramEnd"/>
-      <w:r>
-        <w:t>*) AS total_empleados</w:t>
-      </w:r>
-    </w:p>
-    <w:p>
-      <w:pPr>
-        <w:pStyle w:val="NormalWeb"/>
-      </w:pPr>
-      <w:r>
-        <w:t xml:space="preserve">   FROM empleados</w:t>
-      </w:r>
-    </w:p>
-    <w:p>
-      <w:pPr>
-        <w:pStyle w:val="NormalWeb"/>
-      </w:pPr>
-      <w:r>
-        <w:t xml:space="preserve">   GROUP BY departamento, ciudad;</w:t>
-      </w:r>
-    </w:p>
-    <w:p>
-      <w:pPr>
-        <w:pStyle w:val="NormalWeb"/>
-      </w:pPr>
-      <w:r>
-        <w:t xml:space="preserve">   ```</w:t>
-      </w:r>
-    </w:p>
-    <w:p>
-      <w:pPr>
-        <w:pStyle w:val="NormalWeb"/>
-      </w:pPr>
-    </w:p>
-    <w:p>
-      <w:pPr>
-        <w:pStyle w:val="NormalWeb"/>
-      </w:pPr>
-      <w:r>
-        <w:t xml:space="preserve">   Esto agrupa los datos primero por `departamento` y luego por `ciudad` dentro de cada `departamento`.</w:t>
-      </w:r>
-    </w:p>
-    <w:p>
-      <w:pPr>
-        <w:pStyle w:val="NormalWeb"/>
-      </w:pPr>
-    </w:p>
-    <w:p>
-      <w:pPr>
-        <w:pStyle w:val="NormalWeb"/>
-      </w:pPr>
-      <w:r>
-        <w:t>### Preguntas para retroalimentar</w:t>
-      </w:r>
-    </w:p>
-    <w:p>
-      <w:pPr>
-        <w:pStyle w:val="NormalWeb"/>
-      </w:pPr>
-    </w:p>
-    <w:p>
-      <w:pPr>
-        <w:pStyle w:val="NormalWeb"/>
-      </w:pPr>
-      <w:r>
-        <w:t>1. ¿Qué función cumple la cláusula `GROUP BY` en una consulta SQL?</w:t>
-      </w:r>
-    </w:p>
-    <w:p>
-      <w:pPr>
-        <w:pStyle w:val="NormalWeb"/>
-      </w:pPr>
-      <w:r>
-        <w:t>2. Menciona al menos tres funciones de agregación que se pueden usar junto con `GROUP BY` y su propósito.</w:t>
-      </w:r>
-    </w:p>
-    <w:p>
-      <w:pPr>
-        <w:pStyle w:val="NormalWeb"/>
-      </w:pPr>
-      <w:r>
-        <w:t>3. ¿Por qué es necesario que las columnas en `SELECT` también estén en `GROUP BY` si no se están utilizando funciones de agregación?</w:t>
-      </w:r>
-    </w:p>
-    <w:p>
-      <w:pPr>
-        <w:pStyle w:val="NormalWeb"/>
-      </w:pPr>
-      <w:r>
-        <w:t>4. ¿Cuál es la diferencia entre `GROUP BY` y `ORDER BY` en SQL?</w:t>
-      </w:r>
-    </w:p>
-    <w:p>
-      <w:pPr>
-        <w:pStyle w:val="NormalWeb"/>
-      </w:pPr>
-      <w:r>
-        <w:t>5. Escribe una consulta que cuente la cantidad de productos vendidos por cada categoría en una tabla llamada `productos_vendidos`.</w:t>
-      </w:r>
-    </w:p>
-    <w:p>
-      <w:pPr>
-        <w:pStyle w:val="NormalWeb"/>
-      </w:pPr>
-    </w:p>
-    <w:p>
-      <w:pPr>
-        <w:pStyle w:val="NormalWeb"/>
-      </w:pPr>
-      <w:r>
-        <w:t>Estas preguntas están diseñadas para que puedas reflexionar sobre los conceptos y usos de `GROUP BY` en diferentes escenarios. ¡Espero que esta clase haya sido útil y clara!</w:t>
-      </w:r>
     </w:p>
     <w:sectPr>
       <w:pgSz w:w="12240" w:h="15840"/>

</xml_diff>